<commit_message>
Updated tempates for c-report.docx
</commit_message>
<xml_diff>
--- a/business-requirement-c/c-report.docx
+++ b/business-requirement-c/c-report.docx
@@ -9,66 +9,2908 @@
       <w:r>
         <w:t>Business Requirement [C]</w:t>
       </w:r>
+    </w:p>
+    <w:p>
+      <w:pPr>
+        <w:pStyle w:val="Heading1"/>
+      </w:pPr>
+      <w:r>
+        <w:t>BR [C].1</w:t>
+      </w:r>
+    </w:p>
+    <w:p>
+      <w:pPr>
+        <w:pStyle w:val="ListParagraph"/>
+        <w:numPr>
+          <w:ilvl w:val="0"/>
+          <w:numId w:val="30"/>
+        </w:numPr>
+      </w:pPr>
+      <w:r>
+        <w:t>To begin with, we created a new VM for “Load-</w:t>
+      </w:r>
+      <w:proofErr w:type="spellStart"/>
+      <w:r>
+        <w:t>Blanacing</w:t>
+      </w:r>
+      <w:proofErr w:type="spellEnd"/>
+      <w:r>
+        <w:t>”</w:t>
+      </w:r>
+    </w:p>
+    <w:p>
+      <w:pPr>
+        <w:pStyle w:val="ListParagraph"/>
+        <w:numPr>
+          <w:ilvl w:val="0"/>
+          <w:numId w:val="30"/>
+        </w:numPr>
+      </w:pPr>
+      <w:r>
+        <w:t>Installed apache via a package manager using the following commands:</w:t>
+      </w:r>
+    </w:p>
+    <w:p>
+      <w:pPr>
+        <w:pStyle w:val="ListParagraph"/>
+        <w:ind w:left="1440"/>
+      </w:pPr>
+      <w:proofErr w:type="spellStart"/>
+      <w:r>
+        <w:t>sudo</w:t>
+      </w:r>
+      <w:proofErr w:type="spellEnd"/>
+      <w:r>
+        <w:t xml:space="preserve"> </w:t>
+      </w:r>
+      <w:proofErr w:type="spellStart"/>
+      <w:r>
+        <w:t>su</w:t>
+      </w:r>
+      <w:proofErr w:type="spellEnd"/>
+      <w:r>
+        <w:br/>
+        <w:t>apt-get update</w:t>
+      </w:r>
+    </w:p>
+    <w:p>
+      <w:pPr>
+        <w:pStyle w:val="ListParagraph"/>
+        <w:ind w:left="1440"/>
+      </w:pPr>
+      <w:r>
+        <w:t>apt-get install apache2</w:t>
+      </w:r>
+    </w:p>
+    <w:p>
+      <w:pPr>
+        <w:pStyle w:val="ListParagraph"/>
+        <w:ind w:left="1440"/>
+      </w:pPr>
+      <w:r>
+        <w:t>…</w:t>
+      </w:r>
+    </w:p>
+    <w:p/>
+    <w:p>
+      <w:pPr>
+        <w:pStyle w:val="ListParagraph"/>
+        <w:numPr>
+          <w:ilvl w:val="0"/>
+          <w:numId w:val="30"/>
+        </w:numPr>
+      </w:pPr>
+      <w:r>
+        <w:t>Add the following config to /</w:t>
+      </w:r>
+      <w:proofErr w:type="spellStart"/>
+      <w:r>
+        <w:t>etc</w:t>
+      </w:r>
+      <w:proofErr w:type="spellEnd"/>
+      <w:r>
+        <w:t>/apache2/sites-enabled/000-default.conf to setup load balancing</w:t>
+      </w:r>
+    </w:p>
+    <w:p>
+      <w:pPr>
+        <w:pStyle w:val="ListParagraph"/>
+        <w:ind w:left="1416"/>
+      </w:pPr>
+      <w:r>
+        <w:t>…</w:t>
+      </w:r>
+    </w:p>
+    <w:p>
+      <w:pPr>
+        <w:pStyle w:val="Heading1"/>
+      </w:pPr>
+    </w:p>
+    <w:p>
+      <w:pPr>
+        <w:pStyle w:val="Heading1"/>
+      </w:pPr>
+      <w:r>
+        <w:t>BR [C].2</w:t>
+      </w:r>
+    </w:p>
+    <w:p>
+      <w:pPr>
+        <w:pStyle w:val="ListParagraph"/>
+        <w:numPr>
+          <w:ilvl w:val="0"/>
+          <w:numId w:val="30"/>
+        </w:numPr>
+      </w:pPr>
+      <w:r>
+        <w:t xml:space="preserve">The final </w:t>
+      </w:r>
+      <w:proofErr w:type="spellStart"/>
+      <w:r>
+        <w:t>loadfactors</w:t>
+      </w:r>
+      <w:proofErr w:type="spellEnd"/>
+      <w:r>
+        <w:t xml:space="preserve"> used were:</w:t>
+      </w:r>
+    </w:p>
+    <w:p>
+      <w:pPr>
+        <w:pStyle w:val="ListParagraph"/>
+        <w:numPr>
+          <w:ilvl w:val="1"/>
+          <w:numId w:val="30"/>
+        </w:numPr>
+        <w:ind w:left="1416"/>
+      </w:pPr>
+      <w:r>
+        <w:t>Web-Server-A: loadfactor=</w:t>
+      </w:r>
+      <w:r>
+        <w:t>X</w:t>
+      </w:r>
+      <w:r>
+        <w:t xml:space="preserve">&lt;&lt;enter your load factor&gt;&gt; </w:t>
+      </w:r>
+    </w:p>
+    <w:p>
+      <w:pPr>
+        <w:pStyle w:val="ListParagraph"/>
+        <w:numPr>
+          <w:ilvl w:val="1"/>
+          <w:numId w:val="30"/>
+        </w:numPr>
+      </w:pPr>
+      <w:r>
+        <w:t>Web-Server-B: loadfactor=</w:t>
+      </w:r>
+      <w:r>
+        <w:t>Y</w:t>
+      </w:r>
+      <w:r>
+        <w:t>&lt;&lt;enter your load factor&gt;&gt;</w:t>
+      </w:r>
+    </w:p>
+    <w:p>
+      <w:pPr>
+        <w:pStyle w:val="ListParagraph"/>
+        <w:numPr>
+          <w:ilvl w:val="0"/>
+          <w:numId w:val="30"/>
+        </w:numPr>
+      </w:pPr>
+      <w:r>
+        <w:t>Our reasons for choosing this are highlighted in BR [C].3 below.</w:t>
+      </w:r>
+    </w:p>
+    <w:p/>
+    <w:p>
+      <w:pPr>
+        <w:pStyle w:val="Heading1"/>
+      </w:pPr>
+      <w:r>
+        <w:t>BR [C].3</w:t>
+      </w:r>
+    </w:p>
+    <w:p>
+      <w:r>
+        <w:t>To deduce the viability of the loadfactor I will be using the time taken for the tests as a metric.</w:t>
+      </w:r>
+    </w:p>
+    <w:p>
+      <w:pPr>
+        <w:pStyle w:val="Heading2"/>
+        <w:rPr>
+          <w:u w:val="single"/>
+        </w:rPr>
+      </w:pPr>
+      <w:r>
+        <w:rPr>
+          <w:u w:val="single"/>
+        </w:rPr>
+        <w:t xml:space="preserve">Initial load tests run based off </w:t>
+      </w:r>
+      <w:proofErr w:type="spellStart"/>
+      <w:r>
+        <w:rPr>
+          <w:u w:val="single"/>
+        </w:rPr>
+        <w:t>LoadFactor</w:t>
+      </w:r>
+      <w:proofErr w:type="spellEnd"/>
+      <w:r>
+        <w:rPr>
+          <w:u w:val="single"/>
+        </w:rPr>
+        <w:t xml:space="preserve"> setup in BR [C].3</w:t>
+      </w:r>
+    </w:p>
+    <w:p/>
+    <w:p>
+      <w:pPr>
+        <w:rPr>
+          <w:b/>
+          <w:color w:val="FF0000"/>
+        </w:rPr>
+      </w:pPr>
+      <w:r>
+        <w:rPr>
+          <w:b/>
+          <w:color w:val="FF0000"/>
+        </w:rPr>
+        <w:t xml:space="preserve">&lt;&lt;Note: here X &amp; Y are actual </w:t>
+      </w:r>
+      <w:proofErr w:type="spellStart"/>
+      <w:r>
+        <w:rPr>
+          <w:b/>
+          <w:color w:val="FF0000"/>
+        </w:rPr>
+        <w:t>loadfactor</w:t>
+      </w:r>
+      <w:proofErr w:type="spellEnd"/>
+      <w:r>
+        <w:rPr>
+          <w:b/>
+          <w:color w:val="FF0000"/>
+        </w:rPr>
+        <w:t xml:space="preserve"> numbers you choose. </w:t>
+      </w:r>
+      <w:r>
+        <w:rPr>
+          <w:b/>
+          <w:color w:val="FF0000"/>
+        </w:rPr>
+        <w:t xml:space="preserve">Can be any number between 1 (default) and 100, which defines the weighted load to be applied to the member in question. </w:t>
+      </w:r>
+      <w:r>
+        <w:rPr>
+          <w:b/>
+          <w:color w:val="FF0000"/>
+        </w:rPr>
+        <w:t>&gt;&gt;</w:t>
+      </w:r>
+    </w:p>
+    <w:p>
+      <w:pPr>
+        <w:pStyle w:val="Heading3"/>
+      </w:pPr>
+      <w:r>
+        <w:t xml:space="preserve">Here the </w:t>
+      </w:r>
+      <w:proofErr w:type="spellStart"/>
+      <w:r>
+        <w:t>l</w:t>
+      </w:r>
+      <w:r>
+        <w:t>oadfactors</w:t>
+      </w:r>
+      <w:proofErr w:type="spellEnd"/>
+      <w:r>
+        <w:t xml:space="preserve"> chosen were </w:t>
+      </w:r>
+      <w:r>
+        <w:t>:</w:t>
+      </w:r>
+    </w:p>
+    <w:p>
+      <w:pPr>
+        <w:pStyle w:val="ListParagraph"/>
+        <w:numPr>
+          <w:ilvl w:val="0"/>
+          <w:numId w:val="31"/>
+        </w:numPr>
+      </w:pPr>
+      <w:r>
+        <w:t xml:space="preserve">Web-Server-A: </w:t>
+      </w:r>
       <w:bookmarkStart w:id="0" w:name="_GoBack"/>
+      <w:r>
+        <w:rPr>
+          <w:color w:val="FF0000"/>
+        </w:rPr>
+        <w:t>X</w:t>
+      </w:r>
+      <w:r>
+        <w:rPr>
+          <w:color w:val="FF0000"/>
+        </w:rPr>
+        <w:t xml:space="preserve"> </w:t>
+      </w:r>
       <w:bookmarkEnd w:id="0"/>
     </w:p>
-    <w:sdt>
-      <w:sdtPr>
-        <w:alias w:val="Heading 1:"/>
-        <w:tag w:val="Heading 1:"/>
-        <w:id w:val="17593416"/>
-        <w:placeholder>
-          <w:docPart w:val="24797F761C8E4E339992198A8DC40B68"/>
-        </w:placeholder>
-        <w:temporary/>
-        <w:showingPlcHdr/>
-        <w15:appearance w15:val="hidden"/>
-      </w:sdtPr>
-      <w:sdtEndPr/>
-      <w:sdtContent>
-        <w:p>
-          <w:pPr>
-            <w:pStyle w:val="Heading1"/>
-          </w:pPr>
-          <w:r>
-            <w:t>Heading 1</w:t>
-          </w:r>
-        </w:p>
-      </w:sdtContent>
-    </w:sdt>
-    <w:sdt>
-      <w:sdtPr>
-        <w:alias w:val="Main text:"/>
-        <w:tag w:val="Main text:"/>
-        <w:id w:val="137851586"/>
-        <w:placeholder>
-          <w:docPart w:val="4FA31EFDBD494A9395AA0C19605EB819"/>
-        </w:placeholder>
-        <w:temporary/>
-        <w:showingPlcHdr/>
-        <w15:appearance w15:val="hidden"/>
-      </w:sdtPr>
-      <w:sdtEndPr/>
-      <w:sdtContent>
-        <w:p>
-          <w:r>
-            <w:t>To get started right away, just tap any placeholder text (such as this) and start typing to replace it with your own.</w:t>
-          </w:r>
-        </w:p>
-        <w:p>
-          <w:r>
-            <w:t xml:space="preserve">Want to insert a picture from your files or add a shape, text box, or table? You got it! On the Insert tab of the ribbon, just tap the option you need. </w:t>
-          </w:r>
-        </w:p>
-        <w:p>
-          <w:r>
-            <w:t>Find even more easy-to-use tools on the Insert tab, such as to add a hyperlink, or insert a comment.</w:t>
-          </w:r>
-        </w:p>
-      </w:sdtContent>
-    </w:sdt>
+    <w:p>
+      <w:pPr>
+        <w:pStyle w:val="ListParagraph"/>
+        <w:numPr>
+          <w:ilvl w:val="0"/>
+          <w:numId w:val="31"/>
+        </w:numPr>
+      </w:pPr>
+      <w:r>
+        <w:t xml:space="preserve">Web-Server-B: </w:t>
+      </w:r>
+      <w:r>
+        <w:rPr>
+          <w:color w:val="FF0000"/>
+        </w:rPr>
+        <w:t>Y</w:t>
+      </w:r>
+    </w:p>
+    <w:p>
+      <w:pPr>
+        <w:pStyle w:val="Heading3"/>
+      </w:pPr>
+      <w:r>
+        <w:lastRenderedPageBreak/>
+        <w:t>We next tested the /load/io.php script (this script was run 3 times)</w:t>
+      </w:r>
+    </w:p>
+    <w:p>
+      <w:r>
+        <w:t xml:space="preserve">ab -c 10 -n 150 -k  </w:t>
+      </w:r>
+      <w:hyperlink r:id="rId10" w:history="1">
+        <w:r>
+          <w:rPr>
+            <w:rStyle w:val="Hyperlink"/>
+          </w:rPr>
+          <w:t>http://YOUR.SERVER.IADDRESS:80/load/io.php</w:t>
+        </w:r>
+      </w:hyperlink>
+      <w:r>
+        <w:t xml:space="preserve"> </w:t>
+      </w:r>
+    </w:p>
+    <w:p>
+      <w:r>
+        <w:t>&lt;&lt;Attach the screenshots of the test results</w:t>
+      </w:r>
+      <w:r>
+        <w:t xml:space="preserve"> 1</w:t>
+      </w:r>
+      <w:r>
+        <w:t>&gt;&gt;</w:t>
+      </w:r>
+    </w:p>
+    <w:p>
+      <w:r>
+        <w:t xml:space="preserve">&lt;&lt;Attach </w:t>
+      </w:r>
+      <w:r>
+        <w:t xml:space="preserve">the </w:t>
+      </w:r>
+      <w:r>
+        <w:t>screenshots of the test results</w:t>
+      </w:r>
+      <w:r>
+        <w:t xml:space="preserve"> 2</w:t>
+      </w:r>
+      <w:r>
+        <w:t>&gt;&gt;</w:t>
+      </w:r>
+    </w:p>
+    <w:p>
+      <w:r>
+        <w:t>&lt;&lt;Attach the screenshots of the test results</w:t>
+      </w:r>
+      <w:r>
+        <w:t xml:space="preserve"> 3</w:t>
+      </w:r>
+      <w:r>
+        <w:t>&gt;&gt;</w:t>
+      </w:r>
+    </w:p>
+    <w:p/>
+    <w:p>
+      <w:pPr>
+        <w:pStyle w:val="Heading3"/>
+      </w:pPr>
+      <w:r>
+        <w:t>We next tested the /load/cpu.php script (this script was also run 3 times)</w:t>
+      </w:r>
+    </w:p>
+    <w:p>
+      <w:r>
+        <w:t>ab -c 10 -n 20</w:t>
+      </w:r>
+      <w:r>
+        <w:t xml:space="preserve">0 -k  </w:t>
+      </w:r>
+      <w:hyperlink r:id="rId11" w:history="1">
+        <w:r>
+          <w:rPr>
+            <w:rStyle w:val="Hyperlink"/>
+          </w:rPr>
+          <w:t>http://YOUR.SERVER.IADDRESS:80/load/cpu.php</w:t>
+        </w:r>
+      </w:hyperlink>
+      <w:r>
+        <w:t xml:space="preserve"> </w:t>
+      </w:r>
+    </w:p>
+    <w:p>
+      <w:r>
+        <w:t>&lt;&lt;Attach the screenshots of the test results 1&gt;&gt;</w:t>
+      </w:r>
+    </w:p>
+    <w:p>
+      <w:r>
+        <w:t>&lt;&lt;Attach the screenshots of the test results 2&gt;&gt;</w:t>
+      </w:r>
+    </w:p>
+    <w:p>
+      <w:r>
+        <w:t>&lt;&lt;Attach the screenshots of the test results 3&gt;&gt;</w:t>
+      </w:r>
+    </w:p>
+    <w:p/>
+    <w:p>
+      <w:pPr>
+        <w:jc w:val="center"/>
+        <w:rPr>
+          <w:rFonts w:ascii="Consolas" w:hAnsi="Consolas"/>
+          <w:b/>
+          <w:color w:val="FF0000"/>
+        </w:rPr>
+      </w:pPr>
+      <w:r>
+        <w:rPr>
+          <w:rFonts w:ascii="Consolas" w:hAnsi="Consolas"/>
+          <w:b/>
+          <w:color w:val="FF0000"/>
+        </w:rPr>
+        <w:t>&lt;&lt;NOTE TO STUDENTS, THE NUMBERS BELOW ARE JUST A DUMMY PLACEHOLDER NUMBERS, YOU NEED TO EXECUTE THE BENCHMARK TESTS TO GET ACTUAL VALUES&gt;&gt;</w:t>
+      </w:r>
+    </w:p>
+    <w:p>
+      <w:pPr>
+        <w:pStyle w:val="Heading3"/>
+      </w:pPr>
+      <w:r>
+        <w:t>Based off this, the following results were received:</w:t>
+      </w:r>
+    </w:p>
+    <w:tbl>
+      <w:tblPr>
+        <w:tblW w:w="6300" w:type="dxa"/>
+        <w:tblLook w:val="04A0" w:firstRow="1" w:lastRow="0" w:firstColumn="1" w:lastColumn="0" w:noHBand="0" w:noVBand="1"/>
+      </w:tblPr>
+      <w:tblGrid>
+        <w:gridCol w:w="2789"/>
+        <w:gridCol w:w="747"/>
+        <w:gridCol w:w="747"/>
+        <w:gridCol w:w="747"/>
+        <w:gridCol w:w="1270"/>
+      </w:tblGrid>
+      <w:tr>
+        <w:trPr>
+          <w:trHeight w:val="300"/>
+        </w:trPr>
+        <w:tc>
+          <w:tcPr>
+            <w:tcW w:w="6300" w:type="dxa"/>
+            <w:gridSpan w:val="5"/>
+            <w:tcBorders>
+              <w:top w:val="nil"/>
+              <w:left w:val="nil"/>
+              <w:bottom w:val="nil"/>
+              <w:right w:val="nil"/>
+            </w:tcBorders>
+            <w:shd w:val="clear" w:color="auto" w:fill="auto"/>
+            <w:noWrap/>
+            <w:vAlign w:val="bottom"/>
+            <w:hideMark/>
+          </w:tcPr>
+          <w:p>
+            <w:pPr>
+              <w:spacing w:after="0" w:line="240" w:lineRule="auto"/>
+              <w:jc w:val="center"/>
+              <w:rPr>
+                <w:rFonts w:ascii="Calibri" w:eastAsia="Times New Roman" w:hAnsi="Calibri" w:cs="Times New Roman"/>
+                <w:color w:val="000000"/>
+                <w:lang w:val="en-AU" w:eastAsia="en-AU"/>
+              </w:rPr>
+            </w:pPr>
+            <w:r>
+              <w:rPr>
+                <w:rFonts w:ascii="Calibri" w:eastAsia="Times New Roman" w:hAnsi="Calibri" w:cs="Times New Roman"/>
+                <w:color w:val="000000"/>
+                <w:lang w:val="en-AU" w:eastAsia="en-AU"/>
+              </w:rPr>
+              <w:t>All Times Are In Seconds ..</w:t>
+            </w:r>
+          </w:p>
+        </w:tc>
+      </w:tr>
+      <w:tr>
+        <w:trPr>
+          <w:trHeight w:val="300"/>
+        </w:trPr>
+        <w:tc>
+          <w:tcPr>
+            <w:tcW w:w="2789" w:type="dxa"/>
+            <w:tcBorders>
+              <w:top w:val="nil"/>
+              <w:left w:val="nil"/>
+              <w:bottom w:val="single" w:sz="12" w:space="0" w:color="FFFFFF"/>
+              <w:right w:val="single" w:sz="4" w:space="0" w:color="FFFFFF"/>
+            </w:tcBorders>
+            <w:shd w:val="clear" w:color="000000" w:fill="000000"/>
+            <w:noWrap/>
+            <w:vAlign w:val="bottom"/>
+            <w:hideMark/>
+          </w:tcPr>
+          <w:p>
+            <w:pPr>
+              <w:spacing w:after="0" w:line="240" w:lineRule="auto"/>
+              <w:rPr>
+                <w:rFonts w:ascii="Calibri" w:eastAsia="Times New Roman" w:hAnsi="Calibri" w:cs="Times New Roman"/>
+                <w:b/>
+                <w:bCs/>
+                <w:color w:val="FFFFFF"/>
+                <w:lang w:val="en-AU" w:eastAsia="en-AU"/>
+              </w:rPr>
+            </w:pPr>
+            <w:r>
+              <w:rPr>
+                <w:rFonts w:ascii="Calibri" w:eastAsia="Times New Roman" w:hAnsi="Calibri" w:cs="Times New Roman"/>
+                <w:b/>
+                <w:bCs/>
+                <w:color w:val="FFFFFF"/>
+                <w:lang w:val="en-AU" w:eastAsia="en-AU"/>
+              </w:rPr>
+              <w:t>Figure</w:t>
+            </w:r>
+          </w:p>
+        </w:tc>
+        <w:tc>
+          <w:tcPr>
+            <w:tcW w:w="747" w:type="dxa"/>
+            <w:tcBorders>
+              <w:top w:val="nil"/>
+              <w:left w:val="single" w:sz="4" w:space="0" w:color="FFFFFF"/>
+              <w:bottom w:val="single" w:sz="12" w:space="0" w:color="FFFFFF"/>
+              <w:right w:val="single" w:sz="4" w:space="0" w:color="FFFFFF"/>
+            </w:tcBorders>
+            <w:shd w:val="clear" w:color="000000" w:fill="000000"/>
+            <w:noWrap/>
+            <w:vAlign w:val="bottom"/>
+            <w:hideMark/>
+          </w:tcPr>
+          <w:p>
+            <w:pPr>
+              <w:spacing w:after="0" w:line="240" w:lineRule="auto"/>
+              <w:rPr>
+                <w:rFonts w:ascii="Calibri" w:eastAsia="Times New Roman" w:hAnsi="Calibri" w:cs="Times New Roman"/>
+                <w:b/>
+                <w:bCs/>
+                <w:color w:val="FFFFFF"/>
+                <w:lang w:val="en-AU" w:eastAsia="en-AU"/>
+              </w:rPr>
+            </w:pPr>
+            <w:r>
+              <w:rPr>
+                <w:rFonts w:ascii="Calibri" w:eastAsia="Times New Roman" w:hAnsi="Calibri" w:cs="Times New Roman"/>
+                <w:b/>
+                <w:bCs/>
+                <w:color w:val="FFFFFF"/>
+                <w:lang w:val="en-AU" w:eastAsia="en-AU"/>
+              </w:rPr>
+              <w:t>Test 1</w:t>
+            </w:r>
+          </w:p>
+        </w:tc>
+        <w:tc>
+          <w:tcPr>
+            <w:tcW w:w="747" w:type="dxa"/>
+            <w:tcBorders>
+              <w:top w:val="nil"/>
+              <w:left w:val="single" w:sz="4" w:space="0" w:color="FFFFFF"/>
+              <w:bottom w:val="single" w:sz="12" w:space="0" w:color="FFFFFF"/>
+              <w:right w:val="single" w:sz="4" w:space="0" w:color="FFFFFF"/>
+            </w:tcBorders>
+            <w:shd w:val="clear" w:color="000000" w:fill="000000"/>
+            <w:noWrap/>
+            <w:vAlign w:val="bottom"/>
+            <w:hideMark/>
+          </w:tcPr>
+          <w:p>
+            <w:pPr>
+              <w:spacing w:after="0" w:line="240" w:lineRule="auto"/>
+              <w:rPr>
+                <w:rFonts w:ascii="Calibri" w:eastAsia="Times New Roman" w:hAnsi="Calibri" w:cs="Times New Roman"/>
+                <w:b/>
+                <w:bCs/>
+                <w:color w:val="FFFFFF"/>
+                <w:lang w:val="en-AU" w:eastAsia="en-AU"/>
+              </w:rPr>
+            </w:pPr>
+            <w:r>
+              <w:rPr>
+                <w:rFonts w:ascii="Calibri" w:eastAsia="Times New Roman" w:hAnsi="Calibri" w:cs="Times New Roman"/>
+                <w:b/>
+                <w:bCs/>
+                <w:color w:val="FFFFFF"/>
+                <w:lang w:val="en-AU" w:eastAsia="en-AU"/>
+              </w:rPr>
+              <w:t xml:space="preserve">Test 2 </w:t>
+            </w:r>
+          </w:p>
+        </w:tc>
+        <w:tc>
+          <w:tcPr>
+            <w:tcW w:w="747" w:type="dxa"/>
+            <w:tcBorders>
+              <w:top w:val="nil"/>
+              <w:left w:val="single" w:sz="4" w:space="0" w:color="FFFFFF"/>
+              <w:bottom w:val="single" w:sz="12" w:space="0" w:color="FFFFFF"/>
+              <w:right w:val="single" w:sz="4" w:space="0" w:color="FFFFFF"/>
+            </w:tcBorders>
+            <w:shd w:val="clear" w:color="000000" w:fill="000000"/>
+            <w:noWrap/>
+            <w:vAlign w:val="bottom"/>
+            <w:hideMark/>
+          </w:tcPr>
+          <w:p>
+            <w:pPr>
+              <w:spacing w:after="0" w:line="240" w:lineRule="auto"/>
+              <w:rPr>
+                <w:rFonts w:ascii="Calibri" w:eastAsia="Times New Roman" w:hAnsi="Calibri" w:cs="Times New Roman"/>
+                <w:b/>
+                <w:bCs/>
+                <w:color w:val="FFFFFF"/>
+                <w:lang w:val="en-AU" w:eastAsia="en-AU"/>
+              </w:rPr>
+            </w:pPr>
+            <w:r>
+              <w:rPr>
+                <w:rFonts w:ascii="Calibri" w:eastAsia="Times New Roman" w:hAnsi="Calibri" w:cs="Times New Roman"/>
+                <w:b/>
+                <w:bCs/>
+                <w:color w:val="FFFFFF"/>
+                <w:lang w:val="en-AU" w:eastAsia="en-AU"/>
+              </w:rPr>
+              <w:t>Test 3</w:t>
+            </w:r>
+          </w:p>
+        </w:tc>
+        <w:tc>
+          <w:tcPr>
+            <w:tcW w:w="1270" w:type="dxa"/>
+            <w:tcBorders>
+              <w:top w:val="nil"/>
+              <w:left w:val="single" w:sz="4" w:space="0" w:color="FFFFFF"/>
+              <w:bottom w:val="single" w:sz="12" w:space="0" w:color="FFFFFF"/>
+              <w:right w:val="nil"/>
+            </w:tcBorders>
+            <w:shd w:val="clear" w:color="000000" w:fill="000000"/>
+            <w:noWrap/>
+            <w:vAlign w:val="bottom"/>
+            <w:hideMark/>
+          </w:tcPr>
+          <w:p>
+            <w:pPr>
+              <w:spacing w:after="0" w:line="240" w:lineRule="auto"/>
+              <w:rPr>
+                <w:rFonts w:ascii="Calibri" w:eastAsia="Times New Roman" w:hAnsi="Calibri" w:cs="Times New Roman"/>
+                <w:b/>
+                <w:bCs/>
+                <w:color w:val="FFFFFF"/>
+                <w:lang w:val="en-AU" w:eastAsia="en-AU"/>
+              </w:rPr>
+            </w:pPr>
+            <w:r>
+              <w:rPr>
+                <w:rFonts w:ascii="Calibri" w:eastAsia="Times New Roman" w:hAnsi="Calibri" w:cs="Times New Roman"/>
+                <w:b/>
+                <w:bCs/>
+                <w:color w:val="FFFFFF"/>
+                <w:lang w:val="en-AU" w:eastAsia="en-AU"/>
+              </w:rPr>
+              <w:t>Average</w:t>
+            </w:r>
+          </w:p>
+        </w:tc>
+      </w:tr>
+      <w:tr>
+        <w:trPr>
+          <w:trHeight w:val="300"/>
+        </w:trPr>
+        <w:tc>
+          <w:tcPr>
+            <w:tcW w:w="2789" w:type="dxa"/>
+            <w:tcBorders>
+              <w:top w:val="single" w:sz="4" w:space="0" w:color="FFFFFF"/>
+              <w:left w:val="nil"/>
+              <w:bottom w:val="single" w:sz="4" w:space="0" w:color="FFFFFF"/>
+              <w:right w:val="single" w:sz="4" w:space="0" w:color="FFFFFF"/>
+            </w:tcBorders>
+            <w:shd w:val="clear" w:color="A6A6A6" w:fill="A6A6A6"/>
+            <w:noWrap/>
+            <w:vAlign w:val="bottom"/>
+            <w:hideMark/>
+          </w:tcPr>
+          <w:p>
+            <w:pPr>
+              <w:spacing w:after="0" w:line="240" w:lineRule="auto"/>
+              <w:rPr>
+                <w:rFonts w:ascii="Calibri" w:eastAsia="Times New Roman" w:hAnsi="Calibri" w:cs="Times New Roman"/>
+                <w:color w:val="000000"/>
+                <w:lang w:val="en-AU" w:eastAsia="en-AU"/>
+              </w:rPr>
+            </w:pPr>
+            <w:r>
+              <w:rPr>
+                <w:rFonts w:ascii="Calibri" w:eastAsia="Times New Roman" w:hAnsi="Calibri" w:cs="Times New Roman"/>
+                <w:color w:val="000000"/>
+                <w:lang w:val="en-AU" w:eastAsia="en-AU"/>
+              </w:rPr>
+              <w:t>Time Taken for io.php</w:t>
+            </w:r>
+          </w:p>
+        </w:tc>
+        <w:tc>
+          <w:tcPr>
+            <w:tcW w:w="747" w:type="dxa"/>
+            <w:tcBorders>
+              <w:top w:val="single" w:sz="4" w:space="0" w:color="FFFFFF"/>
+              <w:left w:val="single" w:sz="4" w:space="0" w:color="FFFFFF"/>
+              <w:bottom w:val="single" w:sz="4" w:space="0" w:color="FFFFFF"/>
+              <w:right w:val="single" w:sz="4" w:space="0" w:color="FFFFFF"/>
+            </w:tcBorders>
+            <w:shd w:val="clear" w:color="A6A6A6" w:fill="A6A6A6"/>
+            <w:noWrap/>
+            <w:vAlign w:val="bottom"/>
+            <w:hideMark/>
+          </w:tcPr>
+          <w:p>
+            <w:pPr>
+              <w:spacing w:after="0" w:line="240" w:lineRule="auto"/>
+              <w:jc w:val="right"/>
+              <w:rPr>
+                <w:rFonts w:ascii="Calibri" w:eastAsia="Times New Roman" w:hAnsi="Calibri" w:cs="Times New Roman"/>
+                <w:color w:val="FF0000"/>
+                <w:lang w:val="en-AU" w:eastAsia="en-AU"/>
+              </w:rPr>
+            </w:pPr>
+            <w:r>
+              <w:rPr>
+                <w:rFonts w:ascii="Calibri" w:eastAsia="Times New Roman" w:hAnsi="Calibri" w:cs="Times New Roman"/>
+                <w:color w:val="FF0000"/>
+                <w:lang w:val="en-AU" w:eastAsia="en-AU"/>
+              </w:rPr>
+              <w:t>300</w:t>
+            </w:r>
+          </w:p>
+        </w:tc>
+        <w:tc>
+          <w:tcPr>
+            <w:tcW w:w="747" w:type="dxa"/>
+            <w:tcBorders>
+              <w:top w:val="single" w:sz="4" w:space="0" w:color="FFFFFF"/>
+              <w:left w:val="single" w:sz="4" w:space="0" w:color="FFFFFF"/>
+              <w:bottom w:val="single" w:sz="4" w:space="0" w:color="FFFFFF"/>
+              <w:right w:val="single" w:sz="4" w:space="0" w:color="FFFFFF"/>
+            </w:tcBorders>
+            <w:shd w:val="clear" w:color="A6A6A6" w:fill="A6A6A6"/>
+            <w:noWrap/>
+            <w:vAlign w:val="bottom"/>
+            <w:hideMark/>
+          </w:tcPr>
+          <w:p>
+            <w:pPr>
+              <w:spacing w:after="0" w:line="240" w:lineRule="auto"/>
+              <w:jc w:val="right"/>
+              <w:rPr>
+                <w:rFonts w:ascii="Calibri" w:eastAsia="Times New Roman" w:hAnsi="Calibri" w:cs="Times New Roman"/>
+                <w:color w:val="FF0000"/>
+                <w:lang w:val="en-AU" w:eastAsia="en-AU"/>
+              </w:rPr>
+            </w:pPr>
+            <w:r>
+              <w:rPr>
+                <w:rFonts w:ascii="Calibri" w:eastAsia="Times New Roman" w:hAnsi="Calibri" w:cs="Times New Roman"/>
+                <w:color w:val="FF0000"/>
+                <w:lang w:val="en-AU" w:eastAsia="en-AU"/>
+              </w:rPr>
+              <w:t>301</w:t>
+            </w:r>
+          </w:p>
+        </w:tc>
+        <w:tc>
+          <w:tcPr>
+            <w:tcW w:w="747" w:type="dxa"/>
+            <w:tcBorders>
+              <w:top w:val="single" w:sz="4" w:space="0" w:color="FFFFFF"/>
+              <w:left w:val="single" w:sz="4" w:space="0" w:color="FFFFFF"/>
+              <w:bottom w:val="single" w:sz="4" w:space="0" w:color="FFFFFF"/>
+              <w:right w:val="single" w:sz="4" w:space="0" w:color="FFFFFF"/>
+            </w:tcBorders>
+            <w:shd w:val="clear" w:color="A6A6A6" w:fill="A6A6A6"/>
+            <w:noWrap/>
+            <w:vAlign w:val="bottom"/>
+            <w:hideMark/>
+          </w:tcPr>
+          <w:p>
+            <w:pPr>
+              <w:spacing w:after="0" w:line="240" w:lineRule="auto"/>
+              <w:jc w:val="right"/>
+              <w:rPr>
+                <w:rFonts w:ascii="Calibri" w:eastAsia="Times New Roman" w:hAnsi="Calibri" w:cs="Times New Roman"/>
+                <w:color w:val="FF0000"/>
+                <w:lang w:val="en-AU" w:eastAsia="en-AU"/>
+              </w:rPr>
+            </w:pPr>
+            <w:r>
+              <w:rPr>
+                <w:rFonts w:ascii="Calibri" w:eastAsia="Times New Roman" w:hAnsi="Calibri" w:cs="Times New Roman"/>
+                <w:color w:val="FF0000"/>
+                <w:lang w:val="en-AU" w:eastAsia="en-AU"/>
+              </w:rPr>
+              <w:t>305</w:t>
+            </w:r>
+          </w:p>
+        </w:tc>
+        <w:tc>
+          <w:tcPr>
+            <w:tcW w:w="1270" w:type="dxa"/>
+            <w:tcBorders>
+              <w:top w:val="single" w:sz="4" w:space="0" w:color="FFFFFF"/>
+              <w:left w:val="single" w:sz="4" w:space="0" w:color="FFFFFF"/>
+              <w:bottom w:val="single" w:sz="4" w:space="0" w:color="FFFFFF"/>
+              <w:right w:val="nil"/>
+            </w:tcBorders>
+            <w:shd w:val="clear" w:color="A6A6A6" w:fill="A6A6A6"/>
+            <w:noWrap/>
+            <w:vAlign w:val="bottom"/>
+            <w:hideMark/>
+          </w:tcPr>
+          <w:p>
+            <w:pPr>
+              <w:spacing w:after="0" w:line="240" w:lineRule="auto"/>
+              <w:jc w:val="right"/>
+              <w:rPr>
+                <w:rFonts w:ascii="Calibri" w:eastAsia="Times New Roman" w:hAnsi="Calibri" w:cs="Times New Roman"/>
+                <w:color w:val="FF0000"/>
+                <w:lang w:val="en-AU" w:eastAsia="en-AU"/>
+              </w:rPr>
+            </w:pPr>
+            <w:r>
+              <w:rPr>
+                <w:rFonts w:ascii="Calibri" w:eastAsia="Times New Roman" w:hAnsi="Calibri" w:cs="Times New Roman"/>
+                <w:color w:val="FF0000"/>
+                <w:lang w:val="en-AU" w:eastAsia="en-AU"/>
+              </w:rPr>
+              <w:t>302</w:t>
+            </w:r>
+          </w:p>
+        </w:tc>
+      </w:tr>
+      <w:tr>
+        <w:trPr>
+          <w:trHeight w:val="300"/>
+        </w:trPr>
+        <w:tc>
+          <w:tcPr>
+            <w:tcW w:w="2789" w:type="dxa"/>
+            <w:tcBorders>
+              <w:top w:val="single" w:sz="4" w:space="0" w:color="FFFFFF"/>
+              <w:left w:val="nil"/>
+              <w:bottom w:val="single" w:sz="4" w:space="0" w:color="FFFFFF"/>
+              <w:right w:val="single" w:sz="4" w:space="0" w:color="FFFFFF"/>
+            </w:tcBorders>
+            <w:shd w:val="clear" w:color="D9D9D9" w:fill="D9D9D9"/>
+            <w:noWrap/>
+            <w:vAlign w:val="bottom"/>
+            <w:hideMark/>
+          </w:tcPr>
+          <w:p>
+            <w:pPr>
+              <w:spacing w:after="0" w:line="240" w:lineRule="auto"/>
+              <w:rPr>
+                <w:rFonts w:ascii="Calibri" w:eastAsia="Times New Roman" w:hAnsi="Calibri" w:cs="Times New Roman"/>
+                <w:color w:val="000000"/>
+                <w:lang w:val="en-AU" w:eastAsia="en-AU"/>
+              </w:rPr>
+            </w:pPr>
+            <w:r>
+              <w:rPr>
+                <w:rFonts w:ascii="Calibri" w:eastAsia="Times New Roman" w:hAnsi="Calibri" w:cs="Times New Roman"/>
+                <w:color w:val="000000"/>
+                <w:lang w:val="en-AU" w:eastAsia="en-AU"/>
+              </w:rPr>
+              <w:t>Time Taken for cpu.php</w:t>
+            </w:r>
+          </w:p>
+        </w:tc>
+        <w:tc>
+          <w:tcPr>
+            <w:tcW w:w="747" w:type="dxa"/>
+            <w:tcBorders>
+              <w:top w:val="single" w:sz="4" w:space="0" w:color="FFFFFF"/>
+              <w:left w:val="single" w:sz="4" w:space="0" w:color="FFFFFF"/>
+              <w:bottom w:val="single" w:sz="4" w:space="0" w:color="FFFFFF"/>
+              <w:right w:val="single" w:sz="4" w:space="0" w:color="FFFFFF"/>
+            </w:tcBorders>
+            <w:shd w:val="clear" w:color="D9D9D9" w:fill="D9D9D9"/>
+            <w:noWrap/>
+            <w:vAlign w:val="bottom"/>
+            <w:hideMark/>
+          </w:tcPr>
+          <w:p>
+            <w:pPr>
+              <w:spacing w:after="0" w:line="240" w:lineRule="auto"/>
+              <w:jc w:val="right"/>
+              <w:rPr>
+                <w:rFonts w:ascii="Calibri" w:eastAsia="Times New Roman" w:hAnsi="Calibri" w:cs="Times New Roman"/>
+                <w:color w:val="FF0000"/>
+                <w:lang w:val="en-AU" w:eastAsia="en-AU"/>
+              </w:rPr>
+            </w:pPr>
+            <w:r>
+              <w:rPr>
+                <w:rFonts w:ascii="Calibri" w:eastAsia="Times New Roman" w:hAnsi="Calibri" w:cs="Times New Roman"/>
+                <w:color w:val="FF0000"/>
+                <w:lang w:val="en-AU" w:eastAsia="en-AU"/>
+              </w:rPr>
+              <w:t>140</w:t>
+            </w:r>
+          </w:p>
+        </w:tc>
+        <w:tc>
+          <w:tcPr>
+            <w:tcW w:w="747" w:type="dxa"/>
+            <w:tcBorders>
+              <w:top w:val="single" w:sz="4" w:space="0" w:color="FFFFFF"/>
+              <w:left w:val="single" w:sz="4" w:space="0" w:color="FFFFFF"/>
+              <w:bottom w:val="single" w:sz="4" w:space="0" w:color="FFFFFF"/>
+              <w:right w:val="single" w:sz="4" w:space="0" w:color="FFFFFF"/>
+            </w:tcBorders>
+            <w:shd w:val="clear" w:color="D9D9D9" w:fill="D9D9D9"/>
+            <w:noWrap/>
+            <w:vAlign w:val="bottom"/>
+            <w:hideMark/>
+          </w:tcPr>
+          <w:p>
+            <w:pPr>
+              <w:spacing w:after="0" w:line="240" w:lineRule="auto"/>
+              <w:jc w:val="right"/>
+              <w:rPr>
+                <w:rFonts w:ascii="Calibri" w:eastAsia="Times New Roman" w:hAnsi="Calibri" w:cs="Times New Roman"/>
+                <w:color w:val="FF0000"/>
+                <w:lang w:val="en-AU" w:eastAsia="en-AU"/>
+              </w:rPr>
+            </w:pPr>
+            <w:r>
+              <w:rPr>
+                <w:rFonts w:ascii="Calibri" w:eastAsia="Times New Roman" w:hAnsi="Calibri" w:cs="Times New Roman"/>
+                <w:color w:val="FF0000"/>
+                <w:lang w:val="en-AU" w:eastAsia="en-AU"/>
+              </w:rPr>
+              <w:t>145</w:t>
+            </w:r>
+          </w:p>
+        </w:tc>
+        <w:tc>
+          <w:tcPr>
+            <w:tcW w:w="747" w:type="dxa"/>
+            <w:tcBorders>
+              <w:top w:val="single" w:sz="4" w:space="0" w:color="FFFFFF"/>
+              <w:left w:val="single" w:sz="4" w:space="0" w:color="FFFFFF"/>
+              <w:bottom w:val="single" w:sz="4" w:space="0" w:color="FFFFFF"/>
+              <w:right w:val="single" w:sz="4" w:space="0" w:color="FFFFFF"/>
+            </w:tcBorders>
+            <w:shd w:val="clear" w:color="D9D9D9" w:fill="D9D9D9"/>
+            <w:noWrap/>
+            <w:vAlign w:val="bottom"/>
+            <w:hideMark/>
+          </w:tcPr>
+          <w:p>
+            <w:pPr>
+              <w:spacing w:after="0" w:line="240" w:lineRule="auto"/>
+              <w:jc w:val="right"/>
+              <w:rPr>
+                <w:rFonts w:ascii="Calibri" w:eastAsia="Times New Roman" w:hAnsi="Calibri" w:cs="Times New Roman"/>
+                <w:color w:val="FF0000"/>
+                <w:lang w:val="en-AU" w:eastAsia="en-AU"/>
+              </w:rPr>
+            </w:pPr>
+            <w:r>
+              <w:rPr>
+                <w:rFonts w:ascii="Calibri" w:eastAsia="Times New Roman" w:hAnsi="Calibri" w:cs="Times New Roman"/>
+                <w:color w:val="FF0000"/>
+                <w:lang w:val="en-AU" w:eastAsia="en-AU"/>
+              </w:rPr>
+              <w:t>130</w:t>
+            </w:r>
+          </w:p>
+        </w:tc>
+        <w:tc>
+          <w:tcPr>
+            <w:tcW w:w="1270" w:type="dxa"/>
+            <w:tcBorders>
+              <w:top w:val="single" w:sz="4" w:space="0" w:color="FFFFFF"/>
+              <w:left w:val="single" w:sz="4" w:space="0" w:color="FFFFFF"/>
+              <w:bottom w:val="single" w:sz="4" w:space="0" w:color="FFFFFF"/>
+              <w:right w:val="nil"/>
+            </w:tcBorders>
+            <w:shd w:val="clear" w:color="D9D9D9" w:fill="D9D9D9"/>
+            <w:noWrap/>
+            <w:vAlign w:val="bottom"/>
+            <w:hideMark/>
+          </w:tcPr>
+          <w:p>
+            <w:pPr>
+              <w:spacing w:after="0" w:line="240" w:lineRule="auto"/>
+              <w:jc w:val="right"/>
+              <w:rPr>
+                <w:rFonts w:ascii="Calibri" w:eastAsia="Times New Roman" w:hAnsi="Calibri" w:cs="Times New Roman"/>
+                <w:color w:val="FF0000"/>
+                <w:lang w:val="en-AU" w:eastAsia="en-AU"/>
+              </w:rPr>
+            </w:pPr>
+            <w:r>
+              <w:rPr>
+                <w:rFonts w:ascii="Calibri" w:eastAsia="Times New Roman" w:hAnsi="Calibri" w:cs="Times New Roman"/>
+                <w:color w:val="FF0000"/>
+                <w:lang w:val="en-AU" w:eastAsia="en-AU"/>
+              </w:rPr>
+              <w:t>138.33333</w:t>
+            </w:r>
+          </w:p>
+        </w:tc>
+      </w:tr>
+      <w:tr>
+        <w:trPr>
+          <w:trHeight w:val="315"/>
+        </w:trPr>
+        <w:tc>
+          <w:tcPr>
+            <w:tcW w:w="2789" w:type="dxa"/>
+            <w:tcBorders>
+              <w:top w:val="single" w:sz="4" w:space="0" w:color="FFFFFF"/>
+              <w:left w:val="nil"/>
+              <w:bottom w:val="nil"/>
+              <w:right w:val="single" w:sz="4" w:space="0" w:color="FFFFFF"/>
+            </w:tcBorders>
+            <w:shd w:val="clear" w:color="A6A6A6" w:fill="A6A6A6"/>
+            <w:noWrap/>
+            <w:vAlign w:val="bottom"/>
+            <w:hideMark/>
+          </w:tcPr>
+          <w:p>
+            <w:pPr>
+              <w:spacing w:after="0" w:line="240" w:lineRule="auto"/>
+              <w:jc w:val="right"/>
+              <w:rPr>
+                <w:rFonts w:ascii="Calibri" w:eastAsia="Times New Roman" w:hAnsi="Calibri" w:cs="Times New Roman"/>
+                <w:color w:val="000000"/>
+                <w:lang w:val="en-AU" w:eastAsia="en-AU"/>
+              </w:rPr>
+            </w:pPr>
+            <w:r>
+              <w:rPr>
+                <w:rFonts w:ascii="Calibri" w:eastAsia="Times New Roman" w:hAnsi="Calibri" w:cs="Times New Roman"/>
+                <w:color w:val="000000"/>
+                <w:lang w:val="en-AU" w:eastAsia="en-AU"/>
+              </w:rPr>
+              <w:t>Final Number Used</w:t>
+            </w:r>
+            <w:r>
+              <w:rPr>
+                <w:rFonts w:ascii="Calibri" w:eastAsia="Times New Roman" w:hAnsi="Calibri" w:cs="Times New Roman"/>
+                <w:color w:val="000000"/>
+                <w:lang w:val="en-AU" w:eastAsia="en-AU"/>
+              </w:rPr>
+              <w:t xml:space="preserve"> (just average)</w:t>
+            </w:r>
+          </w:p>
+        </w:tc>
+        <w:tc>
+          <w:tcPr>
+            <w:tcW w:w="747" w:type="dxa"/>
+            <w:tcBorders>
+              <w:top w:val="single" w:sz="4" w:space="0" w:color="FFFFFF"/>
+              <w:left w:val="single" w:sz="4" w:space="0" w:color="FFFFFF"/>
+              <w:bottom w:val="nil"/>
+              <w:right w:val="single" w:sz="4" w:space="0" w:color="FFFFFF"/>
+            </w:tcBorders>
+            <w:shd w:val="clear" w:color="A6A6A6" w:fill="A6A6A6"/>
+            <w:noWrap/>
+            <w:vAlign w:val="bottom"/>
+            <w:hideMark/>
+          </w:tcPr>
+          <w:p>
+            <w:pPr>
+              <w:spacing w:after="0" w:line="240" w:lineRule="auto"/>
+              <w:jc w:val="right"/>
+              <w:rPr>
+                <w:rFonts w:ascii="Calibri" w:eastAsia="Times New Roman" w:hAnsi="Calibri" w:cs="Times New Roman"/>
+                <w:color w:val="FF0000"/>
+                <w:lang w:val="en-AU" w:eastAsia="en-AU"/>
+              </w:rPr>
+            </w:pPr>
+          </w:p>
+        </w:tc>
+        <w:tc>
+          <w:tcPr>
+            <w:tcW w:w="747" w:type="dxa"/>
+            <w:tcBorders>
+              <w:top w:val="single" w:sz="4" w:space="0" w:color="FFFFFF"/>
+              <w:left w:val="single" w:sz="4" w:space="0" w:color="FFFFFF"/>
+              <w:bottom w:val="nil"/>
+              <w:right w:val="single" w:sz="4" w:space="0" w:color="FFFFFF"/>
+            </w:tcBorders>
+            <w:shd w:val="clear" w:color="A6A6A6" w:fill="A6A6A6"/>
+            <w:noWrap/>
+            <w:vAlign w:val="bottom"/>
+            <w:hideMark/>
+          </w:tcPr>
+          <w:p>
+            <w:pPr>
+              <w:spacing w:after="0" w:line="240" w:lineRule="auto"/>
+              <w:jc w:val="right"/>
+              <w:rPr>
+                <w:rFonts w:ascii="Times New Roman" w:eastAsia="Times New Roman" w:hAnsi="Times New Roman" w:cs="Times New Roman"/>
+                <w:color w:val="FF0000"/>
+                <w:sz w:val="20"/>
+                <w:szCs w:val="20"/>
+                <w:lang w:val="en-AU" w:eastAsia="en-AU"/>
+              </w:rPr>
+            </w:pPr>
+          </w:p>
+        </w:tc>
+        <w:tc>
+          <w:tcPr>
+            <w:tcW w:w="747" w:type="dxa"/>
+            <w:tcBorders>
+              <w:top w:val="single" w:sz="4" w:space="0" w:color="FFFFFF"/>
+              <w:left w:val="single" w:sz="4" w:space="0" w:color="FFFFFF"/>
+              <w:bottom w:val="nil"/>
+              <w:right w:val="single" w:sz="4" w:space="0" w:color="FFFFFF"/>
+            </w:tcBorders>
+            <w:shd w:val="clear" w:color="A6A6A6" w:fill="A6A6A6"/>
+            <w:noWrap/>
+            <w:vAlign w:val="bottom"/>
+            <w:hideMark/>
+          </w:tcPr>
+          <w:p>
+            <w:pPr>
+              <w:spacing w:after="0" w:line="240" w:lineRule="auto"/>
+              <w:jc w:val="right"/>
+              <w:rPr>
+                <w:rFonts w:ascii="Times New Roman" w:eastAsia="Times New Roman" w:hAnsi="Times New Roman" w:cs="Times New Roman"/>
+                <w:color w:val="FF0000"/>
+                <w:sz w:val="20"/>
+                <w:szCs w:val="20"/>
+                <w:lang w:val="en-AU" w:eastAsia="en-AU"/>
+              </w:rPr>
+            </w:pPr>
+          </w:p>
+        </w:tc>
+        <w:tc>
+          <w:tcPr>
+            <w:tcW w:w="1270" w:type="dxa"/>
+            <w:tcBorders>
+              <w:top w:val="single" w:sz="4" w:space="0" w:color="auto"/>
+              <w:left w:val="single" w:sz="4" w:space="0" w:color="FFFFFF"/>
+              <w:bottom w:val="double" w:sz="6" w:space="0" w:color="auto"/>
+              <w:right w:val="nil"/>
+            </w:tcBorders>
+            <w:shd w:val="clear" w:color="A6A6A6" w:fill="A6A6A6"/>
+            <w:noWrap/>
+            <w:vAlign w:val="bottom"/>
+            <w:hideMark/>
+          </w:tcPr>
+          <w:p>
+            <w:pPr>
+              <w:spacing w:after="0" w:line="240" w:lineRule="auto"/>
+              <w:jc w:val="right"/>
+              <w:rPr>
+                <w:rFonts w:ascii="Calibri" w:eastAsia="Times New Roman" w:hAnsi="Calibri" w:cs="Times New Roman"/>
+                <w:color w:val="FF0000"/>
+                <w:lang w:val="en-AU" w:eastAsia="en-AU"/>
+              </w:rPr>
+            </w:pPr>
+            <w:r>
+              <w:rPr>
+                <w:rFonts w:ascii="Calibri" w:eastAsia="Times New Roman" w:hAnsi="Calibri" w:cs="Times New Roman"/>
+                <w:color w:val="FF0000"/>
+                <w:lang w:val="en-AU" w:eastAsia="en-AU"/>
+              </w:rPr>
+              <w:t>220.16667</w:t>
+            </w:r>
+          </w:p>
+        </w:tc>
+      </w:tr>
+      <w:tr>
+        <w:trPr>
+          <w:trHeight w:val="315"/>
+        </w:trPr>
+        <w:tc>
+          <w:tcPr>
+            <w:tcW w:w="2789" w:type="dxa"/>
+            <w:tcBorders>
+              <w:top w:val="nil"/>
+              <w:left w:val="nil"/>
+              <w:bottom w:val="nil"/>
+              <w:right w:val="nil"/>
+            </w:tcBorders>
+            <w:shd w:val="clear" w:color="auto" w:fill="auto"/>
+            <w:noWrap/>
+            <w:vAlign w:val="bottom"/>
+            <w:hideMark/>
+          </w:tcPr>
+          <w:p>
+            <w:pPr>
+              <w:spacing w:after="0" w:line="240" w:lineRule="auto"/>
+              <w:jc w:val="right"/>
+              <w:rPr>
+                <w:rFonts w:ascii="Calibri" w:eastAsia="Times New Roman" w:hAnsi="Calibri" w:cs="Times New Roman"/>
+                <w:color w:val="000000"/>
+                <w:lang w:val="en-AU" w:eastAsia="en-AU"/>
+              </w:rPr>
+            </w:pPr>
+          </w:p>
+        </w:tc>
+        <w:tc>
+          <w:tcPr>
+            <w:tcW w:w="747" w:type="dxa"/>
+            <w:tcBorders>
+              <w:top w:val="nil"/>
+              <w:left w:val="nil"/>
+              <w:bottom w:val="nil"/>
+              <w:right w:val="nil"/>
+            </w:tcBorders>
+            <w:shd w:val="clear" w:color="auto" w:fill="auto"/>
+            <w:noWrap/>
+            <w:vAlign w:val="bottom"/>
+            <w:hideMark/>
+          </w:tcPr>
+          <w:p>
+            <w:pPr>
+              <w:spacing w:after="0" w:line="240" w:lineRule="auto"/>
+              <w:rPr>
+                <w:rFonts w:ascii="Times New Roman" w:eastAsia="Times New Roman" w:hAnsi="Times New Roman" w:cs="Times New Roman"/>
+                <w:sz w:val="20"/>
+                <w:szCs w:val="20"/>
+                <w:lang w:val="en-AU" w:eastAsia="en-AU"/>
+              </w:rPr>
+            </w:pPr>
+          </w:p>
+        </w:tc>
+        <w:tc>
+          <w:tcPr>
+            <w:tcW w:w="747" w:type="dxa"/>
+            <w:tcBorders>
+              <w:top w:val="nil"/>
+              <w:left w:val="nil"/>
+              <w:bottom w:val="nil"/>
+              <w:right w:val="nil"/>
+            </w:tcBorders>
+            <w:shd w:val="clear" w:color="auto" w:fill="auto"/>
+            <w:noWrap/>
+            <w:vAlign w:val="bottom"/>
+            <w:hideMark/>
+          </w:tcPr>
+          <w:p>
+            <w:pPr>
+              <w:spacing w:after="0" w:line="240" w:lineRule="auto"/>
+              <w:rPr>
+                <w:rFonts w:ascii="Times New Roman" w:eastAsia="Times New Roman" w:hAnsi="Times New Roman" w:cs="Times New Roman"/>
+                <w:sz w:val="20"/>
+                <w:szCs w:val="20"/>
+                <w:lang w:val="en-AU" w:eastAsia="en-AU"/>
+              </w:rPr>
+            </w:pPr>
+          </w:p>
+        </w:tc>
+        <w:tc>
+          <w:tcPr>
+            <w:tcW w:w="747" w:type="dxa"/>
+            <w:tcBorders>
+              <w:top w:val="nil"/>
+              <w:left w:val="nil"/>
+              <w:bottom w:val="nil"/>
+              <w:right w:val="nil"/>
+            </w:tcBorders>
+            <w:shd w:val="clear" w:color="auto" w:fill="auto"/>
+            <w:noWrap/>
+            <w:vAlign w:val="bottom"/>
+            <w:hideMark/>
+          </w:tcPr>
+          <w:p>
+            <w:pPr>
+              <w:spacing w:after="0" w:line="240" w:lineRule="auto"/>
+              <w:rPr>
+                <w:rFonts w:ascii="Times New Roman" w:eastAsia="Times New Roman" w:hAnsi="Times New Roman" w:cs="Times New Roman"/>
+                <w:sz w:val="20"/>
+                <w:szCs w:val="20"/>
+                <w:lang w:val="en-AU" w:eastAsia="en-AU"/>
+              </w:rPr>
+            </w:pPr>
+          </w:p>
+        </w:tc>
+        <w:tc>
+          <w:tcPr>
+            <w:tcW w:w="1270" w:type="dxa"/>
+            <w:tcBorders>
+              <w:top w:val="nil"/>
+              <w:left w:val="nil"/>
+              <w:bottom w:val="nil"/>
+              <w:right w:val="nil"/>
+            </w:tcBorders>
+            <w:shd w:val="clear" w:color="auto" w:fill="auto"/>
+            <w:noWrap/>
+            <w:vAlign w:val="bottom"/>
+            <w:hideMark/>
+          </w:tcPr>
+          <w:p>
+            <w:pPr>
+              <w:spacing w:after="0" w:line="240" w:lineRule="auto"/>
+              <w:rPr>
+                <w:rFonts w:ascii="Times New Roman" w:eastAsia="Times New Roman" w:hAnsi="Times New Roman" w:cs="Times New Roman"/>
+                <w:sz w:val="20"/>
+                <w:szCs w:val="20"/>
+                <w:lang w:val="en-AU" w:eastAsia="en-AU"/>
+              </w:rPr>
+            </w:pPr>
+          </w:p>
+        </w:tc>
+      </w:tr>
+      <w:tr>
+        <w:trPr>
+          <w:trHeight w:val="315"/>
+        </w:trPr>
+        <w:tc>
+          <w:tcPr>
+            <w:tcW w:w="2789" w:type="dxa"/>
+            <w:tcBorders>
+              <w:top w:val="nil"/>
+              <w:left w:val="nil"/>
+              <w:bottom w:val="nil"/>
+              <w:right w:val="nil"/>
+            </w:tcBorders>
+            <w:shd w:val="clear" w:color="auto" w:fill="auto"/>
+            <w:noWrap/>
+            <w:vAlign w:val="bottom"/>
+          </w:tcPr>
+          <w:p>
+            <w:pPr>
+              <w:spacing w:after="0" w:line="240" w:lineRule="auto"/>
+              <w:rPr>
+                <w:rFonts w:ascii="Calibri" w:eastAsia="Times New Roman" w:hAnsi="Calibri" w:cs="Times New Roman"/>
+                <w:color w:val="000000"/>
+                <w:lang w:val="en-AU" w:eastAsia="en-AU"/>
+              </w:rPr>
+            </w:pPr>
+          </w:p>
+        </w:tc>
+        <w:tc>
+          <w:tcPr>
+            <w:tcW w:w="747" w:type="dxa"/>
+            <w:tcBorders>
+              <w:top w:val="nil"/>
+              <w:left w:val="nil"/>
+              <w:bottom w:val="nil"/>
+              <w:right w:val="nil"/>
+            </w:tcBorders>
+            <w:shd w:val="clear" w:color="auto" w:fill="auto"/>
+            <w:noWrap/>
+            <w:vAlign w:val="bottom"/>
+          </w:tcPr>
+          <w:p>
+            <w:pPr>
+              <w:spacing w:after="0" w:line="240" w:lineRule="auto"/>
+              <w:rPr>
+                <w:rFonts w:ascii="Times New Roman" w:eastAsia="Times New Roman" w:hAnsi="Times New Roman" w:cs="Times New Roman"/>
+                <w:sz w:val="20"/>
+                <w:szCs w:val="20"/>
+                <w:lang w:val="en-AU" w:eastAsia="en-AU"/>
+              </w:rPr>
+            </w:pPr>
+          </w:p>
+        </w:tc>
+        <w:tc>
+          <w:tcPr>
+            <w:tcW w:w="747" w:type="dxa"/>
+            <w:tcBorders>
+              <w:top w:val="nil"/>
+              <w:left w:val="nil"/>
+              <w:bottom w:val="nil"/>
+              <w:right w:val="nil"/>
+            </w:tcBorders>
+            <w:shd w:val="clear" w:color="auto" w:fill="auto"/>
+            <w:noWrap/>
+            <w:vAlign w:val="bottom"/>
+          </w:tcPr>
+          <w:p>
+            <w:pPr>
+              <w:spacing w:after="0" w:line="240" w:lineRule="auto"/>
+              <w:rPr>
+                <w:rFonts w:ascii="Times New Roman" w:eastAsia="Times New Roman" w:hAnsi="Times New Roman" w:cs="Times New Roman"/>
+                <w:sz w:val="20"/>
+                <w:szCs w:val="20"/>
+                <w:lang w:val="en-AU" w:eastAsia="en-AU"/>
+              </w:rPr>
+            </w:pPr>
+          </w:p>
+        </w:tc>
+        <w:tc>
+          <w:tcPr>
+            <w:tcW w:w="747" w:type="dxa"/>
+            <w:tcBorders>
+              <w:top w:val="nil"/>
+              <w:left w:val="nil"/>
+              <w:bottom w:val="nil"/>
+              <w:right w:val="nil"/>
+            </w:tcBorders>
+            <w:shd w:val="clear" w:color="auto" w:fill="auto"/>
+            <w:noWrap/>
+            <w:vAlign w:val="bottom"/>
+          </w:tcPr>
+          <w:p>
+            <w:pPr>
+              <w:spacing w:after="0" w:line="240" w:lineRule="auto"/>
+              <w:rPr>
+                <w:rFonts w:ascii="Times New Roman" w:eastAsia="Times New Roman" w:hAnsi="Times New Roman" w:cs="Times New Roman"/>
+                <w:sz w:val="20"/>
+                <w:szCs w:val="20"/>
+                <w:lang w:val="en-AU" w:eastAsia="en-AU"/>
+              </w:rPr>
+            </w:pPr>
+          </w:p>
+        </w:tc>
+        <w:tc>
+          <w:tcPr>
+            <w:tcW w:w="1270" w:type="dxa"/>
+            <w:tcBorders>
+              <w:top w:val="nil"/>
+              <w:left w:val="nil"/>
+              <w:bottom w:val="nil"/>
+              <w:right w:val="nil"/>
+            </w:tcBorders>
+            <w:shd w:val="clear" w:color="auto" w:fill="auto"/>
+            <w:noWrap/>
+            <w:vAlign w:val="bottom"/>
+          </w:tcPr>
+          <w:p>
+            <w:pPr>
+              <w:spacing w:after="0" w:line="240" w:lineRule="auto"/>
+              <w:rPr>
+                <w:rFonts w:ascii="Times New Roman" w:eastAsia="Times New Roman" w:hAnsi="Times New Roman" w:cs="Times New Roman"/>
+                <w:sz w:val="20"/>
+                <w:szCs w:val="20"/>
+                <w:lang w:val="en-AU" w:eastAsia="en-AU"/>
+              </w:rPr>
+            </w:pPr>
+          </w:p>
+        </w:tc>
+      </w:tr>
+    </w:tbl>
+    <w:p/>
+    <w:p>
+      <w:r>
+        <w:t xml:space="preserve">So the result for </w:t>
+      </w:r>
+      <w:proofErr w:type="spellStart"/>
+      <w:r>
+        <w:t>loadfactors</w:t>
+      </w:r>
+      <w:proofErr w:type="spellEnd"/>
+      <w:r>
+        <w:t xml:space="preserve"> shown below was (</w:t>
+      </w:r>
+      <w:r>
+        <w:rPr>
+          <w:b/>
+          <w:color w:val="FF0000"/>
+          <w:u w:val="single"/>
+        </w:rPr>
+        <w:t>220.16</w:t>
+      </w:r>
+      <w:r>
+        <w:t>):</w:t>
+      </w:r>
+    </w:p>
+    <w:p>
+      <w:pPr>
+        <w:pStyle w:val="ListParagraph"/>
+        <w:numPr>
+          <w:ilvl w:val="0"/>
+          <w:numId w:val="31"/>
+        </w:numPr>
+      </w:pPr>
+      <w:r>
+        <w:t>Web-Server-A: X</w:t>
+      </w:r>
+    </w:p>
+    <w:p>
+      <w:pPr>
+        <w:pStyle w:val="ListParagraph"/>
+        <w:numPr>
+          <w:ilvl w:val="0"/>
+          <w:numId w:val="31"/>
+        </w:numPr>
+      </w:pPr>
+      <w:r>
+        <w:t>Web-Server-B: Y</w:t>
+      </w:r>
+    </w:p>
+    <w:p/>
+    <w:p/>
+    <w:p>
+      <w:pPr>
+        <w:rPr>
+          <w:rFonts w:asciiTheme="majorHAnsi" w:eastAsiaTheme="majorEastAsia" w:hAnsiTheme="majorHAnsi" w:cstheme="majorBidi"/>
+          <w:b/>
+          <w:bCs/>
+          <w:smallCaps/>
+          <w:sz w:val="28"/>
+          <w:szCs w:val="28"/>
+          <w:u w:val="single"/>
+        </w:rPr>
+      </w:pPr>
+      <w:r>
+        <w:rPr>
+          <w:u w:val="single"/>
+        </w:rPr>
+        <w:br w:type="page"/>
+      </w:r>
+    </w:p>
+    <w:p>
+      <w:pPr>
+        <w:pStyle w:val="Heading2"/>
+      </w:pPr>
+      <w:r>
+        <w:rPr>
+          <w:u w:val="single"/>
+        </w:rPr>
+        <w:lastRenderedPageBreak/>
+        <w:t xml:space="preserve">Round 2 load tests run based off NEW </w:t>
+      </w:r>
+      <w:proofErr w:type="spellStart"/>
+      <w:r>
+        <w:rPr>
+          <w:u w:val="single"/>
+        </w:rPr>
+        <w:t>LoadFactor</w:t>
+      </w:r>
+      <w:proofErr w:type="spellEnd"/>
+      <w:r>
+        <w:rPr>
+          <w:u w:val="single"/>
+        </w:rPr>
+        <w:t xml:space="preserve"> </w:t>
+      </w:r>
+    </w:p>
+    <w:p>
+      <w:pPr>
+        <w:pStyle w:val="Heading3"/>
+      </w:pPr>
+      <w:r>
+        <w:t xml:space="preserve">Here the </w:t>
+      </w:r>
+      <w:proofErr w:type="spellStart"/>
+      <w:r>
+        <w:t>loadfactors</w:t>
+      </w:r>
+      <w:proofErr w:type="spellEnd"/>
+      <w:r>
+        <w:t xml:space="preserve"> chosen were :</w:t>
+      </w:r>
+    </w:p>
+    <w:p>
+      <w:pPr>
+        <w:pStyle w:val="ListParagraph"/>
+        <w:numPr>
+          <w:ilvl w:val="0"/>
+          <w:numId w:val="31"/>
+        </w:numPr>
+      </w:pPr>
+      <w:r>
+        <w:t>Web-Server-A: U</w:t>
+      </w:r>
+      <w:r>
+        <w:t xml:space="preserve"> &lt;&lt;Note: here U &amp; W are actual loadfactor numbers you choose&gt;&gt;</w:t>
+      </w:r>
+    </w:p>
+    <w:p>
+      <w:pPr>
+        <w:pStyle w:val="ListParagraph"/>
+        <w:numPr>
+          <w:ilvl w:val="0"/>
+          <w:numId w:val="31"/>
+        </w:numPr>
+      </w:pPr>
+      <w:r>
+        <w:t>Web-Server-B: W</w:t>
+      </w:r>
+    </w:p>
+    <w:p>
+      <w:r>
+        <w:t>After changing the config to reflect the new loadfactor, we restarted apache for the config to take effect.</w:t>
+      </w:r>
+    </w:p>
+    <w:p>
+      <w:pPr>
+        <w:pStyle w:val="Heading3"/>
+      </w:pPr>
+      <w:r>
+        <w:t>We next tested the /load/io.php script (this script was run 3 times)</w:t>
+      </w:r>
+    </w:p>
+    <w:p>
+      <w:r>
+        <w:t xml:space="preserve">ab -c 10 -n 150 -k  </w:t>
+      </w:r>
+      <w:hyperlink r:id="rId12" w:history="1">
+        <w:r>
+          <w:rPr>
+            <w:rStyle w:val="Hyperlink"/>
+          </w:rPr>
+          <w:t>http://YOUR.SERVER.IADDRESS:80/load/io.php</w:t>
+        </w:r>
+      </w:hyperlink>
+      <w:r>
+        <w:t xml:space="preserve"> </w:t>
+      </w:r>
+    </w:p>
+    <w:p>
+      <w:r>
+        <w:t>&lt;&lt;Attach the screenshots of the test results 1&gt;&gt;</w:t>
+      </w:r>
+    </w:p>
+    <w:p>
+      <w:r>
+        <w:t>&lt;&lt;Attach the screenshots of the test results 2&gt;&gt;</w:t>
+      </w:r>
+    </w:p>
+    <w:p>
+      <w:r>
+        <w:t>&lt;&lt;Attach the screenshots of the test results 3&gt;&gt;</w:t>
+      </w:r>
+    </w:p>
+    <w:p/>
+    <w:p>
+      <w:pPr>
+        <w:pStyle w:val="Heading3"/>
+      </w:pPr>
+      <w:r>
+        <w:t>We next tested the /load/cpu.php script (this script was also run 3 times)</w:t>
+      </w:r>
+    </w:p>
+    <w:p>
+      <w:r>
+        <w:t>ab -c 10 -n 20</w:t>
+      </w:r>
+      <w:r>
+        <w:t xml:space="preserve">0 -k  </w:t>
+      </w:r>
+      <w:hyperlink r:id="rId13" w:history="1">
+        <w:r>
+          <w:rPr>
+            <w:rStyle w:val="Hyperlink"/>
+          </w:rPr>
+          <w:t>http://YOUR.SERVER.IADDRESS:80/load/cpu.php</w:t>
+        </w:r>
+      </w:hyperlink>
+      <w:r>
+        <w:t xml:space="preserve"> </w:t>
+      </w:r>
+    </w:p>
+    <w:p>
+      <w:r>
+        <w:t>&lt;&lt;Attach the screenshots of the test results 1&gt;&gt;</w:t>
+      </w:r>
+    </w:p>
+    <w:p>
+      <w:r>
+        <w:t>&lt;&lt;Attach the screenshots of the test results 2&gt;&gt;</w:t>
+      </w:r>
+    </w:p>
+    <w:p>
+      <w:r>
+        <w:t>&lt;&lt;Attach the screenshots of the test results 3&gt;&gt;</w:t>
+      </w:r>
+    </w:p>
+    <w:p/>
+    <w:p>
+      <w:pPr>
+        <w:jc w:val="center"/>
+        <w:rPr>
+          <w:rFonts w:ascii="Consolas" w:hAnsi="Consolas"/>
+          <w:b/>
+          <w:color w:val="FF0000"/>
+        </w:rPr>
+      </w:pPr>
+      <w:r>
+        <w:rPr>
+          <w:rFonts w:ascii="Consolas" w:hAnsi="Consolas"/>
+          <w:b/>
+          <w:color w:val="FF0000"/>
+        </w:rPr>
+        <w:t>&lt;&lt;NOTE TO STUDENTS, THE NUMBERS BELOW ARE JUST A DUMMY PLACEHOLDER NUMBERS, YOU NEED TO EXECUTE THE BENCHMARK TESTS TO GET ACTUAL VALUES&gt;&gt;</w:t>
+      </w:r>
+    </w:p>
+    <w:p/>
+    <w:p>
+      <w:pPr>
+        <w:pStyle w:val="Heading3"/>
+      </w:pPr>
+      <w:r>
+        <w:t>Based off this, the following results were received:</w:t>
+      </w:r>
+    </w:p>
+    <w:tbl>
+      <w:tblPr>
+        <w:tblW w:w="6300" w:type="dxa"/>
+        <w:tblLook w:val="04A0" w:firstRow="1" w:lastRow="0" w:firstColumn="1" w:lastColumn="0" w:noHBand="0" w:noVBand="1"/>
+      </w:tblPr>
+      <w:tblGrid>
+        <w:gridCol w:w="2789"/>
+        <w:gridCol w:w="747"/>
+        <w:gridCol w:w="747"/>
+        <w:gridCol w:w="747"/>
+        <w:gridCol w:w="1270"/>
+      </w:tblGrid>
+      <w:tr>
+        <w:trPr>
+          <w:trHeight w:val="300"/>
+        </w:trPr>
+        <w:tc>
+          <w:tcPr>
+            <w:tcW w:w="6300" w:type="dxa"/>
+            <w:gridSpan w:val="5"/>
+            <w:tcBorders>
+              <w:top w:val="nil"/>
+              <w:left w:val="nil"/>
+              <w:bottom w:val="nil"/>
+              <w:right w:val="nil"/>
+            </w:tcBorders>
+            <w:shd w:val="clear" w:color="auto" w:fill="auto"/>
+            <w:noWrap/>
+            <w:vAlign w:val="bottom"/>
+            <w:hideMark/>
+          </w:tcPr>
+          <w:p>
+            <w:pPr>
+              <w:spacing w:after="0" w:line="240" w:lineRule="auto"/>
+              <w:jc w:val="center"/>
+              <w:rPr>
+                <w:rFonts w:ascii="Calibri" w:eastAsia="Times New Roman" w:hAnsi="Calibri" w:cs="Times New Roman"/>
+                <w:color w:val="000000"/>
+                <w:lang w:val="en-AU" w:eastAsia="en-AU"/>
+              </w:rPr>
+            </w:pPr>
+            <w:r>
+              <w:rPr>
+                <w:rFonts w:ascii="Calibri" w:eastAsia="Times New Roman" w:hAnsi="Calibri" w:cs="Times New Roman"/>
+                <w:color w:val="000000"/>
+                <w:lang w:val="en-AU" w:eastAsia="en-AU"/>
+              </w:rPr>
+              <w:t>All Times Are In Seconds ..</w:t>
+            </w:r>
+          </w:p>
+        </w:tc>
+      </w:tr>
+      <w:tr>
+        <w:trPr>
+          <w:trHeight w:val="300"/>
+        </w:trPr>
+        <w:tc>
+          <w:tcPr>
+            <w:tcW w:w="2789" w:type="dxa"/>
+            <w:tcBorders>
+              <w:top w:val="nil"/>
+              <w:left w:val="nil"/>
+              <w:bottom w:val="single" w:sz="12" w:space="0" w:color="FFFFFF"/>
+              <w:right w:val="single" w:sz="4" w:space="0" w:color="FFFFFF"/>
+            </w:tcBorders>
+            <w:shd w:val="clear" w:color="000000" w:fill="000000"/>
+            <w:noWrap/>
+            <w:vAlign w:val="bottom"/>
+            <w:hideMark/>
+          </w:tcPr>
+          <w:p>
+            <w:pPr>
+              <w:spacing w:after="0" w:line="240" w:lineRule="auto"/>
+              <w:rPr>
+                <w:rFonts w:ascii="Calibri" w:eastAsia="Times New Roman" w:hAnsi="Calibri" w:cs="Times New Roman"/>
+                <w:b/>
+                <w:bCs/>
+                <w:color w:val="FFFFFF"/>
+                <w:lang w:val="en-AU" w:eastAsia="en-AU"/>
+              </w:rPr>
+            </w:pPr>
+            <w:r>
+              <w:rPr>
+                <w:rFonts w:ascii="Calibri" w:eastAsia="Times New Roman" w:hAnsi="Calibri" w:cs="Times New Roman"/>
+                <w:b/>
+                <w:bCs/>
+                <w:color w:val="FFFFFF"/>
+                <w:lang w:val="en-AU" w:eastAsia="en-AU"/>
+              </w:rPr>
+              <w:t>Figure</w:t>
+            </w:r>
+          </w:p>
+        </w:tc>
+        <w:tc>
+          <w:tcPr>
+            <w:tcW w:w="747" w:type="dxa"/>
+            <w:tcBorders>
+              <w:top w:val="nil"/>
+              <w:left w:val="single" w:sz="4" w:space="0" w:color="FFFFFF"/>
+              <w:bottom w:val="single" w:sz="12" w:space="0" w:color="FFFFFF"/>
+              <w:right w:val="single" w:sz="4" w:space="0" w:color="FFFFFF"/>
+            </w:tcBorders>
+            <w:shd w:val="clear" w:color="000000" w:fill="000000"/>
+            <w:noWrap/>
+            <w:vAlign w:val="bottom"/>
+            <w:hideMark/>
+          </w:tcPr>
+          <w:p>
+            <w:pPr>
+              <w:spacing w:after="0" w:line="240" w:lineRule="auto"/>
+              <w:rPr>
+                <w:rFonts w:ascii="Calibri" w:eastAsia="Times New Roman" w:hAnsi="Calibri" w:cs="Times New Roman"/>
+                <w:b/>
+                <w:bCs/>
+                <w:color w:val="FFFFFF"/>
+                <w:lang w:val="en-AU" w:eastAsia="en-AU"/>
+              </w:rPr>
+            </w:pPr>
+            <w:r>
+              <w:rPr>
+                <w:rFonts w:ascii="Calibri" w:eastAsia="Times New Roman" w:hAnsi="Calibri" w:cs="Times New Roman"/>
+                <w:b/>
+                <w:bCs/>
+                <w:color w:val="FFFFFF"/>
+                <w:lang w:val="en-AU" w:eastAsia="en-AU"/>
+              </w:rPr>
+              <w:t>Test 1</w:t>
+            </w:r>
+          </w:p>
+        </w:tc>
+        <w:tc>
+          <w:tcPr>
+            <w:tcW w:w="747" w:type="dxa"/>
+            <w:tcBorders>
+              <w:top w:val="nil"/>
+              <w:left w:val="single" w:sz="4" w:space="0" w:color="FFFFFF"/>
+              <w:bottom w:val="single" w:sz="12" w:space="0" w:color="FFFFFF"/>
+              <w:right w:val="single" w:sz="4" w:space="0" w:color="FFFFFF"/>
+            </w:tcBorders>
+            <w:shd w:val="clear" w:color="000000" w:fill="000000"/>
+            <w:noWrap/>
+            <w:vAlign w:val="bottom"/>
+            <w:hideMark/>
+          </w:tcPr>
+          <w:p>
+            <w:pPr>
+              <w:spacing w:after="0" w:line="240" w:lineRule="auto"/>
+              <w:rPr>
+                <w:rFonts w:ascii="Calibri" w:eastAsia="Times New Roman" w:hAnsi="Calibri" w:cs="Times New Roman"/>
+                <w:b/>
+                <w:bCs/>
+                <w:color w:val="FFFFFF"/>
+                <w:lang w:val="en-AU" w:eastAsia="en-AU"/>
+              </w:rPr>
+            </w:pPr>
+            <w:r>
+              <w:rPr>
+                <w:rFonts w:ascii="Calibri" w:eastAsia="Times New Roman" w:hAnsi="Calibri" w:cs="Times New Roman"/>
+                <w:b/>
+                <w:bCs/>
+                <w:color w:val="FFFFFF"/>
+                <w:lang w:val="en-AU" w:eastAsia="en-AU"/>
+              </w:rPr>
+              <w:t xml:space="preserve">Test 2 </w:t>
+            </w:r>
+          </w:p>
+        </w:tc>
+        <w:tc>
+          <w:tcPr>
+            <w:tcW w:w="747" w:type="dxa"/>
+            <w:tcBorders>
+              <w:top w:val="nil"/>
+              <w:left w:val="single" w:sz="4" w:space="0" w:color="FFFFFF"/>
+              <w:bottom w:val="single" w:sz="12" w:space="0" w:color="FFFFFF"/>
+              <w:right w:val="single" w:sz="4" w:space="0" w:color="FFFFFF"/>
+            </w:tcBorders>
+            <w:shd w:val="clear" w:color="000000" w:fill="000000"/>
+            <w:noWrap/>
+            <w:vAlign w:val="bottom"/>
+            <w:hideMark/>
+          </w:tcPr>
+          <w:p>
+            <w:pPr>
+              <w:spacing w:after="0" w:line="240" w:lineRule="auto"/>
+              <w:rPr>
+                <w:rFonts w:ascii="Calibri" w:eastAsia="Times New Roman" w:hAnsi="Calibri" w:cs="Times New Roman"/>
+                <w:b/>
+                <w:bCs/>
+                <w:color w:val="FFFFFF"/>
+                <w:lang w:val="en-AU" w:eastAsia="en-AU"/>
+              </w:rPr>
+            </w:pPr>
+            <w:r>
+              <w:rPr>
+                <w:rFonts w:ascii="Calibri" w:eastAsia="Times New Roman" w:hAnsi="Calibri" w:cs="Times New Roman"/>
+                <w:b/>
+                <w:bCs/>
+                <w:color w:val="FFFFFF"/>
+                <w:lang w:val="en-AU" w:eastAsia="en-AU"/>
+              </w:rPr>
+              <w:t>Test 3</w:t>
+            </w:r>
+          </w:p>
+        </w:tc>
+        <w:tc>
+          <w:tcPr>
+            <w:tcW w:w="1270" w:type="dxa"/>
+            <w:tcBorders>
+              <w:top w:val="nil"/>
+              <w:left w:val="single" w:sz="4" w:space="0" w:color="FFFFFF"/>
+              <w:bottom w:val="single" w:sz="12" w:space="0" w:color="FFFFFF"/>
+              <w:right w:val="nil"/>
+            </w:tcBorders>
+            <w:shd w:val="clear" w:color="000000" w:fill="000000"/>
+            <w:noWrap/>
+            <w:vAlign w:val="bottom"/>
+            <w:hideMark/>
+          </w:tcPr>
+          <w:p>
+            <w:pPr>
+              <w:spacing w:after="0" w:line="240" w:lineRule="auto"/>
+              <w:rPr>
+                <w:rFonts w:ascii="Calibri" w:eastAsia="Times New Roman" w:hAnsi="Calibri" w:cs="Times New Roman"/>
+                <w:b/>
+                <w:bCs/>
+                <w:color w:val="FFFFFF"/>
+                <w:lang w:val="en-AU" w:eastAsia="en-AU"/>
+              </w:rPr>
+            </w:pPr>
+            <w:r>
+              <w:rPr>
+                <w:rFonts w:ascii="Calibri" w:eastAsia="Times New Roman" w:hAnsi="Calibri" w:cs="Times New Roman"/>
+                <w:b/>
+                <w:bCs/>
+                <w:color w:val="FFFFFF"/>
+                <w:lang w:val="en-AU" w:eastAsia="en-AU"/>
+              </w:rPr>
+              <w:t>Average</w:t>
+            </w:r>
+          </w:p>
+        </w:tc>
+      </w:tr>
+      <w:tr>
+        <w:trPr>
+          <w:trHeight w:val="300"/>
+        </w:trPr>
+        <w:tc>
+          <w:tcPr>
+            <w:tcW w:w="2789" w:type="dxa"/>
+            <w:tcBorders>
+              <w:top w:val="single" w:sz="4" w:space="0" w:color="FFFFFF"/>
+              <w:left w:val="nil"/>
+              <w:bottom w:val="single" w:sz="4" w:space="0" w:color="FFFFFF"/>
+              <w:right w:val="single" w:sz="4" w:space="0" w:color="FFFFFF"/>
+            </w:tcBorders>
+            <w:shd w:val="clear" w:color="A6A6A6" w:fill="A6A6A6"/>
+            <w:noWrap/>
+            <w:vAlign w:val="bottom"/>
+            <w:hideMark/>
+          </w:tcPr>
+          <w:p>
+            <w:pPr>
+              <w:spacing w:after="0" w:line="240" w:lineRule="auto"/>
+              <w:rPr>
+                <w:rFonts w:ascii="Calibri" w:eastAsia="Times New Roman" w:hAnsi="Calibri" w:cs="Times New Roman"/>
+                <w:color w:val="000000"/>
+                <w:lang w:val="en-AU" w:eastAsia="en-AU"/>
+              </w:rPr>
+            </w:pPr>
+            <w:r>
+              <w:rPr>
+                <w:rFonts w:ascii="Calibri" w:eastAsia="Times New Roman" w:hAnsi="Calibri" w:cs="Times New Roman"/>
+                <w:color w:val="000000"/>
+                <w:lang w:val="en-AU" w:eastAsia="en-AU"/>
+              </w:rPr>
+              <w:t>Time Taken for io.php</w:t>
+            </w:r>
+          </w:p>
+        </w:tc>
+        <w:tc>
+          <w:tcPr>
+            <w:tcW w:w="747" w:type="dxa"/>
+            <w:tcBorders>
+              <w:top w:val="single" w:sz="4" w:space="0" w:color="FFFFFF"/>
+              <w:left w:val="single" w:sz="4" w:space="0" w:color="FFFFFF"/>
+              <w:bottom w:val="single" w:sz="4" w:space="0" w:color="FFFFFF"/>
+              <w:right w:val="single" w:sz="4" w:space="0" w:color="FFFFFF"/>
+            </w:tcBorders>
+            <w:shd w:val="clear" w:color="A6A6A6" w:fill="A6A6A6"/>
+            <w:noWrap/>
+            <w:vAlign w:val="bottom"/>
+            <w:hideMark/>
+          </w:tcPr>
+          <w:p>
+            <w:pPr>
+              <w:spacing w:after="0" w:line="240" w:lineRule="auto"/>
+              <w:jc w:val="right"/>
+              <w:rPr>
+                <w:rFonts w:ascii="Calibri" w:eastAsia="Times New Roman" w:hAnsi="Calibri" w:cs="Times New Roman"/>
+                <w:color w:val="FF0000"/>
+                <w:lang w:val="en-AU" w:eastAsia="en-AU"/>
+              </w:rPr>
+            </w:pPr>
+            <w:r>
+              <w:rPr>
+                <w:rFonts w:ascii="Calibri" w:eastAsia="Times New Roman" w:hAnsi="Calibri" w:cs="Times New Roman"/>
+                <w:color w:val="FF0000"/>
+                <w:lang w:val="en-AU" w:eastAsia="en-AU"/>
+              </w:rPr>
+              <w:t>200</w:t>
+            </w:r>
+          </w:p>
+        </w:tc>
+        <w:tc>
+          <w:tcPr>
+            <w:tcW w:w="747" w:type="dxa"/>
+            <w:tcBorders>
+              <w:top w:val="single" w:sz="4" w:space="0" w:color="FFFFFF"/>
+              <w:left w:val="single" w:sz="4" w:space="0" w:color="FFFFFF"/>
+              <w:bottom w:val="single" w:sz="4" w:space="0" w:color="FFFFFF"/>
+              <w:right w:val="single" w:sz="4" w:space="0" w:color="FFFFFF"/>
+            </w:tcBorders>
+            <w:shd w:val="clear" w:color="A6A6A6" w:fill="A6A6A6"/>
+            <w:noWrap/>
+            <w:vAlign w:val="bottom"/>
+            <w:hideMark/>
+          </w:tcPr>
+          <w:p>
+            <w:pPr>
+              <w:spacing w:after="0" w:line="240" w:lineRule="auto"/>
+              <w:jc w:val="right"/>
+              <w:rPr>
+                <w:rFonts w:ascii="Calibri" w:eastAsia="Times New Roman" w:hAnsi="Calibri" w:cs="Times New Roman"/>
+                <w:color w:val="FF0000"/>
+                <w:lang w:val="en-AU" w:eastAsia="en-AU"/>
+              </w:rPr>
+            </w:pPr>
+            <w:r>
+              <w:rPr>
+                <w:rFonts w:ascii="Calibri" w:eastAsia="Times New Roman" w:hAnsi="Calibri" w:cs="Times New Roman"/>
+                <w:color w:val="FF0000"/>
+                <w:lang w:val="en-AU" w:eastAsia="en-AU"/>
+              </w:rPr>
+              <w:t>220</w:t>
+            </w:r>
+          </w:p>
+        </w:tc>
+        <w:tc>
+          <w:tcPr>
+            <w:tcW w:w="747" w:type="dxa"/>
+            <w:tcBorders>
+              <w:top w:val="single" w:sz="4" w:space="0" w:color="FFFFFF"/>
+              <w:left w:val="single" w:sz="4" w:space="0" w:color="FFFFFF"/>
+              <w:bottom w:val="single" w:sz="4" w:space="0" w:color="FFFFFF"/>
+              <w:right w:val="single" w:sz="4" w:space="0" w:color="FFFFFF"/>
+            </w:tcBorders>
+            <w:shd w:val="clear" w:color="A6A6A6" w:fill="A6A6A6"/>
+            <w:noWrap/>
+            <w:vAlign w:val="bottom"/>
+            <w:hideMark/>
+          </w:tcPr>
+          <w:p>
+            <w:pPr>
+              <w:spacing w:after="0" w:line="240" w:lineRule="auto"/>
+              <w:jc w:val="right"/>
+              <w:rPr>
+                <w:rFonts w:ascii="Calibri" w:eastAsia="Times New Roman" w:hAnsi="Calibri" w:cs="Times New Roman"/>
+                <w:color w:val="FF0000"/>
+                <w:lang w:val="en-AU" w:eastAsia="en-AU"/>
+              </w:rPr>
+            </w:pPr>
+            <w:r>
+              <w:rPr>
+                <w:rFonts w:ascii="Calibri" w:eastAsia="Times New Roman" w:hAnsi="Calibri" w:cs="Times New Roman"/>
+                <w:color w:val="FF0000"/>
+                <w:lang w:val="en-AU" w:eastAsia="en-AU"/>
+              </w:rPr>
+              <w:t>210</w:t>
+            </w:r>
+          </w:p>
+        </w:tc>
+        <w:tc>
+          <w:tcPr>
+            <w:tcW w:w="1270" w:type="dxa"/>
+            <w:tcBorders>
+              <w:top w:val="single" w:sz="4" w:space="0" w:color="FFFFFF"/>
+              <w:left w:val="single" w:sz="4" w:space="0" w:color="FFFFFF"/>
+              <w:bottom w:val="single" w:sz="4" w:space="0" w:color="FFFFFF"/>
+              <w:right w:val="nil"/>
+            </w:tcBorders>
+            <w:shd w:val="clear" w:color="A6A6A6" w:fill="A6A6A6"/>
+            <w:noWrap/>
+            <w:vAlign w:val="bottom"/>
+            <w:hideMark/>
+          </w:tcPr>
+          <w:p>
+            <w:pPr>
+              <w:spacing w:after="0" w:line="240" w:lineRule="auto"/>
+              <w:jc w:val="right"/>
+              <w:rPr>
+                <w:rFonts w:ascii="Calibri" w:eastAsia="Times New Roman" w:hAnsi="Calibri" w:cs="Times New Roman"/>
+                <w:color w:val="FF0000"/>
+                <w:lang w:val="en-AU" w:eastAsia="en-AU"/>
+              </w:rPr>
+            </w:pPr>
+            <w:r>
+              <w:rPr>
+                <w:rFonts w:ascii="Calibri" w:eastAsia="Times New Roman" w:hAnsi="Calibri" w:cs="Times New Roman"/>
+                <w:color w:val="FF0000"/>
+                <w:lang w:val="en-AU" w:eastAsia="en-AU"/>
+              </w:rPr>
+              <w:t>210</w:t>
+            </w:r>
+          </w:p>
+        </w:tc>
+      </w:tr>
+      <w:tr>
+        <w:trPr>
+          <w:trHeight w:val="300"/>
+        </w:trPr>
+        <w:tc>
+          <w:tcPr>
+            <w:tcW w:w="2789" w:type="dxa"/>
+            <w:tcBorders>
+              <w:top w:val="single" w:sz="4" w:space="0" w:color="FFFFFF"/>
+              <w:left w:val="nil"/>
+              <w:bottom w:val="single" w:sz="4" w:space="0" w:color="FFFFFF"/>
+              <w:right w:val="single" w:sz="4" w:space="0" w:color="FFFFFF"/>
+            </w:tcBorders>
+            <w:shd w:val="clear" w:color="D9D9D9" w:fill="D9D9D9"/>
+            <w:noWrap/>
+            <w:vAlign w:val="bottom"/>
+            <w:hideMark/>
+          </w:tcPr>
+          <w:p>
+            <w:pPr>
+              <w:spacing w:after="0" w:line="240" w:lineRule="auto"/>
+              <w:rPr>
+                <w:rFonts w:ascii="Calibri" w:eastAsia="Times New Roman" w:hAnsi="Calibri" w:cs="Times New Roman"/>
+                <w:color w:val="000000"/>
+                <w:lang w:val="en-AU" w:eastAsia="en-AU"/>
+              </w:rPr>
+            </w:pPr>
+            <w:r>
+              <w:rPr>
+                <w:rFonts w:ascii="Calibri" w:eastAsia="Times New Roman" w:hAnsi="Calibri" w:cs="Times New Roman"/>
+                <w:color w:val="000000"/>
+                <w:lang w:val="en-AU" w:eastAsia="en-AU"/>
+              </w:rPr>
+              <w:t>Time Taken for cpu.php</w:t>
+            </w:r>
+          </w:p>
+        </w:tc>
+        <w:tc>
+          <w:tcPr>
+            <w:tcW w:w="747" w:type="dxa"/>
+            <w:tcBorders>
+              <w:top w:val="single" w:sz="4" w:space="0" w:color="FFFFFF"/>
+              <w:left w:val="single" w:sz="4" w:space="0" w:color="FFFFFF"/>
+              <w:bottom w:val="single" w:sz="4" w:space="0" w:color="FFFFFF"/>
+              <w:right w:val="single" w:sz="4" w:space="0" w:color="FFFFFF"/>
+            </w:tcBorders>
+            <w:shd w:val="clear" w:color="D9D9D9" w:fill="D9D9D9"/>
+            <w:noWrap/>
+            <w:vAlign w:val="bottom"/>
+            <w:hideMark/>
+          </w:tcPr>
+          <w:p>
+            <w:pPr>
+              <w:spacing w:after="0" w:line="240" w:lineRule="auto"/>
+              <w:jc w:val="right"/>
+              <w:rPr>
+                <w:rFonts w:ascii="Calibri" w:eastAsia="Times New Roman" w:hAnsi="Calibri" w:cs="Times New Roman"/>
+                <w:color w:val="FF0000"/>
+                <w:lang w:val="en-AU" w:eastAsia="en-AU"/>
+              </w:rPr>
+            </w:pPr>
+            <w:r>
+              <w:rPr>
+                <w:rFonts w:ascii="Calibri" w:eastAsia="Times New Roman" w:hAnsi="Calibri" w:cs="Times New Roman"/>
+                <w:color w:val="FF0000"/>
+                <w:lang w:val="en-AU" w:eastAsia="en-AU"/>
+              </w:rPr>
+              <w:t>10</w:t>
+            </w:r>
+            <w:r>
+              <w:rPr>
+                <w:rFonts w:ascii="Calibri" w:eastAsia="Times New Roman" w:hAnsi="Calibri" w:cs="Times New Roman"/>
+                <w:color w:val="FF0000"/>
+                <w:lang w:val="en-AU" w:eastAsia="en-AU"/>
+              </w:rPr>
+              <w:t>0</w:t>
+            </w:r>
+          </w:p>
+        </w:tc>
+        <w:tc>
+          <w:tcPr>
+            <w:tcW w:w="747" w:type="dxa"/>
+            <w:tcBorders>
+              <w:top w:val="single" w:sz="4" w:space="0" w:color="FFFFFF"/>
+              <w:left w:val="single" w:sz="4" w:space="0" w:color="FFFFFF"/>
+              <w:bottom w:val="single" w:sz="4" w:space="0" w:color="FFFFFF"/>
+              <w:right w:val="single" w:sz="4" w:space="0" w:color="FFFFFF"/>
+            </w:tcBorders>
+            <w:shd w:val="clear" w:color="D9D9D9" w:fill="D9D9D9"/>
+            <w:noWrap/>
+            <w:vAlign w:val="bottom"/>
+            <w:hideMark/>
+          </w:tcPr>
+          <w:p>
+            <w:pPr>
+              <w:spacing w:after="0" w:line="240" w:lineRule="auto"/>
+              <w:jc w:val="right"/>
+              <w:rPr>
+                <w:rFonts w:ascii="Calibri" w:eastAsia="Times New Roman" w:hAnsi="Calibri" w:cs="Times New Roman"/>
+                <w:color w:val="FF0000"/>
+                <w:lang w:val="en-AU" w:eastAsia="en-AU"/>
+              </w:rPr>
+            </w:pPr>
+            <w:r>
+              <w:rPr>
+                <w:rFonts w:ascii="Calibri" w:eastAsia="Times New Roman" w:hAnsi="Calibri" w:cs="Times New Roman"/>
+                <w:color w:val="FF0000"/>
+                <w:lang w:val="en-AU" w:eastAsia="en-AU"/>
+              </w:rPr>
+              <w:t>10</w:t>
+            </w:r>
+            <w:r>
+              <w:rPr>
+                <w:rFonts w:ascii="Calibri" w:eastAsia="Times New Roman" w:hAnsi="Calibri" w:cs="Times New Roman"/>
+                <w:color w:val="FF0000"/>
+                <w:lang w:val="en-AU" w:eastAsia="en-AU"/>
+              </w:rPr>
+              <w:t>5</w:t>
+            </w:r>
+          </w:p>
+        </w:tc>
+        <w:tc>
+          <w:tcPr>
+            <w:tcW w:w="747" w:type="dxa"/>
+            <w:tcBorders>
+              <w:top w:val="single" w:sz="4" w:space="0" w:color="FFFFFF"/>
+              <w:left w:val="single" w:sz="4" w:space="0" w:color="FFFFFF"/>
+              <w:bottom w:val="single" w:sz="4" w:space="0" w:color="FFFFFF"/>
+              <w:right w:val="single" w:sz="4" w:space="0" w:color="FFFFFF"/>
+            </w:tcBorders>
+            <w:shd w:val="clear" w:color="D9D9D9" w:fill="D9D9D9"/>
+            <w:noWrap/>
+            <w:vAlign w:val="bottom"/>
+            <w:hideMark/>
+          </w:tcPr>
+          <w:p>
+            <w:pPr>
+              <w:spacing w:after="0" w:line="240" w:lineRule="auto"/>
+              <w:jc w:val="right"/>
+              <w:rPr>
+                <w:rFonts w:ascii="Calibri" w:eastAsia="Times New Roman" w:hAnsi="Calibri" w:cs="Times New Roman"/>
+                <w:color w:val="FF0000"/>
+                <w:lang w:val="en-AU" w:eastAsia="en-AU"/>
+              </w:rPr>
+            </w:pPr>
+            <w:r>
+              <w:rPr>
+                <w:rFonts w:ascii="Calibri" w:eastAsia="Times New Roman" w:hAnsi="Calibri" w:cs="Times New Roman"/>
+                <w:color w:val="FF0000"/>
+                <w:lang w:val="en-AU" w:eastAsia="en-AU"/>
+              </w:rPr>
+              <w:t>110</w:t>
+            </w:r>
+          </w:p>
+        </w:tc>
+        <w:tc>
+          <w:tcPr>
+            <w:tcW w:w="1270" w:type="dxa"/>
+            <w:tcBorders>
+              <w:top w:val="single" w:sz="4" w:space="0" w:color="FFFFFF"/>
+              <w:left w:val="single" w:sz="4" w:space="0" w:color="FFFFFF"/>
+              <w:bottom w:val="single" w:sz="4" w:space="0" w:color="FFFFFF"/>
+              <w:right w:val="nil"/>
+            </w:tcBorders>
+            <w:shd w:val="clear" w:color="D9D9D9" w:fill="D9D9D9"/>
+            <w:noWrap/>
+            <w:vAlign w:val="bottom"/>
+            <w:hideMark/>
+          </w:tcPr>
+          <w:p>
+            <w:pPr>
+              <w:spacing w:after="0" w:line="240" w:lineRule="auto"/>
+              <w:jc w:val="right"/>
+              <w:rPr>
+                <w:rFonts w:ascii="Calibri" w:eastAsia="Times New Roman" w:hAnsi="Calibri" w:cs="Times New Roman"/>
+                <w:color w:val="FF0000"/>
+                <w:lang w:val="en-AU" w:eastAsia="en-AU"/>
+              </w:rPr>
+            </w:pPr>
+            <w:r>
+              <w:rPr>
+                <w:rFonts w:ascii="Calibri" w:eastAsia="Times New Roman" w:hAnsi="Calibri" w:cs="Times New Roman"/>
+                <w:color w:val="FF0000"/>
+                <w:lang w:val="en-AU" w:eastAsia="en-AU"/>
+              </w:rPr>
+              <w:t>105</w:t>
+            </w:r>
+          </w:p>
+        </w:tc>
+      </w:tr>
+      <w:tr>
+        <w:trPr>
+          <w:trHeight w:val="315"/>
+        </w:trPr>
+        <w:tc>
+          <w:tcPr>
+            <w:tcW w:w="2789" w:type="dxa"/>
+            <w:tcBorders>
+              <w:top w:val="single" w:sz="4" w:space="0" w:color="FFFFFF"/>
+              <w:left w:val="nil"/>
+              <w:bottom w:val="nil"/>
+              <w:right w:val="single" w:sz="4" w:space="0" w:color="FFFFFF"/>
+            </w:tcBorders>
+            <w:shd w:val="clear" w:color="A6A6A6" w:fill="A6A6A6"/>
+            <w:noWrap/>
+            <w:vAlign w:val="bottom"/>
+            <w:hideMark/>
+          </w:tcPr>
+          <w:p>
+            <w:pPr>
+              <w:spacing w:after="0" w:line="240" w:lineRule="auto"/>
+              <w:jc w:val="right"/>
+              <w:rPr>
+                <w:rFonts w:ascii="Calibri" w:eastAsia="Times New Roman" w:hAnsi="Calibri" w:cs="Times New Roman"/>
+                <w:color w:val="000000"/>
+                <w:lang w:val="en-AU" w:eastAsia="en-AU"/>
+              </w:rPr>
+            </w:pPr>
+            <w:r>
+              <w:rPr>
+                <w:rFonts w:ascii="Calibri" w:eastAsia="Times New Roman" w:hAnsi="Calibri" w:cs="Times New Roman"/>
+                <w:color w:val="000000"/>
+                <w:lang w:val="en-AU" w:eastAsia="en-AU"/>
+              </w:rPr>
+              <w:t>Final Number Used</w:t>
+            </w:r>
+            <w:r>
+              <w:rPr>
+                <w:rFonts w:ascii="Calibri" w:eastAsia="Times New Roman" w:hAnsi="Calibri" w:cs="Times New Roman"/>
+                <w:color w:val="000000"/>
+                <w:lang w:val="en-AU" w:eastAsia="en-AU"/>
+              </w:rPr>
+              <w:t xml:space="preserve"> (just average)</w:t>
+            </w:r>
+          </w:p>
+        </w:tc>
+        <w:tc>
+          <w:tcPr>
+            <w:tcW w:w="747" w:type="dxa"/>
+            <w:tcBorders>
+              <w:top w:val="single" w:sz="4" w:space="0" w:color="FFFFFF"/>
+              <w:left w:val="single" w:sz="4" w:space="0" w:color="FFFFFF"/>
+              <w:bottom w:val="nil"/>
+              <w:right w:val="single" w:sz="4" w:space="0" w:color="FFFFFF"/>
+            </w:tcBorders>
+            <w:shd w:val="clear" w:color="A6A6A6" w:fill="A6A6A6"/>
+            <w:noWrap/>
+            <w:vAlign w:val="bottom"/>
+            <w:hideMark/>
+          </w:tcPr>
+          <w:p>
+            <w:pPr>
+              <w:spacing w:after="0" w:line="240" w:lineRule="auto"/>
+              <w:jc w:val="right"/>
+              <w:rPr>
+                <w:rFonts w:ascii="Calibri" w:eastAsia="Times New Roman" w:hAnsi="Calibri" w:cs="Times New Roman"/>
+                <w:color w:val="FF0000"/>
+                <w:lang w:val="en-AU" w:eastAsia="en-AU"/>
+              </w:rPr>
+            </w:pPr>
+          </w:p>
+        </w:tc>
+        <w:tc>
+          <w:tcPr>
+            <w:tcW w:w="747" w:type="dxa"/>
+            <w:tcBorders>
+              <w:top w:val="single" w:sz="4" w:space="0" w:color="FFFFFF"/>
+              <w:left w:val="single" w:sz="4" w:space="0" w:color="FFFFFF"/>
+              <w:bottom w:val="nil"/>
+              <w:right w:val="single" w:sz="4" w:space="0" w:color="FFFFFF"/>
+            </w:tcBorders>
+            <w:shd w:val="clear" w:color="A6A6A6" w:fill="A6A6A6"/>
+            <w:noWrap/>
+            <w:vAlign w:val="bottom"/>
+            <w:hideMark/>
+          </w:tcPr>
+          <w:p>
+            <w:pPr>
+              <w:spacing w:after="0" w:line="240" w:lineRule="auto"/>
+              <w:jc w:val="right"/>
+              <w:rPr>
+                <w:rFonts w:ascii="Times New Roman" w:eastAsia="Times New Roman" w:hAnsi="Times New Roman" w:cs="Times New Roman"/>
+                <w:color w:val="FF0000"/>
+                <w:sz w:val="20"/>
+                <w:szCs w:val="20"/>
+                <w:lang w:val="en-AU" w:eastAsia="en-AU"/>
+              </w:rPr>
+            </w:pPr>
+          </w:p>
+        </w:tc>
+        <w:tc>
+          <w:tcPr>
+            <w:tcW w:w="747" w:type="dxa"/>
+            <w:tcBorders>
+              <w:top w:val="single" w:sz="4" w:space="0" w:color="FFFFFF"/>
+              <w:left w:val="single" w:sz="4" w:space="0" w:color="FFFFFF"/>
+              <w:bottom w:val="nil"/>
+              <w:right w:val="single" w:sz="4" w:space="0" w:color="FFFFFF"/>
+            </w:tcBorders>
+            <w:shd w:val="clear" w:color="A6A6A6" w:fill="A6A6A6"/>
+            <w:noWrap/>
+            <w:vAlign w:val="bottom"/>
+            <w:hideMark/>
+          </w:tcPr>
+          <w:p>
+            <w:pPr>
+              <w:spacing w:after="0" w:line="240" w:lineRule="auto"/>
+              <w:jc w:val="right"/>
+              <w:rPr>
+                <w:rFonts w:ascii="Times New Roman" w:eastAsia="Times New Roman" w:hAnsi="Times New Roman" w:cs="Times New Roman"/>
+                <w:color w:val="FF0000"/>
+                <w:sz w:val="20"/>
+                <w:szCs w:val="20"/>
+                <w:lang w:val="en-AU" w:eastAsia="en-AU"/>
+              </w:rPr>
+            </w:pPr>
+          </w:p>
+        </w:tc>
+        <w:tc>
+          <w:tcPr>
+            <w:tcW w:w="1270" w:type="dxa"/>
+            <w:tcBorders>
+              <w:top w:val="single" w:sz="4" w:space="0" w:color="auto"/>
+              <w:left w:val="single" w:sz="4" w:space="0" w:color="FFFFFF"/>
+              <w:bottom w:val="double" w:sz="6" w:space="0" w:color="auto"/>
+              <w:right w:val="nil"/>
+            </w:tcBorders>
+            <w:shd w:val="clear" w:color="A6A6A6" w:fill="A6A6A6"/>
+            <w:noWrap/>
+            <w:vAlign w:val="bottom"/>
+            <w:hideMark/>
+          </w:tcPr>
+          <w:p>
+            <w:pPr>
+              <w:spacing w:after="0" w:line="240" w:lineRule="auto"/>
+              <w:jc w:val="right"/>
+              <w:rPr>
+                <w:rFonts w:ascii="Calibri" w:eastAsia="Times New Roman" w:hAnsi="Calibri" w:cs="Times New Roman"/>
+                <w:color w:val="FF0000"/>
+                <w:lang w:val="en-AU" w:eastAsia="en-AU"/>
+              </w:rPr>
+            </w:pPr>
+            <w:r>
+              <w:rPr>
+                <w:rFonts w:ascii="Calibri" w:eastAsia="Times New Roman" w:hAnsi="Calibri" w:cs="Times New Roman"/>
+                <w:color w:val="FF0000"/>
+                <w:lang w:val="en-AU" w:eastAsia="en-AU"/>
+              </w:rPr>
+              <w:t>157.5</w:t>
+            </w:r>
+          </w:p>
+        </w:tc>
+      </w:tr>
+      <w:tr>
+        <w:trPr>
+          <w:trHeight w:val="315"/>
+        </w:trPr>
+        <w:tc>
+          <w:tcPr>
+            <w:tcW w:w="2789" w:type="dxa"/>
+            <w:tcBorders>
+              <w:top w:val="nil"/>
+              <w:left w:val="nil"/>
+              <w:bottom w:val="nil"/>
+              <w:right w:val="nil"/>
+            </w:tcBorders>
+            <w:shd w:val="clear" w:color="auto" w:fill="auto"/>
+            <w:noWrap/>
+            <w:vAlign w:val="bottom"/>
+            <w:hideMark/>
+          </w:tcPr>
+          <w:p>
+            <w:pPr>
+              <w:spacing w:after="0" w:line="240" w:lineRule="auto"/>
+              <w:jc w:val="right"/>
+              <w:rPr>
+                <w:rFonts w:ascii="Calibri" w:eastAsia="Times New Roman" w:hAnsi="Calibri" w:cs="Times New Roman"/>
+                <w:color w:val="000000"/>
+                <w:lang w:val="en-AU" w:eastAsia="en-AU"/>
+              </w:rPr>
+            </w:pPr>
+          </w:p>
+        </w:tc>
+        <w:tc>
+          <w:tcPr>
+            <w:tcW w:w="747" w:type="dxa"/>
+            <w:tcBorders>
+              <w:top w:val="nil"/>
+              <w:left w:val="nil"/>
+              <w:bottom w:val="nil"/>
+              <w:right w:val="nil"/>
+            </w:tcBorders>
+            <w:shd w:val="clear" w:color="auto" w:fill="auto"/>
+            <w:noWrap/>
+            <w:vAlign w:val="bottom"/>
+            <w:hideMark/>
+          </w:tcPr>
+          <w:p>
+            <w:pPr>
+              <w:spacing w:after="0" w:line="240" w:lineRule="auto"/>
+              <w:rPr>
+                <w:rFonts w:ascii="Times New Roman" w:eastAsia="Times New Roman" w:hAnsi="Times New Roman" w:cs="Times New Roman"/>
+                <w:sz w:val="20"/>
+                <w:szCs w:val="20"/>
+                <w:lang w:val="en-AU" w:eastAsia="en-AU"/>
+              </w:rPr>
+            </w:pPr>
+          </w:p>
+        </w:tc>
+        <w:tc>
+          <w:tcPr>
+            <w:tcW w:w="747" w:type="dxa"/>
+            <w:tcBorders>
+              <w:top w:val="nil"/>
+              <w:left w:val="nil"/>
+              <w:bottom w:val="nil"/>
+              <w:right w:val="nil"/>
+            </w:tcBorders>
+            <w:shd w:val="clear" w:color="auto" w:fill="auto"/>
+            <w:noWrap/>
+            <w:vAlign w:val="bottom"/>
+            <w:hideMark/>
+          </w:tcPr>
+          <w:p>
+            <w:pPr>
+              <w:spacing w:after="0" w:line="240" w:lineRule="auto"/>
+              <w:rPr>
+                <w:rFonts w:ascii="Times New Roman" w:eastAsia="Times New Roman" w:hAnsi="Times New Roman" w:cs="Times New Roman"/>
+                <w:sz w:val="20"/>
+                <w:szCs w:val="20"/>
+                <w:lang w:val="en-AU" w:eastAsia="en-AU"/>
+              </w:rPr>
+            </w:pPr>
+          </w:p>
+        </w:tc>
+        <w:tc>
+          <w:tcPr>
+            <w:tcW w:w="747" w:type="dxa"/>
+            <w:tcBorders>
+              <w:top w:val="nil"/>
+              <w:left w:val="nil"/>
+              <w:bottom w:val="nil"/>
+              <w:right w:val="nil"/>
+            </w:tcBorders>
+            <w:shd w:val="clear" w:color="auto" w:fill="auto"/>
+            <w:noWrap/>
+            <w:vAlign w:val="bottom"/>
+            <w:hideMark/>
+          </w:tcPr>
+          <w:p>
+            <w:pPr>
+              <w:spacing w:after="0" w:line="240" w:lineRule="auto"/>
+              <w:rPr>
+                <w:rFonts w:ascii="Times New Roman" w:eastAsia="Times New Roman" w:hAnsi="Times New Roman" w:cs="Times New Roman"/>
+                <w:sz w:val="20"/>
+                <w:szCs w:val="20"/>
+                <w:lang w:val="en-AU" w:eastAsia="en-AU"/>
+              </w:rPr>
+            </w:pPr>
+          </w:p>
+        </w:tc>
+        <w:tc>
+          <w:tcPr>
+            <w:tcW w:w="1270" w:type="dxa"/>
+            <w:tcBorders>
+              <w:top w:val="nil"/>
+              <w:left w:val="nil"/>
+              <w:bottom w:val="nil"/>
+              <w:right w:val="nil"/>
+            </w:tcBorders>
+            <w:shd w:val="clear" w:color="auto" w:fill="auto"/>
+            <w:noWrap/>
+            <w:vAlign w:val="bottom"/>
+            <w:hideMark/>
+          </w:tcPr>
+          <w:p>
+            <w:pPr>
+              <w:spacing w:after="0" w:line="240" w:lineRule="auto"/>
+              <w:rPr>
+                <w:rFonts w:ascii="Times New Roman" w:eastAsia="Times New Roman" w:hAnsi="Times New Roman" w:cs="Times New Roman"/>
+                <w:sz w:val="20"/>
+                <w:szCs w:val="20"/>
+                <w:lang w:val="en-AU" w:eastAsia="en-AU"/>
+              </w:rPr>
+            </w:pPr>
+          </w:p>
+        </w:tc>
+      </w:tr>
+      <w:tr>
+        <w:trPr>
+          <w:trHeight w:val="315"/>
+        </w:trPr>
+        <w:tc>
+          <w:tcPr>
+            <w:tcW w:w="2789" w:type="dxa"/>
+            <w:tcBorders>
+              <w:top w:val="nil"/>
+              <w:left w:val="nil"/>
+              <w:bottom w:val="nil"/>
+              <w:right w:val="nil"/>
+            </w:tcBorders>
+            <w:shd w:val="clear" w:color="auto" w:fill="auto"/>
+            <w:noWrap/>
+            <w:vAlign w:val="bottom"/>
+          </w:tcPr>
+          <w:p>
+            <w:pPr>
+              <w:spacing w:after="0" w:line="240" w:lineRule="auto"/>
+              <w:rPr>
+                <w:rFonts w:ascii="Calibri" w:eastAsia="Times New Roman" w:hAnsi="Calibri" w:cs="Times New Roman"/>
+                <w:color w:val="000000"/>
+                <w:lang w:val="en-AU" w:eastAsia="en-AU"/>
+              </w:rPr>
+            </w:pPr>
+          </w:p>
+        </w:tc>
+        <w:tc>
+          <w:tcPr>
+            <w:tcW w:w="747" w:type="dxa"/>
+            <w:tcBorders>
+              <w:top w:val="nil"/>
+              <w:left w:val="nil"/>
+              <w:bottom w:val="nil"/>
+              <w:right w:val="nil"/>
+            </w:tcBorders>
+            <w:shd w:val="clear" w:color="auto" w:fill="auto"/>
+            <w:noWrap/>
+            <w:vAlign w:val="bottom"/>
+          </w:tcPr>
+          <w:p>
+            <w:pPr>
+              <w:spacing w:after="0" w:line="240" w:lineRule="auto"/>
+              <w:rPr>
+                <w:rFonts w:ascii="Times New Roman" w:eastAsia="Times New Roman" w:hAnsi="Times New Roman" w:cs="Times New Roman"/>
+                <w:sz w:val="20"/>
+                <w:szCs w:val="20"/>
+                <w:lang w:val="en-AU" w:eastAsia="en-AU"/>
+              </w:rPr>
+            </w:pPr>
+          </w:p>
+        </w:tc>
+        <w:tc>
+          <w:tcPr>
+            <w:tcW w:w="747" w:type="dxa"/>
+            <w:tcBorders>
+              <w:top w:val="nil"/>
+              <w:left w:val="nil"/>
+              <w:bottom w:val="nil"/>
+              <w:right w:val="nil"/>
+            </w:tcBorders>
+            <w:shd w:val="clear" w:color="auto" w:fill="auto"/>
+            <w:noWrap/>
+            <w:vAlign w:val="bottom"/>
+          </w:tcPr>
+          <w:p>
+            <w:pPr>
+              <w:spacing w:after="0" w:line="240" w:lineRule="auto"/>
+              <w:rPr>
+                <w:rFonts w:ascii="Times New Roman" w:eastAsia="Times New Roman" w:hAnsi="Times New Roman" w:cs="Times New Roman"/>
+                <w:sz w:val="20"/>
+                <w:szCs w:val="20"/>
+                <w:lang w:val="en-AU" w:eastAsia="en-AU"/>
+              </w:rPr>
+            </w:pPr>
+          </w:p>
+        </w:tc>
+        <w:tc>
+          <w:tcPr>
+            <w:tcW w:w="747" w:type="dxa"/>
+            <w:tcBorders>
+              <w:top w:val="nil"/>
+              <w:left w:val="nil"/>
+              <w:bottom w:val="nil"/>
+              <w:right w:val="nil"/>
+            </w:tcBorders>
+            <w:shd w:val="clear" w:color="auto" w:fill="auto"/>
+            <w:noWrap/>
+            <w:vAlign w:val="bottom"/>
+          </w:tcPr>
+          <w:p>
+            <w:pPr>
+              <w:spacing w:after="0" w:line="240" w:lineRule="auto"/>
+              <w:rPr>
+                <w:rFonts w:ascii="Times New Roman" w:eastAsia="Times New Roman" w:hAnsi="Times New Roman" w:cs="Times New Roman"/>
+                <w:sz w:val="20"/>
+                <w:szCs w:val="20"/>
+                <w:lang w:val="en-AU" w:eastAsia="en-AU"/>
+              </w:rPr>
+            </w:pPr>
+          </w:p>
+        </w:tc>
+        <w:tc>
+          <w:tcPr>
+            <w:tcW w:w="1270" w:type="dxa"/>
+            <w:tcBorders>
+              <w:top w:val="nil"/>
+              <w:left w:val="nil"/>
+              <w:bottom w:val="nil"/>
+              <w:right w:val="nil"/>
+            </w:tcBorders>
+            <w:shd w:val="clear" w:color="auto" w:fill="auto"/>
+            <w:noWrap/>
+            <w:vAlign w:val="bottom"/>
+          </w:tcPr>
+          <w:p>
+            <w:pPr>
+              <w:spacing w:after="0" w:line="240" w:lineRule="auto"/>
+              <w:rPr>
+                <w:rFonts w:ascii="Times New Roman" w:eastAsia="Times New Roman" w:hAnsi="Times New Roman" w:cs="Times New Roman"/>
+                <w:sz w:val="20"/>
+                <w:szCs w:val="20"/>
+                <w:lang w:val="en-AU" w:eastAsia="en-AU"/>
+              </w:rPr>
+            </w:pPr>
+          </w:p>
+        </w:tc>
+      </w:tr>
+    </w:tbl>
+    <w:p>
+      <w:r>
+        <w:t xml:space="preserve">So the result for </w:t>
+      </w:r>
+      <w:proofErr w:type="spellStart"/>
+      <w:r>
+        <w:t>loadfactors</w:t>
+      </w:r>
+      <w:proofErr w:type="spellEnd"/>
+      <w:r>
+        <w:t xml:space="preserve"> shown below was (</w:t>
+      </w:r>
+      <w:r>
+        <w:rPr>
+          <w:b/>
+          <w:color w:val="FF0000"/>
+          <w:u w:val="single"/>
+        </w:rPr>
+        <w:t>157.5</w:t>
+      </w:r>
+      <w:r>
+        <w:t>):</w:t>
+      </w:r>
+    </w:p>
+    <w:p>
+      <w:pPr>
+        <w:pStyle w:val="ListParagraph"/>
+        <w:numPr>
+          <w:ilvl w:val="0"/>
+          <w:numId w:val="31"/>
+        </w:numPr>
+      </w:pPr>
+      <w:r>
+        <w:t xml:space="preserve">Web-Server-A: </w:t>
+      </w:r>
+      <w:r>
+        <w:t>U</w:t>
+      </w:r>
+    </w:p>
+    <w:p>
+      <w:pPr>
+        <w:pStyle w:val="ListParagraph"/>
+        <w:numPr>
+          <w:ilvl w:val="0"/>
+          <w:numId w:val="31"/>
+        </w:numPr>
+      </w:pPr>
+      <w:r>
+        <w:t xml:space="preserve">Web-Server-B: </w:t>
+      </w:r>
+      <w:r>
+        <w:t>W</w:t>
+      </w:r>
+    </w:p>
+    <w:p>
+      <w:pPr>
+        <w:pStyle w:val="Heading3"/>
+      </w:pPr>
+      <w:r>
+        <w:lastRenderedPageBreak/>
+        <w:t>Final Result:</w:t>
+      </w:r>
+    </w:p>
+    <w:p>
+      <w:r>
+        <w:t xml:space="preserve">Based on the above tests, we can deduce that the following </w:t>
+      </w:r>
+      <w:proofErr w:type="spellStart"/>
+      <w:r>
+        <w:t>loadfactors</w:t>
+      </w:r>
+      <w:proofErr w:type="spellEnd"/>
+      <w:r>
+        <w:t xml:space="preserve"> yield the best performance:</w:t>
+      </w:r>
+    </w:p>
+    <w:p>
+      <w:r>
+        <w:t xml:space="preserve">Web-Server-A: </w:t>
+      </w:r>
+      <w:r>
+        <w:rPr>
+          <w:color w:val="FF0000"/>
+        </w:rPr>
+        <w:t>&lt;&lt;ENTER THE LOAD FACTOR&gt;&gt;</w:t>
+      </w:r>
+    </w:p>
+    <w:p>
+      <w:r>
+        <w:t xml:space="preserve">Web-Server-B: </w:t>
+      </w:r>
+      <w:r>
+        <w:rPr>
+          <w:color w:val="FF0000"/>
+        </w:rPr>
+        <w:t>&lt;&lt;ENTER THE LOAD FACTOR&gt;&gt;</w:t>
+      </w:r>
+    </w:p>
+    <w:p>
+      <w:pPr>
+        <w:rPr>
+          <w:color w:val="FF0000"/>
+        </w:rPr>
+      </w:pPr>
+      <w:r>
+        <w:rPr>
+          <w:color w:val="FF0000"/>
+        </w:rPr>
+        <w:t>&lt;&lt;THE MOST OPTIMUM LOAD FACTOR IS THE ONE THAT GIVES YOU THE BEST PERFORMANCE. IN MY EXMAPLE, I WOULD CHOOSE LOAD FACTORS (U &amp; W) AS THEY RESPONDED MUCH FASTER THAN (A &amp; B)&gt;&gt;</w:t>
+      </w:r>
+    </w:p>
+    <w:p/>
     <w:sectPr>
-      <w:footerReference w:type="default" r:id="rId10"/>
+      <w:footerReference w:type="default" r:id="rId14"/>
       <w:pgSz w:w="12240" w:h="15840"/>
       <w:pgMar w:top="1440" w:right="1440" w:bottom="1440" w:left="1440" w:header="720" w:footer="720" w:gutter="0"/>
       <w:cols w:space="720"/>
@@ -882,6 +3724,230 @@
     </w:lvl>
   </w:abstractNum>
   <w:abstractNum w:abstractNumId="16" w15:restartNumberingAfterBreak="0">
+    <w:nsid w:val="16D76664"/>
+    <w:multiLevelType w:val="hybridMultilevel"/>
+    <w:tmpl w:val="8C483C68"/>
+    <w:lvl w:ilvl="0" w:tplc="EC62FA4C">
+      <w:numFmt w:val="bullet"/>
+      <w:lvlText w:val="-"/>
+      <w:lvlJc w:val="left"/>
+      <w:pPr>
+        <w:ind w:left="720" w:hanging="360"/>
+      </w:pPr>
+      <w:rPr>
+        <w:rFonts w:ascii="Calibri" w:eastAsiaTheme="minorEastAsia" w:hAnsi="Calibri" w:cstheme="minorBidi" w:hint="default"/>
+      </w:rPr>
+    </w:lvl>
+    <w:lvl w:ilvl="1" w:tplc="0C090003" w:tentative="1">
+      <w:start w:val="1"/>
+      <w:numFmt w:val="bullet"/>
+      <w:lvlText w:val="o"/>
+      <w:lvlJc w:val="left"/>
+      <w:pPr>
+        <w:ind w:left="1440" w:hanging="360"/>
+      </w:pPr>
+      <w:rPr>
+        <w:rFonts w:ascii="Courier New" w:hAnsi="Courier New" w:cs="Courier New" w:hint="default"/>
+      </w:rPr>
+    </w:lvl>
+    <w:lvl w:ilvl="2" w:tplc="0C090005" w:tentative="1">
+      <w:start w:val="1"/>
+      <w:numFmt w:val="bullet"/>
+      <w:lvlText w:val=""/>
+      <w:lvlJc w:val="left"/>
+      <w:pPr>
+        <w:ind w:left="2160" w:hanging="360"/>
+      </w:pPr>
+      <w:rPr>
+        <w:rFonts w:ascii="Wingdings" w:hAnsi="Wingdings" w:hint="default"/>
+      </w:rPr>
+    </w:lvl>
+    <w:lvl w:ilvl="3" w:tplc="0C090001" w:tentative="1">
+      <w:start w:val="1"/>
+      <w:numFmt w:val="bullet"/>
+      <w:lvlText w:val=""/>
+      <w:lvlJc w:val="left"/>
+      <w:pPr>
+        <w:ind w:left="2880" w:hanging="360"/>
+      </w:pPr>
+      <w:rPr>
+        <w:rFonts w:ascii="Symbol" w:hAnsi="Symbol" w:hint="default"/>
+      </w:rPr>
+    </w:lvl>
+    <w:lvl w:ilvl="4" w:tplc="0C090003" w:tentative="1">
+      <w:start w:val="1"/>
+      <w:numFmt w:val="bullet"/>
+      <w:lvlText w:val="o"/>
+      <w:lvlJc w:val="left"/>
+      <w:pPr>
+        <w:ind w:left="3600" w:hanging="360"/>
+      </w:pPr>
+      <w:rPr>
+        <w:rFonts w:ascii="Courier New" w:hAnsi="Courier New" w:cs="Courier New" w:hint="default"/>
+      </w:rPr>
+    </w:lvl>
+    <w:lvl w:ilvl="5" w:tplc="0C090005" w:tentative="1">
+      <w:start w:val="1"/>
+      <w:numFmt w:val="bullet"/>
+      <w:lvlText w:val=""/>
+      <w:lvlJc w:val="left"/>
+      <w:pPr>
+        <w:ind w:left="4320" w:hanging="360"/>
+      </w:pPr>
+      <w:rPr>
+        <w:rFonts w:ascii="Wingdings" w:hAnsi="Wingdings" w:hint="default"/>
+      </w:rPr>
+    </w:lvl>
+    <w:lvl w:ilvl="6" w:tplc="0C090001" w:tentative="1">
+      <w:start w:val="1"/>
+      <w:numFmt w:val="bullet"/>
+      <w:lvlText w:val=""/>
+      <w:lvlJc w:val="left"/>
+      <w:pPr>
+        <w:ind w:left="5040" w:hanging="360"/>
+      </w:pPr>
+      <w:rPr>
+        <w:rFonts w:ascii="Symbol" w:hAnsi="Symbol" w:hint="default"/>
+      </w:rPr>
+    </w:lvl>
+    <w:lvl w:ilvl="7" w:tplc="0C090003" w:tentative="1">
+      <w:start w:val="1"/>
+      <w:numFmt w:val="bullet"/>
+      <w:lvlText w:val="o"/>
+      <w:lvlJc w:val="left"/>
+      <w:pPr>
+        <w:ind w:left="5760" w:hanging="360"/>
+      </w:pPr>
+      <w:rPr>
+        <w:rFonts w:ascii="Courier New" w:hAnsi="Courier New" w:cs="Courier New" w:hint="default"/>
+      </w:rPr>
+    </w:lvl>
+    <w:lvl w:ilvl="8" w:tplc="0C090005" w:tentative="1">
+      <w:start w:val="1"/>
+      <w:numFmt w:val="bullet"/>
+      <w:lvlText w:val=""/>
+      <w:lvlJc w:val="left"/>
+      <w:pPr>
+        <w:ind w:left="6480" w:hanging="360"/>
+      </w:pPr>
+      <w:rPr>
+        <w:rFonts w:ascii="Wingdings" w:hAnsi="Wingdings" w:hint="default"/>
+      </w:rPr>
+    </w:lvl>
+  </w:abstractNum>
+  <w:abstractNum w:abstractNumId="17" w15:restartNumberingAfterBreak="0">
+    <w:nsid w:val="33C13250"/>
+    <w:multiLevelType w:val="hybridMultilevel"/>
+    <w:tmpl w:val="D4A8E128"/>
+    <w:lvl w:ilvl="0" w:tplc="EC62FA4C">
+      <w:numFmt w:val="bullet"/>
+      <w:lvlText w:val="-"/>
+      <w:lvlJc w:val="left"/>
+      <w:pPr>
+        <w:ind w:left="720" w:hanging="360"/>
+      </w:pPr>
+      <w:rPr>
+        <w:rFonts w:ascii="Calibri" w:eastAsiaTheme="minorEastAsia" w:hAnsi="Calibri" w:cstheme="minorBidi" w:hint="default"/>
+      </w:rPr>
+    </w:lvl>
+    <w:lvl w:ilvl="1" w:tplc="0C090003">
+      <w:start w:val="1"/>
+      <w:numFmt w:val="bullet"/>
+      <w:lvlText w:val="o"/>
+      <w:lvlJc w:val="left"/>
+      <w:pPr>
+        <w:ind w:left="1440" w:hanging="360"/>
+      </w:pPr>
+      <w:rPr>
+        <w:rFonts w:ascii="Courier New" w:hAnsi="Courier New" w:cs="Courier New" w:hint="default"/>
+      </w:rPr>
+    </w:lvl>
+    <w:lvl w:ilvl="2" w:tplc="0C090005" w:tentative="1">
+      <w:start w:val="1"/>
+      <w:numFmt w:val="bullet"/>
+      <w:lvlText w:val=""/>
+      <w:lvlJc w:val="left"/>
+      <w:pPr>
+        <w:ind w:left="2160" w:hanging="360"/>
+      </w:pPr>
+      <w:rPr>
+        <w:rFonts w:ascii="Wingdings" w:hAnsi="Wingdings" w:hint="default"/>
+      </w:rPr>
+    </w:lvl>
+    <w:lvl w:ilvl="3" w:tplc="0C090001" w:tentative="1">
+      <w:start w:val="1"/>
+      <w:numFmt w:val="bullet"/>
+      <w:lvlText w:val=""/>
+      <w:lvlJc w:val="left"/>
+      <w:pPr>
+        <w:ind w:left="2880" w:hanging="360"/>
+      </w:pPr>
+      <w:rPr>
+        <w:rFonts w:ascii="Symbol" w:hAnsi="Symbol" w:hint="default"/>
+      </w:rPr>
+    </w:lvl>
+    <w:lvl w:ilvl="4" w:tplc="0C090003" w:tentative="1">
+      <w:start w:val="1"/>
+      <w:numFmt w:val="bullet"/>
+      <w:lvlText w:val="o"/>
+      <w:lvlJc w:val="left"/>
+      <w:pPr>
+        <w:ind w:left="3600" w:hanging="360"/>
+      </w:pPr>
+      <w:rPr>
+        <w:rFonts w:ascii="Courier New" w:hAnsi="Courier New" w:cs="Courier New" w:hint="default"/>
+      </w:rPr>
+    </w:lvl>
+    <w:lvl w:ilvl="5" w:tplc="0C090005" w:tentative="1">
+      <w:start w:val="1"/>
+      <w:numFmt w:val="bullet"/>
+      <w:lvlText w:val=""/>
+      <w:lvlJc w:val="left"/>
+      <w:pPr>
+        <w:ind w:left="4320" w:hanging="360"/>
+      </w:pPr>
+      <w:rPr>
+        <w:rFonts w:ascii="Wingdings" w:hAnsi="Wingdings" w:hint="default"/>
+      </w:rPr>
+    </w:lvl>
+    <w:lvl w:ilvl="6" w:tplc="0C090001" w:tentative="1">
+      <w:start w:val="1"/>
+      <w:numFmt w:val="bullet"/>
+      <w:lvlText w:val=""/>
+      <w:lvlJc w:val="left"/>
+      <w:pPr>
+        <w:ind w:left="5040" w:hanging="360"/>
+      </w:pPr>
+      <w:rPr>
+        <w:rFonts w:ascii="Symbol" w:hAnsi="Symbol" w:hint="default"/>
+      </w:rPr>
+    </w:lvl>
+    <w:lvl w:ilvl="7" w:tplc="0C090003" w:tentative="1">
+      <w:start w:val="1"/>
+      <w:numFmt w:val="bullet"/>
+      <w:lvlText w:val="o"/>
+      <w:lvlJc w:val="left"/>
+      <w:pPr>
+        <w:ind w:left="5760" w:hanging="360"/>
+      </w:pPr>
+      <w:rPr>
+        <w:rFonts w:ascii="Courier New" w:hAnsi="Courier New" w:cs="Courier New" w:hint="default"/>
+      </w:rPr>
+    </w:lvl>
+    <w:lvl w:ilvl="8" w:tplc="0C090005" w:tentative="1">
+      <w:start w:val="1"/>
+      <w:numFmt w:val="bullet"/>
+      <w:lvlText w:val=""/>
+      <w:lvlJc w:val="left"/>
+      <w:pPr>
+        <w:ind w:left="6480" w:hanging="360"/>
+      </w:pPr>
+      <w:rPr>
+        <w:rFonts w:ascii="Wingdings" w:hAnsi="Wingdings" w:hint="default"/>
+      </w:rPr>
+    </w:lvl>
+  </w:abstractNum>
+  <w:abstractNum w:abstractNumId="18" w15:restartNumberingAfterBreak="0">
     <w:nsid w:val="3F9A3F7E"/>
     <w:multiLevelType w:val="multilevel"/>
     <w:tmpl w:val="04090023"/>
@@ -968,7 +4034,7 @@
       </w:pPr>
     </w:lvl>
   </w:abstractNum>
-  <w:abstractNum w:abstractNumId="17" w15:restartNumberingAfterBreak="0">
+  <w:abstractNum w:abstractNumId="19" w15:restartNumberingAfterBreak="0">
     <w:nsid w:val="4986523D"/>
     <w:multiLevelType w:val="multilevel"/>
     <w:tmpl w:val="0409001D"/>
@@ -1121,7 +4187,7 @@
     <w:abstractNumId w:val="10"/>
   </w:num>
   <w:num w:numId="14">
-    <w:abstractNumId w:val="17"/>
+    <w:abstractNumId w:val="19"/>
   </w:num>
   <w:num w:numId="15">
     <w:abstractNumId w:val="11"/>
@@ -1166,6 +4232,12 @@
     <w:abstractNumId w:val="15"/>
   </w:num>
   <w:num w:numId="29">
+    <w:abstractNumId w:val="18"/>
+  </w:num>
+  <w:num w:numId="30">
+    <w:abstractNumId w:val="17"/>
+  </w:num>
+  <w:num w:numId="31">
     <w:abstractNumId w:val="16"/>
   </w:num>
 </w:numbering>
@@ -1294,6 +4366,7 @@
     <w:lsdException w:name="HTML Sample" w:semiHidden="1" w:unhideWhenUsed="1"/>
     <w:lsdException w:name="HTML Typewriter" w:semiHidden="1" w:unhideWhenUsed="1"/>
     <w:lsdException w:name="HTML Variable" w:semiHidden="1" w:unhideWhenUsed="1"/>
+    <w:lsdException w:name="Normal Table" w:semiHidden="1" w:unhideWhenUsed="1"/>
     <w:lsdException w:name="annotation subject" w:semiHidden="1" w:unhideWhenUsed="1"/>
     <w:lsdException w:name="No List" w:semiHidden="1" w:unhideWhenUsed="1"/>
     <w:lsdException w:name="Outline List 1" w:semiHidden="1" w:unhideWhenUsed="1"/>
@@ -1339,9 +4412,11 @@
     <w:lsdException w:name="Table Subtle 1" w:semiHidden="1" w:unhideWhenUsed="1"/>
     <w:lsdException w:name="Table Subtle 2" w:semiHidden="1" w:unhideWhenUsed="1"/>
     <w:lsdException w:name="Table Web 1" w:semiHidden="1" w:unhideWhenUsed="1"/>
+    <w:lsdException w:name="Table Web 2" w:semiHidden="1" w:unhideWhenUsed="1"/>
     <w:lsdException w:name="Table Web 3" w:semiHidden="1" w:unhideWhenUsed="1"/>
     <w:lsdException w:name="Balloon Text" w:semiHidden="1" w:unhideWhenUsed="1"/>
     <w:lsdException w:name="Table Grid" w:uiPriority="39"/>
+    <w:lsdException w:name="Table Theme" w:semiHidden="1" w:unhideWhenUsed="1"/>
     <w:lsdException w:name="Placeholder Text" w:semiHidden="1"/>
     <w:lsdException w:name="No Spacing" w:semiHidden="1" w:uiPriority="1" w:unhideWhenUsed="1" w:qFormat="1"/>
     <w:lsdException w:name="Light Shading" w:uiPriority="60"/>
@@ -1598,7 +4673,6 @@
     <w:next w:val="Normal"/>
     <w:link w:val="Heading2Char"/>
     <w:uiPriority w:val="9"/>
-    <w:semiHidden/>
     <w:unhideWhenUsed/>
     <w:qFormat/>
     <w:rsid w:val="00FD262C"/>
@@ -1623,7 +4697,6 @@
     <w:next w:val="Normal"/>
     <w:link w:val="Heading3Char"/>
     <w:uiPriority w:val="9"/>
-    <w:semiHidden/>
     <w:unhideWhenUsed/>
     <w:qFormat/>
     <w:rsid w:val="00FD262C"/>
@@ -1870,7 +4943,6 @@
     <w:basedOn w:val="DefaultParagraphFont"/>
     <w:link w:val="Heading2"/>
     <w:uiPriority w:val="9"/>
-    <w:semiHidden/>
     <w:rsid w:val="00FD262C"/>
     <w:rPr>
       <w:rFonts w:asciiTheme="majorHAnsi" w:eastAsiaTheme="majorEastAsia" w:hAnsiTheme="majorHAnsi" w:cstheme="majorBidi"/>
@@ -1886,7 +4958,6 @@
     <w:basedOn w:val="DefaultParagraphFont"/>
     <w:link w:val="Heading3"/>
     <w:uiPriority w:val="9"/>
-    <w:semiHidden/>
     <w:rsid w:val="00FD262C"/>
     <w:rPr>
       <w:rFonts w:asciiTheme="majorHAnsi" w:eastAsiaTheme="majorEastAsia" w:hAnsiTheme="majorHAnsi" w:cstheme="majorBidi"/>
@@ -2437,7 +5508,6 @@
     <w:name w:val="Hyperlink"/>
     <w:basedOn w:val="DefaultParagraphFont"/>
     <w:uiPriority w:val="99"/>
-    <w:semiHidden/>
     <w:unhideWhenUsed/>
     <w:rsid w:val="007833A7"/>
     <w:rPr>
@@ -2523,619 +5593,31 @@
       <w:spacing w:val="5"/>
     </w:rPr>
   </w:style>
-</w:styles>
-</file>
-
-<file path=word/glossary/document.xml><?xml version="1.0" encoding="utf-8"?>
-<w:glossaryDocument xmlns:wpc="http://schemas.microsoft.com/office/word/2010/wordprocessingCanvas" xmlns:cx="http://schemas.microsoft.com/office/drawing/2014/chartex" xmlns:cx1="http://schemas.microsoft.com/office/drawing/2015/9/8/chartex" xmlns:cx2="http://schemas.microsoft.com/office/drawing/2015/10/21/chartex" xmlns:cx3="http://schemas.microsoft.com/office/drawing/2016/5/9/chartex" xmlns:cx4="http://schemas.microsoft.com/office/drawing/2016/5/10/chartex" xmlns:cx5="http://schemas.microsoft.com/office/drawing/2016/5/11/chartex" xmlns:cx6="http://schemas.microsoft.com/office/drawing/2016/5/12/chartex" xmlns:cx7="http://schemas.microsoft.com/office/drawing/2016/5/13/chartex" xmlns:cx8="http://schemas.microsoft.com/office/drawing/2016/5/14/chartex" xmlns:mc="http://schemas.openxmlformats.org/markup-compatibility/2006" xmlns:o="urn:schemas-microsoft-com:office:office" xmlns:r="http://schemas.openxmlformats.org/officeDocument/2006/relationships" xmlns:m="http://schemas.openxmlformats.org/officeDocument/2006/math" xmlns:v="urn:schemas-microsoft-com:vml" xmlns:wp14="http://schemas.microsoft.com/office/word/2010/wordprocessingDrawing" xmlns:wp="http://schemas.openxmlformats.org/drawingml/2006/wordprocessingDrawing" xmlns:w10="urn:schemas-microsoft-com:office:word" xmlns:w="http://schemas.openxmlformats.org/wordprocessingml/2006/main" xmlns:w14="http://schemas.microsoft.com/office/word/2010/wordml" xmlns:w15="http://schemas.microsoft.com/office/word/2012/wordml" xmlns:w16se="http://schemas.microsoft.com/office/word/2015/wordml/symex" xmlns:wpg="http://schemas.microsoft.com/office/word/2010/wordprocessingGroup" xmlns:wpi="http://schemas.microsoft.com/office/word/2010/wordprocessingInk" xmlns:wne="http://schemas.microsoft.com/office/word/2006/wordml" xmlns:wps="http://schemas.microsoft.com/office/word/2010/wordprocessingShape" mc:Ignorable="w14 w15 w16se wp14">
-  <w:docParts>
-    <w:docPart>
-      <w:docPartPr>
-        <w:name w:val="24797F761C8E4E339992198A8DC40B68"/>
-        <w:category>
-          <w:name w:val="General"/>
-          <w:gallery w:val="placeholder"/>
-        </w:category>
-        <w:types>
-          <w:type w:val="bbPlcHdr"/>
-        </w:types>
-        <w:behaviors>
-          <w:behavior w:val="content"/>
-        </w:behaviors>
-        <w:guid w:val="{E52EE466-67CC-40C9-B6D0-0414E890AECE}"/>
-      </w:docPartPr>
-      <w:docPartBody>
-        <w:p>
-          <w:pPr>
-            <w:pStyle w:val="24797F761C8E4E339992198A8DC40B68"/>
-          </w:pPr>
-          <w:r>
-            <w:t>Heading 1</w:t>
-          </w:r>
-        </w:p>
-      </w:docPartBody>
-    </w:docPart>
-    <w:docPart>
-      <w:docPartPr>
-        <w:name w:val="4FA31EFDBD494A9395AA0C19605EB819"/>
-        <w:category>
-          <w:name w:val="General"/>
-          <w:gallery w:val="placeholder"/>
-        </w:category>
-        <w:types>
-          <w:type w:val="bbPlcHdr"/>
-        </w:types>
-        <w:behaviors>
-          <w:behavior w:val="content"/>
-        </w:behaviors>
-        <w:guid w:val="{88622EA7-03D2-4BCA-B4E1-9CDED85DC5F9}"/>
-      </w:docPartPr>
-      <w:docPartBody>
-        <w:p>
-          <w:r>
-            <w:t>To get started right away, just tap any placeholder text (such as this) and start typing to replace it with your own.</w:t>
-          </w:r>
-        </w:p>
-        <w:p>
-          <w:r>
-            <w:t xml:space="preserve">Want to insert a picture from your files or add a shape, text box, or table? You got it! On the Insert tab of the ribbon, just tap the option you need. </w:t>
-          </w:r>
-        </w:p>
-        <w:p>
-          <w:pPr>
-            <w:pStyle w:val="4FA31EFDBD494A9395AA0C19605EB819"/>
-          </w:pPr>
-          <w:r>
-            <w:t>Find even more easy-to-use tools on the Insert tab, such as to add a hyperlink, or insert a comment.</w:t>
-          </w:r>
-        </w:p>
-      </w:docPartBody>
-    </w:docPart>
-  </w:docParts>
-</w:glossaryDocument>
-</file>
-
-<file path=word/glossary/fontTable.xml><?xml version="1.0" encoding="utf-8"?>
-<w:fonts xmlns:mc="http://schemas.openxmlformats.org/markup-compatibility/2006" xmlns:r="http://schemas.openxmlformats.org/officeDocument/2006/relationships" xmlns:w="http://schemas.openxmlformats.org/wordprocessingml/2006/main" xmlns:w14="http://schemas.microsoft.com/office/word/2010/wordml" xmlns:w15="http://schemas.microsoft.com/office/word/2012/wordml" xmlns:w16se="http://schemas.microsoft.com/office/word/2015/wordml/symex" mc:Ignorable="w14 w15 w16se">
-  <w:font w:name="Symbol">
-    <w:panose1 w:val="05050102010706020507"/>
-    <w:charset w:val="02"/>
-    <w:family w:val="roman"/>
-    <w:pitch w:val="variable"/>
-    <w:sig w:usb0="00000000" w:usb1="10000000" w:usb2="00000000" w:usb3="00000000" w:csb0="80000000" w:csb1="00000000"/>
-  </w:font>
-  <w:font w:name="Times New Roman">
-    <w:panose1 w:val="02020603050405020304"/>
-    <w:charset w:val="00"/>
-    <w:family w:val="roman"/>
-    <w:pitch w:val="variable"/>
-    <w:sig w:usb0="E0002EFF" w:usb1="C000785B" w:usb2="00000009" w:usb3="00000000" w:csb0="000001FF" w:csb1="00000000"/>
-  </w:font>
-  <w:font w:name="Calibri">
-    <w:panose1 w:val="020F0502020204030204"/>
-    <w:charset w:val="00"/>
-    <w:family w:val="swiss"/>
-    <w:pitch w:val="variable"/>
-    <w:sig w:usb0="E0002AFF" w:usb1="C000247B" w:usb2="00000009" w:usb3="00000000" w:csb0="000001FF" w:csb1="00000000"/>
-  </w:font>
-  <w:font w:name="SimSun">
-    <w:altName w:val="宋体"/>
-    <w:panose1 w:val="02010600030101010101"/>
-    <w:charset w:val="86"/>
-    <w:family w:val="auto"/>
-    <w:pitch w:val="variable"/>
-    <w:sig w:usb0="00000003" w:usb1="288F0000" w:usb2="00000016" w:usb3="00000000" w:csb0="00040001" w:csb1="00000000"/>
-  </w:font>
-  <w:font w:name="Arial">
-    <w:panose1 w:val="020B0604020202020204"/>
-    <w:charset w:val="00"/>
-    <w:family w:val="swiss"/>
-    <w:pitch w:val="variable"/>
-    <w:sig w:usb0="E0002EFF" w:usb1="C0007843" w:usb2="00000009" w:usb3="00000000" w:csb0="000001FF" w:csb1="00000000"/>
-  </w:font>
-  <w:font w:name="Calibri Light">
-    <w:panose1 w:val="020F0302020204030204"/>
-    <w:charset w:val="00"/>
-    <w:family w:val="swiss"/>
-    <w:pitch w:val="variable"/>
-    <w:sig w:usb0="E0002AFF" w:usb1="C000247B" w:usb2="00000009" w:usb3="00000000" w:csb0="000001FF" w:csb1="00000000"/>
-  </w:font>
-  <w:font w:name="Segoe UI">
-    <w:panose1 w:val="020B0502040204020203"/>
-    <w:charset w:val="00"/>
-    <w:family w:val="swiss"/>
-    <w:pitch w:val="variable"/>
-    <w:sig w:usb0="E4002EFF" w:usb1="C000E47F" w:usb2="00000009" w:usb3="00000000" w:csb0="000001FF" w:csb1="00000000"/>
-  </w:font>
-  <w:font w:name="Consolas">
-    <w:panose1 w:val="020B0609020204030204"/>
-    <w:charset w:val="00"/>
-    <w:family w:val="modern"/>
-    <w:pitch w:val="fixed"/>
-    <w:sig w:usb0="E00006FF" w:usb1="0000FCFF" w:usb2="00000001" w:usb3="00000000" w:csb0="0000019F" w:csb1="00000000"/>
-  </w:font>
-</w:fonts>
-</file>
-
-<file path=word/glossary/settings.xml><?xml version="1.0" encoding="utf-8"?>
-<w:settings xmlns:mc="http://schemas.openxmlformats.org/markup-compatibility/2006" xmlns:o="urn:schemas-microsoft-com:office:office" xmlns:r="http://schemas.openxmlformats.org/officeDocument/2006/relationships" xmlns:m="http://schemas.openxmlformats.org/officeDocument/2006/math" xmlns:v="urn:schemas-microsoft-com:vml" xmlns:w10="urn:schemas-microsoft-com:office:word" xmlns:w="http://schemas.openxmlformats.org/wordprocessingml/2006/main" xmlns:w14="http://schemas.microsoft.com/office/word/2010/wordml" xmlns:w15="http://schemas.microsoft.com/office/word/2012/wordml" xmlns:w16se="http://schemas.microsoft.com/office/word/2015/wordml/symex" xmlns:sl="http://schemas.openxmlformats.org/schemaLibrary/2006/main" mc:Ignorable="w14 w15 w16se">
-  <w:view w:val="normal"/>
-  <w:defaultTabStop w:val="720"/>
-  <w:characterSpacingControl w:val="doNotCompress"/>
-  <w:compat>
-    <w:useFELayout/>
-    <w:compatSetting w:name="compatibilityMode" w:uri="http://schemas.microsoft.com/office/word" w:val="15"/>
-    <w:compatSetting w:name="overrideTableStyleFontSizeAndJustification" w:uri="http://schemas.microsoft.com/office/word" w:val="1"/>
-    <w:compatSetting w:name="enableOpenTypeFeatures" w:uri="http://schemas.microsoft.com/office/word" w:val="1"/>
-    <w:compatSetting w:name="doNotFlipMirrorIndents" w:uri="http://schemas.microsoft.com/office/word" w:val="1"/>
-    <w:compatSetting w:name="differentiateMultirowTableHeaders" w:uri="http://schemas.microsoft.com/office/word" w:val="1"/>
-  </w:compat>
-  <w:rsids>
-    <w:rsidRoot w:val="005146F6"/>
-    <w:rsid w:val="005146F6"/>
-  </w:rsids>
-  <m:mathPr>
-    <m:mathFont m:val="Cambria Math"/>
-    <m:brkBin m:val="before"/>
-    <m:brkBinSub m:val="--"/>
-    <m:smallFrac m:val="0"/>
-    <m:dispDef/>
-    <m:lMargin m:val="0"/>
-    <m:rMargin m:val="0"/>
-    <m:defJc m:val="centerGroup"/>
-    <m:wrapIndent m:val="1440"/>
-    <m:intLim m:val="subSup"/>
-    <m:naryLim m:val="undOvr"/>
-  </m:mathPr>
-  <w:themeFontLang w:val="en-AU"/>
-  <w:clrSchemeMapping w:bg1="light1" w:t1="dark1" w:bg2="light2" w:t2="dark2" w:accent1="accent1" w:accent2="accent2" w:accent3="accent3" w:accent4="accent4" w:accent5="accent5" w:accent6="accent6" w:hyperlink="hyperlink" w:followedHyperlink="followedHyperlink"/>
-  <w:decimalSymbol w:val="."/>
-  <w:listSeparator w:val=","/>
-  <w15:chartTrackingRefBased/>
-</w:settings>
-</file>
-
-<file path=word/glossary/styles.xml><?xml version="1.0" encoding="utf-8"?>
-<w:styles xmlns:mc="http://schemas.openxmlformats.org/markup-compatibility/2006" xmlns:r="http://schemas.openxmlformats.org/officeDocument/2006/relationships" xmlns:w="http://schemas.openxmlformats.org/wordprocessingml/2006/main" xmlns:w14="http://schemas.microsoft.com/office/word/2010/wordml" xmlns:w15="http://schemas.microsoft.com/office/word/2012/wordml" xmlns:w16se="http://schemas.microsoft.com/office/word/2015/wordml/symex" mc:Ignorable="w14 w15 w16se">
-  <w:docDefaults>
-    <w:rPrDefault>
-      <w:rPr>
-        <w:rFonts w:asciiTheme="minorHAnsi" w:eastAsiaTheme="minorEastAsia" w:hAnsiTheme="minorHAnsi" w:cstheme="minorBidi"/>
-        <w:sz w:val="22"/>
-        <w:szCs w:val="22"/>
-        <w:lang w:val="en-AU" w:eastAsia="en-AU" w:bidi="ar-SA"/>
-      </w:rPr>
-    </w:rPrDefault>
-    <w:pPrDefault>
-      <w:pPr>
-        <w:spacing w:after="160" w:line="259" w:lineRule="auto"/>
-      </w:pPr>
-    </w:pPrDefault>
-  </w:docDefaults>
-  <w:latentStyles w:defLockedState="0" w:defUIPriority="99" w:defSemiHidden="0" w:defUnhideWhenUsed="0" w:defQFormat="0" w:count="374">
-    <w:lsdException w:name="Normal" w:uiPriority="0" w:qFormat="1"/>
-    <w:lsdException w:name="heading 1" w:uiPriority="9" w:qFormat="1"/>
-    <w:lsdException w:name="heading 2" w:semiHidden="1" w:uiPriority="9" w:unhideWhenUsed="1" w:qFormat="1"/>
-    <w:lsdException w:name="heading 3" w:semiHidden="1" w:uiPriority="9" w:unhideWhenUsed="1" w:qFormat="1"/>
-    <w:lsdException w:name="heading 4" w:semiHidden="1" w:uiPriority="9" w:unhideWhenUsed="1" w:qFormat="1"/>
-    <w:lsdException w:name="heading 5" w:semiHidden="1" w:uiPriority="9" w:unhideWhenUsed="1" w:qFormat="1"/>
-    <w:lsdException w:name="heading 6" w:semiHidden="1" w:uiPriority="9" w:unhideWhenUsed="1" w:qFormat="1"/>
-    <w:lsdException w:name="heading 7" w:semiHidden="1" w:uiPriority="9" w:unhideWhenUsed="1" w:qFormat="1"/>
-    <w:lsdException w:name="heading 8" w:semiHidden="1" w:uiPriority="9" w:unhideWhenUsed="1" w:qFormat="1"/>
-    <w:lsdException w:name="heading 9" w:semiHidden="1" w:uiPriority="9" w:unhideWhenUsed="1" w:qFormat="1"/>
-    <w:lsdException w:name="index 1" w:semiHidden="1" w:unhideWhenUsed="1"/>
-    <w:lsdException w:name="index 2" w:semiHidden="1" w:unhideWhenUsed="1"/>
-    <w:lsdException w:name="index 3" w:semiHidden="1" w:unhideWhenUsed="1"/>
-    <w:lsdException w:name="index 4" w:semiHidden="1" w:unhideWhenUsed="1"/>
-    <w:lsdException w:name="index 5" w:semiHidden="1" w:unhideWhenUsed="1"/>
-    <w:lsdException w:name="index 6" w:semiHidden="1" w:unhideWhenUsed="1"/>
-    <w:lsdException w:name="index 7" w:semiHidden="1" w:unhideWhenUsed="1"/>
-    <w:lsdException w:name="index 8" w:semiHidden="1" w:unhideWhenUsed="1"/>
-    <w:lsdException w:name="index 9" w:semiHidden="1" w:unhideWhenUsed="1"/>
-    <w:lsdException w:name="toc 1" w:semiHidden="1" w:uiPriority="39" w:unhideWhenUsed="1"/>
-    <w:lsdException w:name="toc 2" w:semiHidden="1" w:uiPriority="39" w:unhideWhenUsed="1"/>
-    <w:lsdException w:name="toc 3" w:semiHidden="1" w:uiPriority="39" w:unhideWhenUsed="1"/>
-    <w:lsdException w:name="toc 4" w:semiHidden="1" w:uiPriority="39" w:unhideWhenUsed="1"/>
-    <w:lsdException w:name="toc 5" w:semiHidden="1" w:uiPriority="39" w:unhideWhenUsed="1"/>
-    <w:lsdException w:name="toc 6" w:semiHidden="1" w:uiPriority="39" w:unhideWhenUsed="1"/>
-    <w:lsdException w:name="toc 7" w:semiHidden="1" w:uiPriority="39" w:unhideWhenUsed="1"/>
-    <w:lsdException w:name="toc 8" w:semiHidden="1" w:uiPriority="39" w:unhideWhenUsed="1"/>
-    <w:lsdException w:name="toc 9" w:semiHidden="1" w:uiPriority="39" w:unhideWhenUsed="1"/>
-    <w:lsdException w:name="Normal Indent" w:semiHidden="1" w:unhideWhenUsed="1"/>
-    <w:lsdException w:name="footnote text" w:semiHidden="1" w:unhideWhenUsed="1"/>
-    <w:lsdException w:name="annotation text" w:semiHidden="1" w:unhideWhenUsed="1"/>
-    <w:lsdException w:name="header" w:semiHidden="1" w:unhideWhenUsed="1"/>
-    <w:lsdException w:name="footer" w:semiHidden="1" w:unhideWhenUsed="1"/>
-    <w:lsdException w:name="index heading" w:semiHidden="1" w:unhideWhenUsed="1"/>
-    <w:lsdException w:name="caption" w:semiHidden="1" w:uiPriority="35" w:unhideWhenUsed="1" w:qFormat="1"/>
-    <w:lsdException w:name="table of figures" w:semiHidden="1" w:unhideWhenUsed="1"/>
-    <w:lsdException w:name="envelope address" w:semiHidden="1" w:unhideWhenUsed="1"/>
-    <w:lsdException w:name="envelope return" w:semiHidden="1" w:unhideWhenUsed="1"/>
-    <w:lsdException w:name="footnote reference" w:semiHidden="1" w:unhideWhenUsed="1"/>
-    <w:lsdException w:name="annotation reference" w:semiHidden="1" w:unhideWhenUsed="1"/>
-    <w:lsdException w:name="line number" w:semiHidden="1" w:unhideWhenUsed="1"/>
-    <w:lsdException w:name="page number" w:semiHidden="1" w:unhideWhenUsed="1"/>
-    <w:lsdException w:name="endnote reference" w:semiHidden="1" w:unhideWhenUsed="1"/>
-    <w:lsdException w:name="endnote text" w:semiHidden="1" w:unhideWhenUsed="1"/>
-    <w:lsdException w:name="table of authorities" w:semiHidden="1" w:unhideWhenUsed="1"/>
-    <w:lsdException w:name="macro" w:semiHidden="1" w:unhideWhenUsed="1"/>
-    <w:lsdException w:name="toa heading" w:semiHidden="1" w:unhideWhenUsed="1"/>
-    <w:lsdException w:name="List" w:semiHidden="1" w:unhideWhenUsed="1"/>
-    <w:lsdException w:name="List Bullet" w:semiHidden="1" w:unhideWhenUsed="1"/>
-    <w:lsdException w:name="List Number" w:semiHidden="1" w:unhideWhenUsed="1"/>
-    <w:lsdException w:name="List 2" w:semiHidden="1" w:unhideWhenUsed="1"/>
-    <w:lsdException w:name="List 3" w:semiHidden="1" w:unhideWhenUsed="1"/>
-    <w:lsdException w:name="List 4" w:semiHidden="1" w:unhideWhenUsed="1"/>
-    <w:lsdException w:name="List 5" w:semiHidden="1" w:unhideWhenUsed="1"/>
-    <w:lsdException w:name="List Bullet 2" w:semiHidden="1" w:unhideWhenUsed="1"/>
-    <w:lsdException w:name="List Bullet 3" w:semiHidden="1" w:unhideWhenUsed="1"/>
-    <w:lsdException w:name="List Bullet 4" w:semiHidden="1" w:unhideWhenUsed="1"/>
-    <w:lsdException w:name="List Bullet 5" w:semiHidden="1" w:unhideWhenUsed="1"/>
-    <w:lsdException w:name="List Number 2" w:semiHidden="1" w:unhideWhenUsed="1"/>
-    <w:lsdException w:name="List Number 3" w:semiHidden="1" w:unhideWhenUsed="1"/>
-    <w:lsdException w:name="List Number 4" w:semiHidden="1" w:unhideWhenUsed="1"/>
-    <w:lsdException w:name="List Number 5" w:semiHidden="1" w:unhideWhenUsed="1"/>
-    <w:lsdException w:name="Title" w:uiPriority="10" w:qFormat="1"/>
-    <w:lsdException w:name="Closing" w:semiHidden="1" w:unhideWhenUsed="1"/>
-    <w:lsdException w:name="Signature" w:semiHidden="1" w:unhideWhenUsed="1"/>
-    <w:lsdException w:name="Default Paragraph Font" w:semiHidden="1" w:uiPriority="1" w:unhideWhenUsed="1"/>
-    <w:lsdException w:name="Body Text" w:semiHidden="1" w:unhideWhenUsed="1"/>
-    <w:lsdException w:name="Body Text Indent" w:semiHidden="1" w:unhideWhenUsed="1"/>
-    <w:lsdException w:name="List Continue" w:semiHidden="1" w:unhideWhenUsed="1"/>
-    <w:lsdException w:name="List Continue 2" w:semiHidden="1" w:unhideWhenUsed="1"/>
-    <w:lsdException w:name="List Continue 3" w:semiHidden="1" w:unhideWhenUsed="1"/>
-    <w:lsdException w:name="List Continue 4" w:semiHidden="1" w:unhideWhenUsed="1"/>
-    <w:lsdException w:name="List Continue 5" w:semiHidden="1" w:unhideWhenUsed="1"/>
-    <w:lsdException w:name="Message Header" w:semiHidden="1" w:unhideWhenUsed="1"/>
-    <w:lsdException w:name="Subtitle" w:uiPriority="11" w:qFormat="1"/>
-    <w:lsdException w:name="Salutation" w:semiHidden="1" w:unhideWhenUsed="1"/>
-    <w:lsdException w:name="Date" w:semiHidden="1" w:unhideWhenUsed="1"/>
-    <w:lsdException w:name="Body Text First Indent" w:semiHidden="1" w:unhideWhenUsed="1"/>
-    <w:lsdException w:name="Body Text First Indent 2" w:semiHidden="1" w:unhideWhenUsed="1"/>
-    <w:lsdException w:name="Note Heading" w:semiHidden="1" w:unhideWhenUsed="1"/>
-    <w:lsdException w:name="Body Text 2" w:semiHidden="1" w:unhideWhenUsed="1"/>
-    <w:lsdException w:name="Body Text 3" w:semiHidden="1" w:unhideWhenUsed="1"/>
-    <w:lsdException w:name="Body Text Indent 2" w:semiHidden="1" w:unhideWhenUsed="1"/>
-    <w:lsdException w:name="Body Text Indent 3" w:semiHidden="1" w:unhideWhenUsed="1"/>
-    <w:lsdException w:name="Block Text" w:semiHidden="1" w:unhideWhenUsed="1"/>
-    <w:lsdException w:name="Hyperlink" w:semiHidden="1" w:unhideWhenUsed="1"/>
-    <w:lsdException w:name="FollowedHyperlink" w:semiHidden="1" w:unhideWhenUsed="1"/>
-    <w:lsdException w:name="Strong" w:uiPriority="22" w:qFormat="1"/>
-    <w:lsdException w:name="Emphasis" w:uiPriority="20" w:qFormat="1"/>
-    <w:lsdException w:name="Document Map" w:semiHidden="1" w:unhideWhenUsed="1"/>
-    <w:lsdException w:name="Plain Text" w:semiHidden="1" w:unhideWhenUsed="1"/>
-    <w:lsdException w:name="E-mail Signature" w:semiHidden="1" w:unhideWhenUsed="1"/>
-    <w:lsdException w:name="HTML Top of Form" w:semiHidden="1" w:unhideWhenUsed="1"/>
-    <w:lsdException w:name="HTML Bottom of Form" w:semiHidden="1" w:unhideWhenUsed="1"/>
-    <w:lsdException w:name="Normal (Web)" w:semiHidden="1" w:unhideWhenUsed="1"/>
-    <w:lsdException w:name="HTML Acronym" w:semiHidden="1" w:unhideWhenUsed="1"/>
-    <w:lsdException w:name="HTML Address" w:semiHidden="1" w:unhideWhenUsed="1"/>
-    <w:lsdException w:name="HTML Cite" w:semiHidden="1" w:unhideWhenUsed="1"/>
-    <w:lsdException w:name="HTML Code" w:semiHidden="1" w:unhideWhenUsed="1"/>
-    <w:lsdException w:name="HTML Definition" w:semiHidden="1" w:unhideWhenUsed="1"/>
-    <w:lsdException w:name="HTML Keyboard" w:semiHidden="1" w:unhideWhenUsed="1"/>
-    <w:lsdException w:name="HTML Preformatted" w:semiHidden="1" w:unhideWhenUsed="1"/>
-    <w:lsdException w:name="HTML Sample" w:semiHidden="1" w:unhideWhenUsed="1"/>
-    <w:lsdException w:name="HTML Typewriter" w:semiHidden="1" w:unhideWhenUsed="1"/>
-    <w:lsdException w:name="HTML Variable" w:semiHidden="1" w:unhideWhenUsed="1"/>
-    <w:lsdException w:name="Normal Table" w:semiHidden="1" w:unhideWhenUsed="1"/>
-    <w:lsdException w:name="annotation subject" w:semiHidden="1" w:unhideWhenUsed="1"/>
-    <w:lsdException w:name="No List" w:semiHidden="1" w:unhideWhenUsed="1"/>
-    <w:lsdException w:name="Outline List 1" w:semiHidden="1" w:unhideWhenUsed="1"/>
-    <w:lsdException w:name="Outline List 2" w:semiHidden="1" w:unhideWhenUsed="1"/>
-    <w:lsdException w:name="Outline List 3" w:semiHidden="1" w:unhideWhenUsed="1"/>
-    <w:lsdException w:name="Table Simple 1" w:semiHidden="1" w:unhideWhenUsed="1"/>
-    <w:lsdException w:name="Table Simple 2" w:semiHidden="1" w:unhideWhenUsed="1"/>
-    <w:lsdException w:name="Table Simple 3" w:semiHidden="1" w:unhideWhenUsed="1"/>
-    <w:lsdException w:name="Table Classic 1" w:semiHidden="1" w:unhideWhenUsed="1"/>
-    <w:lsdException w:name="Table Classic 2" w:semiHidden="1" w:unhideWhenUsed="1"/>
-    <w:lsdException w:name="Table Classic 3" w:semiHidden="1" w:unhideWhenUsed="1"/>
-    <w:lsdException w:name="Table Classic 4" w:semiHidden="1" w:unhideWhenUsed="1"/>
-    <w:lsdException w:name="Table Colorful 1" w:semiHidden="1" w:unhideWhenUsed="1"/>
-    <w:lsdException w:name="Table Colorful 2" w:semiHidden="1" w:unhideWhenUsed="1"/>
-    <w:lsdException w:name="Table Colorful 3" w:semiHidden="1" w:unhideWhenUsed="1"/>
-    <w:lsdException w:name="Table Columns 1" w:semiHidden="1" w:unhideWhenUsed="1"/>
-    <w:lsdException w:name="Table Columns 2" w:semiHidden="1" w:unhideWhenUsed="1"/>
-    <w:lsdException w:name="Table Columns 3" w:semiHidden="1" w:unhideWhenUsed="1"/>
-    <w:lsdException w:name="Table Columns 4" w:semiHidden="1" w:unhideWhenUsed="1"/>
-    <w:lsdException w:name="Table Columns 5" w:semiHidden="1" w:unhideWhenUsed="1"/>
-    <w:lsdException w:name="Table Grid 1" w:semiHidden="1" w:unhideWhenUsed="1"/>
-    <w:lsdException w:name="Table Grid 2" w:semiHidden="1" w:unhideWhenUsed="1"/>
-    <w:lsdException w:name="Table Grid 3" w:semiHidden="1" w:unhideWhenUsed="1"/>
-    <w:lsdException w:name="Table Grid 4" w:semiHidden="1" w:unhideWhenUsed="1"/>
-    <w:lsdException w:name="Table Grid 5" w:semiHidden="1" w:unhideWhenUsed="1"/>
-    <w:lsdException w:name="Table Grid 6" w:semiHidden="1" w:unhideWhenUsed="1"/>
-    <w:lsdException w:name="Table Grid 7" w:semiHidden="1" w:unhideWhenUsed="1"/>
-    <w:lsdException w:name="Table Grid 8" w:semiHidden="1" w:unhideWhenUsed="1"/>
-    <w:lsdException w:name="Table List 1" w:semiHidden="1" w:unhideWhenUsed="1"/>
-    <w:lsdException w:name="Table List 2" w:semiHidden="1" w:unhideWhenUsed="1"/>
-    <w:lsdException w:name="Table List 3" w:semiHidden="1" w:unhideWhenUsed="1"/>
-    <w:lsdException w:name="Table List 4" w:semiHidden="1" w:unhideWhenUsed="1"/>
-    <w:lsdException w:name="Table List 5" w:semiHidden="1" w:unhideWhenUsed="1"/>
-    <w:lsdException w:name="Table List 6" w:semiHidden="1" w:unhideWhenUsed="1"/>
-    <w:lsdException w:name="Table List 7" w:semiHidden="1" w:unhideWhenUsed="1"/>
-    <w:lsdException w:name="Table List 8" w:semiHidden="1" w:unhideWhenUsed="1"/>
-    <w:lsdException w:name="Table 3D effects 1" w:semiHidden="1" w:unhideWhenUsed="1"/>
-    <w:lsdException w:name="Table 3D effects 2" w:semiHidden="1" w:unhideWhenUsed="1"/>
-    <w:lsdException w:name="Table 3D effects 3" w:semiHidden="1" w:unhideWhenUsed="1"/>
-    <w:lsdException w:name="Table Contemporary" w:semiHidden="1" w:unhideWhenUsed="1"/>
-    <w:lsdException w:name="Table Elegant" w:semiHidden="1" w:unhideWhenUsed="1"/>
-    <w:lsdException w:name="Table Professional" w:semiHidden="1" w:unhideWhenUsed="1"/>
-    <w:lsdException w:name="Table Subtle 1" w:semiHidden="1" w:unhideWhenUsed="1"/>
-    <w:lsdException w:name="Table Subtle 2" w:semiHidden="1" w:unhideWhenUsed="1"/>
-    <w:lsdException w:name="Table Web 1" w:semiHidden="1" w:unhideWhenUsed="1"/>
-    <w:lsdException w:name="Table Web 2" w:semiHidden="1" w:unhideWhenUsed="1"/>
-    <w:lsdException w:name="Table Web 3" w:semiHidden="1" w:unhideWhenUsed="1"/>
-    <w:lsdException w:name="Balloon Text" w:semiHidden="1" w:unhideWhenUsed="1"/>
-    <w:lsdException w:name="Table Grid" w:uiPriority="39"/>
-    <w:lsdException w:name="Table Theme" w:semiHidden="1" w:unhideWhenUsed="1"/>
-    <w:lsdException w:name="Placeholder Text" w:semiHidden="1"/>
-    <w:lsdException w:name="No Spacing" w:uiPriority="1" w:qFormat="1"/>
-    <w:lsdException w:name="Light Shading" w:uiPriority="60"/>
-    <w:lsdException w:name="Light List" w:uiPriority="61"/>
-    <w:lsdException w:name="Light Grid" w:uiPriority="62"/>
-    <w:lsdException w:name="Medium Shading 1" w:uiPriority="63"/>
-    <w:lsdException w:name="Medium Shading 2" w:uiPriority="64"/>
-    <w:lsdException w:name="Medium List 1" w:uiPriority="65"/>
-    <w:lsdException w:name="Medium List 2" w:uiPriority="66"/>
-    <w:lsdException w:name="Medium Grid 1" w:uiPriority="67"/>
-    <w:lsdException w:name="Medium Grid 2" w:uiPriority="68"/>
-    <w:lsdException w:name="Medium Grid 3" w:uiPriority="69"/>
-    <w:lsdException w:name="Dark List" w:uiPriority="70"/>
-    <w:lsdException w:name="Colorful Shading" w:uiPriority="71"/>
-    <w:lsdException w:name="Colorful List" w:uiPriority="72"/>
-    <w:lsdException w:name="Colorful Grid" w:uiPriority="73"/>
-    <w:lsdException w:name="Light Shading Accent 1" w:uiPriority="60"/>
-    <w:lsdException w:name="Light List Accent 1" w:uiPriority="61"/>
-    <w:lsdException w:name="Light Grid Accent 1" w:uiPriority="62"/>
-    <w:lsdException w:name="Medium Shading 1 Accent 1" w:uiPriority="63"/>
-    <w:lsdException w:name="Medium Shading 2 Accent 1" w:uiPriority="64"/>
-    <w:lsdException w:name="Medium List 1 Accent 1" w:uiPriority="65"/>
-    <w:lsdException w:name="Revision" w:semiHidden="1"/>
-    <w:lsdException w:name="List Paragraph" w:uiPriority="34" w:qFormat="1"/>
-    <w:lsdException w:name="Quote" w:uiPriority="29" w:qFormat="1"/>
-    <w:lsdException w:name="Intense Quote" w:uiPriority="30" w:qFormat="1"/>
-    <w:lsdException w:name="Medium List 2 Accent 1" w:uiPriority="66"/>
-    <w:lsdException w:name="Medium Grid 1 Accent 1" w:uiPriority="67"/>
-    <w:lsdException w:name="Medium Grid 2 Accent 1" w:uiPriority="68"/>
-    <w:lsdException w:name="Medium Grid 3 Accent 1" w:uiPriority="69"/>
-    <w:lsdException w:name="Dark List Accent 1" w:uiPriority="70"/>
-    <w:lsdException w:name="Colorful Shading Accent 1" w:uiPriority="71"/>
-    <w:lsdException w:name="Colorful List Accent 1" w:uiPriority="72"/>
-    <w:lsdException w:name="Colorful Grid Accent 1" w:uiPriority="73"/>
-    <w:lsdException w:name="Light Shading Accent 2" w:uiPriority="60"/>
-    <w:lsdException w:name="Light List Accent 2" w:uiPriority="61"/>
-    <w:lsdException w:name="Light Grid Accent 2" w:uiPriority="62"/>
-    <w:lsdException w:name="Medium Shading 1 Accent 2" w:uiPriority="63"/>
-    <w:lsdException w:name="Medium Shading 2 Accent 2" w:uiPriority="64"/>
-    <w:lsdException w:name="Medium List 1 Accent 2" w:uiPriority="65"/>
-    <w:lsdException w:name="Medium List 2 Accent 2" w:uiPriority="66"/>
-    <w:lsdException w:name="Medium Grid 1 Accent 2" w:uiPriority="67"/>
-    <w:lsdException w:name="Medium Grid 2 Accent 2" w:uiPriority="68"/>
-    <w:lsdException w:name="Medium Grid 3 Accent 2" w:uiPriority="69"/>
-    <w:lsdException w:name="Dark List Accent 2" w:uiPriority="70"/>
-    <w:lsdException w:name="Colorful Shading Accent 2" w:uiPriority="71"/>
-    <w:lsdException w:name="Colorful List Accent 2" w:uiPriority="72"/>
-    <w:lsdException w:name="Colorful Grid Accent 2" w:uiPriority="73"/>
-    <w:lsdException w:name="Light Shading Accent 3" w:uiPriority="60"/>
-    <w:lsdException w:name="Light List Accent 3" w:uiPriority="61"/>
-    <w:lsdException w:name="Light Grid Accent 3" w:uiPriority="62"/>
-    <w:lsdException w:name="Medium Shading 1 Accent 3" w:uiPriority="63"/>
-    <w:lsdException w:name="Medium Shading 2 Accent 3" w:uiPriority="64"/>
-    <w:lsdException w:name="Medium List 1 Accent 3" w:uiPriority="65"/>
-    <w:lsdException w:name="Medium List 2 Accent 3" w:uiPriority="66"/>
-    <w:lsdException w:name="Medium Grid 1 Accent 3" w:uiPriority="67"/>
-    <w:lsdException w:name="Medium Grid 2 Accent 3" w:uiPriority="68"/>
-    <w:lsdException w:name="Medium Grid 3 Accent 3" w:uiPriority="69"/>
-    <w:lsdException w:name="Dark List Accent 3" w:uiPriority="70"/>
-    <w:lsdException w:name="Colorful Shading Accent 3" w:uiPriority="71"/>
-    <w:lsdException w:name="Colorful List Accent 3" w:uiPriority="72"/>
-    <w:lsdException w:name="Colorful Grid Accent 3" w:uiPriority="73"/>
-    <w:lsdException w:name="Light Shading Accent 4" w:uiPriority="60"/>
-    <w:lsdException w:name="Light List Accent 4" w:uiPriority="61"/>
-    <w:lsdException w:name="Light Grid Accent 4" w:uiPriority="62"/>
-    <w:lsdException w:name="Medium Shading 1 Accent 4" w:uiPriority="63"/>
-    <w:lsdException w:name="Medium Shading 2 Accent 4" w:uiPriority="64"/>
-    <w:lsdException w:name="Medium List 1 Accent 4" w:uiPriority="65"/>
-    <w:lsdException w:name="Medium List 2 Accent 4" w:uiPriority="66"/>
-    <w:lsdException w:name="Medium Grid 1 Accent 4" w:uiPriority="67"/>
-    <w:lsdException w:name="Medium Grid 2 Accent 4" w:uiPriority="68"/>
-    <w:lsdException w:name="Medium Grid 3 Accent 4" w:uiPriority="69"/>
-    <w:lsdException w:name="Dark List Accent 4" w:uiPriority="70"/>
-    <w:lsdException w:name="Colorful Shading Accent 4" w:uiPriority="71"/>
-    <w:lsdException w:name="Colorful List Accent 4" w:uiPriority="72"/>
-    <w:lsdException w:name="Colorful Grid Accent 4" w:uiPriority="73"/>
-    <w:lsdException w:name="Light Shading Accent 5" w:uiPriority="60"/>
-    <w:lsdException w:name="Light List Accent 5" w:uiPriority="61"/>
-    <w:lsdException w:name="Light Grid Accent 5" w:uiPriority="62"/>
-    <w:lsdException w:name="Medium Shading 1 Accent 5" w:uiPriority="63"/>
-    <w:lsdException w:name="Medium Shading 2 Accent 5" w:uiPriority="64"/>
-    <w:lsdException w:name="Medium List 1 Accent 5" w:uiPriority="65"/>
-    <w:lsdException w:name="Medium List 2 Accent 5" w:uiPriority="66"/>
-    <w:lsdException w:name="Medium Grid 1 Accent 5" w:uiPriority="67"/>
-    <w:lsdException w:name="Medium Grid 2 Accent 5" w:uiPriority="68"/>
-    <w:lsdException w:name="Medium Grid 3 Accent 5" w:uiPriority="69"/>
-    <w:lsdException w:name="Dark List Accent 5" w:uiPriority="70"/>
-    <w:lsdException w:name="Colorful Shading Accent 5" w:uiPriority="71"/>
-    <w:lsdException w:name="Colorful List Accent 5" w:uiPriority="72"/>
-    <w:lsdException w:name="Colorful Grid Accent 5" w:uiPriority="73"/>
-    <w:lsdException w:name="Light Shading Accent 6" w:uiPriority="60"/>
-    <w:lsdException w:name="Light List Accent 6" w:uiPriority="61"/>
-    <w:lsdException w:name="Light Grid Accent 6" w:uiPriority="62"/>
-    <w:lsdException w:name="Medium Shading 1 Accent 6" w:uiPriority="63"/>
-    <w:lsdException w:name="Medium Shading 2 Accent 6" w:uiPriority="64"/>
-    <w:lsdException w:name="Medium List 1 Accent 6" w:uiPriority="65"/>
-    <w:lsdException w:name="Medium List 2 Accent 6" w:uiPriority="66"/>
-    <w:lsdException w:name="Medium Grid 1 Accent 6" w:uiPriority="67"/>
-    <w:lsdException w:name="Medium Grid 2 Accent 6" w:uiPriority="68"/>
-    <w:lsdException w:name="Medium Grid 3 Accent 6" w:uiPriority="69"/>
-    <w:lsdException w:name="Dark List Accent 6" w:uiPriority="70"/>
-    <w:lsdException w:name="Colorful Shading Accent 6" w:uiPriority="71"/>
-    <w:lsdException w:name="Colorful List Accent 6" w:uiPriority="72"/>
-    <w:lsdException w:name="Colorful Grid Accent 6" w:uiPriority="73"/>
-    <w:lsdException w:name="Subtle Emphasis" w:uiPriority="19" w:qFormat="1"/>
-    <w:lsdException w:name="Intense Emphasis" w:uiPriority="21" w:qFormat="1"/>
-    <w:lsdException w:name="Subtle Reference" w:uiPriority="31" w:qFormat="1"/>
-    <w:lsdException w:name="Intense Reference" w:uiPriority="32" w:qFormat="1"/>
-    <w:lsdException w:name="Book Title" w:uiPriority="33" w:qFormat="1"/>
-    <w:lsdException w:name="Bibliography" w:semiHidden="1" w:uiPriority="37" w:unhideWhenUsed="1"/>
-    <w:lsdException w:name="TOC Heading" w:semiHidden="1" w:uiPriority="39" w:unhideWhenUsed="1" w:qFormat="1"/>
-    <w:lsdException w:name="Plain Table 1" w:uiPriority="41"/>
-    <w:lsdException w:name="Plain Table 2" w:uiPriority="42"/>
-    <w:lsdException w:name="Plain Table 3" w:uiPriority="43"/>
-    <w:lsdException w:name="Plain Table 4" w:uiPriority="44"/>
-    <w:lsdException w:name="Plain Table 5" w:uiPriority="45"/>
-    <w:lsdException w:name="Grid Table Light" w:uiPriority="40"/>
-    <w:lsdException w:name="Grid Table 1 Light" w:uiPriority="46"/>
-    <w:lsdException w:name="Grid Table 2" w:uiPriority="47"/>
-    <w:lsdException w:name="Grid Table 3" w:uiPriority="48"/>
-    <w:lsdException w:name="Grid Table 4" w:uiPriority="49"/>
-    <w:lsdException w:name="Grid Table 5 Dark" w:uiPriority="50"/>
-    <w:lsdException w:name="Grid Table 6 Colorful" w:uiPriority="51"/>
-    <w:lsdException w:name="Grid Table 7 Colorful" w:uiPriority="52"/>
-    <w:lsdException w:name="Grid Table 1 Light Accent 1" w:uiPriority="46"/>
-    <w:lsdException w:name="Grid Table 2 Accent 1" w:uiPriority="47"/>
-    <w:lsdException w:name="Grid Table 3 Accent 1" w:uiPriority="48"/>
-    <w:lsdException w:name="Grid Table 4 Accent 1" w:uiPriority="49"/>
-    <w:lsdException w:name="Grid Table 5 Dark Accent 1" w:uiPriority="50"/>
-    <w:lsdException w:name="Grid Table 6 Colorful Accent 1" w:uiPriority="51"/>
-    <w:lsdException w:name="Grid Table 7 Colorful Accent 1" w:uiPriority="52"/>
-    <w:lsdException w:name="Grid Table 1 Light Accent 2" w:uiPriority="46"/>
-    <w:lsdException w:name="Grid Table 2 Accent 2" w:uiPriority="47"/>
-    <w:lsdException w:name="Grid Table 3 Accent 2" w:uiPriority="48"/>
-    <w:lsdException w:name="Grid Table 4 Accent 2" w:uiPriority="49"/>
-    <w:lsdException w:name="Grid Table 5 Dark Accent 2" w:uiPriority="50"/>
-    <w:lsdException w:name="Grid Table 6 Colorful Accent 2" w:uiPriority="51"/>
-    <w:lsdException w:name="Grid Table 7 Colorful Accent 2" w:uiPriority="52"/>
-    <w:lsdException w:name="Grid Table 1 Light Accent 3" w:uiPriority="46"/>
-    <w:lsdException w:name="Grid Table 2 Accent 3" w:uiPriority="47"/>
-    <w:lsdException w:name="Grid Table 3 Accent 3" w:uiPriority="48"/>
-    <w:lsdException w:name="Grid Table 4 Accent 3" w:uiPriority="49"/>
-    <w:lsdException w:name="Grid Table 5 Dark Accent 3" w:uiPriority="50"/>
-    <w:lsdException w:name="Grid Table 6 Colorful Accent 3" w:uiPriority="51"/>
-    <w:lsdException w:name="Grid Table 7 Colorful Accent 3" w:uiPriority="52"/>
-    <w:lsdException w:name="Grid Table 1 Light Accent 4" w:uiPriority="46"/>
-    <w:lsdException w:name="Grid Table 2 Accent 4" w:uiPriority="47"/>
-    <w:lsdException w:name="Grid Table 3 Accent 4" w:uiPriority="48"/>
-    <w:lsdException w:name="Grid Table 4 Accent 4" w:uiPriority="49"/>
-    <w:lsdException w:name="Grid Table 5 Dark Accent 4" w:uiPriority="50"/>
-    <w:lsdException w:name="Grid Table 6 Colorful Accent 4" w:uiPriority="51"/>
-    <w:lsdException w:name="Grid Table 7 Colorful Accent 4" w:uiPriority="52"/>
-    <w:lsdException w:name="Grid Table 1 Light Accent 5" w:uiPriority="46"/>
-    <w:lsdException w:name="Grid Table 2 Accent 5" w:uiPriority="47"/>
-    <w:lsdException w:name="Grid Table 3 Accent 5" w:uiPriority="48"/>
-    <w:lsdException w:name="Grid Table 4 Accent 5" w:uiPriority="49"/>
-    <w:lsdException w:name="Grid Table 5 Dark Accent 5" w:uiPriority="50"/>
-    <w:lsdException w:name="Grid Table 6 Colorful Accent 5" w:uiPriority="51"/>
-    <w:lsdException w:name="Grid Table 7 Colorful Accent 5" w:uiPriority="52"/>
-    <w:lsdException w:name="Grid Table 1 Light Accent 6" w:uiPriority="46"/>
-    <w:lsdException w:name="Grid Table 2 Accent 6" w:uiPriority="47"/>
-    <w:lsdException w:name="Grid Table 3 Accent 6" w:uiPriority="48"/>
-    <w:lsdException w:name="Grid Table 4 Accent 6" w:uiPriority="49"/>
-    <w:lsdException w:name="Grid Table 5 Dark Accent 6" w:uiPriority="50"/>
-    <w:lsdException w:name="Grid Table 6 Colorful Accent 6" w:uiPriority="51"/>
-    <w:lsdException w:name="Grid Table 7 Colorful Accent 6" w:uiPriority="52"/>
-    <w:lsdException w:name="List Table 1 Light" w:uiPriority="46"/>
-    <w:lsdException w:name="List Table 2" w:uiPriority="47"/>
-    <w:lsdException w:name="List Table 3" w:uiPriority="48"/>
-    <w:lsdException w:name="List Table 4" w:uiPriority="49"/>
-    <w:lsdException w:name="List Table 5 Dark" w:uiPriority="50"/>
-    <w:lsdException w:name="List Table 6 Colorful" w:uiPriority="51"/>
-    <w:lsdException w:name="List Table 7 Colorful" w:uiPriority="52"/>
-    <w:lsdException w:name="List Table 1 Light Accent 1" w:uiPriority="46"/>
-    <w:lsdException w:name="List Table 2 Accent 1" w:uiPriority="47"/>
-    <w:lsdException w:name="List Table 3 Accent 1" w:uiPriority="48"/>
-    <w:lsdException w:name="List Table 4 Accent 1" w:uiPriority="49"/>
-    <w:lsdException w:name="List Table 5 Dark Accent 1" w:uiPriority="50"/>
-    <w:lsdException w:name="List Table 6 Colorful Accent 1" w:uiPriority="51"/>
-    <w:lsdException w:name="List Table 7 Colorful Accent 1" w:uiPriority="52"/>
-    <w:lsdException w:name="List Table 1 Light Accent 2" w:uiPriority="46"/>
-    <w:lsdException w:name="List Table 2 Accent 2" w:uiPriority="47"/>
-    <w:lsdException w:name="List Table 3 Accent 2" w:uiPriority="48"/>
-    <w:lsdException w:name="List Table 4 Accent 2" w:uiPriority="49"/>
-    <w:lsdException w:name="List Table 5 Dark Accent 2" w:uiPriority="50"/>
-    <w:lsdException w:name="List Table 6 Colorful Accent 2" w:uiPriority="51"/>
-    <w:lsdException w:name="List Table 7 Colorful Accent 2" w:uiPriority="52"/>
-    <w:lsdException w:name="List Table 1 Light Accent 3" w:uiPriority="46"/>
-    <w:lsdException w:name="List Table 2 Accent 3" w:uiPriority="47"/>
-    <w:lsdException w:name="List Table 3 Accent 3" w:uiPriority="48"/>
-    <w:lsdException w:name="List Table 4 Accent 3" w:uiPriority="49"/>
-    <w:lsdException w:name="List Table 5 Dark Accent 3" w:uiPriority="50"/>
-    <w:lsdException w:name="List Table 6 Colorful Accent 3" w:uiPriority="51"/>
-    <w:lsdException w:name="List Table 7 Colorful Accent 3" w:uiPriority="52"/>
-    <w:lsdException w:name="List Table 1 Light Accent 4" w:uiPriority="46"/>
-    <w:lsdException w:name="List Table 2 Accent 4" w:uiPriority="47"/>
-    <w:lsdException w:name="List Table 3 Accent 4" w:uiPriority="48"/>
-    <w:lsdException w:name="List Table 4 Accent 4" w:uiPriority="49"/>
-    <w:lsdException w:name="List Table 5 Dark Accent 4" w:uiPriority="50"/>
-    <w:lsdException w:name="List Table 6 Colorful Accent 4" w:uiPriority="51"/>
-    <w:lsdException w:name="List Table 7 Colorful Accent 4" w:uiPriority="52"/>
-    <w:lsdException w:name="List Table 1 Light Accent 5" w:uiPriority="46"/>
-    <w:lsdException w:name="List Table 2 Accent 5" w:uiPriority="47"/>
-    <w:lsdException w:name="List Table 3 Accent 5" w:uiPriority="48"/>
-    <w:lsdException w:name="List Table 4 Accent 5" w:uiPriority="49"/>
-    <w:lsdException w:name="List Table 5 Dark Accent 5" w:uiPriority="50"/>
-    <w:lsdException w:name="List Table 6 Colorful Accent 5" w:uiPriority="51"/>
-    <w:lsdException w:name="List Table 7 Colorful Accent 5" w:uiPriority="52"/>
-    <w:lsdException w:name="List Table 1 Light Accent 6" w:uiPriority="46"/>
-    <w:lsdException w:name="List Table 2 Accent 6" w:uiPriority="47"/>
-    <w:lsdException w:name="List Table 3 Accent 6" w:uiPriority="48"/>
-    <w:lsdException w:name="List Table 4 Accent 6" w:uiPriority="49"/>
-    <w:lsdException w:name="List Table 5 Dark Accent 6" w:uiPriority="50"/>
-    <w:lsdException w:name="List Table 6 Colorful Accent 6" w:uiPriority="51"/>
-    <w:lsdException w:name="List Table 7 Colorful Accent 6" w:uiPriority="52"/>
-    <w:lsdException w:name="Mention" w:semiHidden="1" w:unhideWhenUsed="1"/>
-    <w:lsdException w:name="Smart Hyperlink" w:semiHidden="1" w:unhideWhenUsed="1"/>
-    <w:lsdException w:name="Hashtag" w:semiHidden="1" w:unhideWhenUsed="1"/>
-  </w:latentStyles>
-  <w:style w:type="paragraph" w:default="1" w:styleId="Normal">
-    <w:name w:val="Normal"/>
+  <w:style w:type="paragraph" w:styleId="ListParagraph">
+    <w:name w:val="List Paragraph"/>
+    <w:basedOn w:val="Normal"/>
+    <w:uiPriority w:val="34"/>
+    <w:unhideWhenUsed/>
     <w:qFormat/>
+    <w:rsid w:val="00C37BD2"/>
+    <w:pPr>
+      <w:ind w:left="720"/>
+      <w:contextualSpacing/>
+    </w:pPr>
   </w:style>
-  <w:style w:type="character" w:default="1" w:styleId="DefaultParagraphFont">
-    <w:name w:val="Default Paragraph Font"/>
-    <w:uiPriority w:val="1"/>
-    <w:semiHidden/>
-    <w:unhideWhenUsed/>
-  </w:style>
-  <w:style w:type="table" w:default="1" w:styleId="TableNormal">
-    <w:name w:val="Normal Table"/>
+  <w:style w:type="character" w:styleId="Mention">
+    <w:name w:val="Mention"/>
+    <w:basedOn w:val="DefaultParagraphFont"/>
     <w:uiPriority w:val="99"/>
     <w:semiHidden/>
     <w:unhideWhenUsed/>
-    <w:tblPr>
-      <w:tblInd w:w="0" w:type="dxa"/>
-      <w:tblCellMar>
-        <w:top w:w="0" w:type="dxa"/>
-        <w:left w:w="108" w:type="dxa"/>
-        <w:bottom w:w="0" w:type="dxa"/>
-        <w:right w:w="108" w:type="dxa"/>
-      </w:tblCellMar>
-    </w:tblPr>
-  </w:style>
-  <w:style w:type="numbering" w:default="1" w:styleId="NoList">
-    <w:name w:val="No List"/>
-    <w:uiPriority w:val="99"/>
-    <w:semiHidden/>
-    <w:unhideWhenUsed/>
-  </w:style>
-  <w:style w:type="paragraph" w:customStyle="1" w:styleId="D90EDAF4528E4CDB8260BAA3733A3EEB">
-    <w:name w:val="D90EDAF4528E4CDB8260BAA3733A3EEB"/>
-  </w:style>
-  <w:style w:type="paragraph" w:customStyle="1" w:styleId="24797F761C8E4E339992198A8DC40B68">
-    <w:name w:val="24797F761C8E4E339992198A8DC40B68"/>
-  </w:style>
-  <w:style w:type="paragraph" w:customStyle="1" w:styleId="4FA31EFDBD494A9395AA0C19605EB819">
-    <w:name w:val="4FA31EFDBD494A9395AA0C19605EB819"/>
+    <w:rsid w:val="00775E95"/>
+    <w:rPr>
+      <w:color w:val="2B579A"/>
+      <w:shd w:val="clear" w:color="auto" w:fill="E6E6E6"/>
+    </w:rPr>
   </w:style>
 </w:styles>
-</file>
-
-<file path=word/glossary/webSettings.xml><?xml version="1.0" encoding="utf-8"?>
-<w:webSettings xmlns:mc="http://schemas.openxmlformats.org/markup-compatibility/2006" xmlns:r="http://schemas.openxmlformats.org/officeDocument/2006/relationships" xmlns:w="http://schemas.openxmlformats.org/wordprocessingml/2006/main" xmlns:w14="http://schemas.microsoft.com/office/word/2010/wordml" xmlns:w15="http://schemas.microsoft.com/office/word/2012/wordml" xmlns:w16se="http://schemas.microsoft.com/office/word/2015/wordml/symex" mc:Ignorable="w14 w15 w16se">
-  <w:optimizeForBrowser/>
-  <w:allowPNG/>
-</w:webSettings>
 </file>
 
 <file path=word/theme/theme1.xml><?xml version="1.0" encoding="utf-8"?>

</xml_diff>

<commit_message>
Added some more details to the temaplate
</commit_message>
<xml_diff>
--- a/business-requirement-c/c-report.docx
+++ b/business-requirement-c/c-report.docx
@@ -84,11 +84,21 @@
     </w:p>
     <w:p>
       <w:pPr>
-        <w:pStyle w:val="ListParagraph"/>
-        <w:ind w:left="1440"/>
-      </w:pPr>
-      <w:r>
-        <w:t>…</w:t>
+        <w:rPr>
+          <w:color w:val="FF0000"/>
+        </w:rPr>
+      </w:pPr>
+      <w:r>
+        <w:tab/>
+      </w:r>
+      <w:r>
+        <w:tab/>
+      </w:r>
+      <w:r>
+        <w:rPr>
+          <w:color w:val="FF0000"/>
+        </w:rPr>
+        <w:t>&lt;&lt;Add all other commands executed&gt;&gt;</w:t>
       </w:r>
     </w:p>
     <w:p/>
@@ -115,23 +125,86 @@
     <w:p>
       <w:pPr>
         <w:pStyle w:val="ListParagraph"/>
-        <w:ind w:left="1416"/>
-      </w:pPr>
-      <w:r>
-        <w:t>…</w:t>
+        <w:rPr>
+          <w:color w:val="FF0000"/>
+        </w:rPr>
+      </w:pPr>
+      <w:r>
+        <w:tab/>
+      </w:r>
+      <w:r>
+        <w:rPr>
+          <w:color w:val="FF0000"/>
+        </w:rPr>
+        <w:t xml:space="preserve">&lt;&lt;Add all </w:t>
+      </w:r>
+      <w:r>
+        <w:rPr>
+          <w:color w:val="FF0000"/>
+        </w:rPr>
+        <w:t xml:space="preserve">config settings changed in the </w:t>
+      </w:r>
+      <w:r>
+        <w:rPr>
+          <w:color w:val="FF0000"/>
+        </w:rPr>
+        <w:t xml:space="preserve">apache </w:t>
+      </w:r>
+      <w:r>
+        <w:rPr>
+          <w:color w:val="FF0000"/>
+        </w:rPr>
+        <w:t>config</w:t>
+      </w:r>
+      <w:r>
+        <w:rPr>
+          <w:color w:val="FF0000"/>
+        </w:rPr>
+        <w:t>&gt;&gt;</w:t>
       </w:r>
     </w:p>
     <w:p>
       <w:pPr>
-        <w:pStyle w:val="Heading1"/>
+        <w:pStyle w:val="ListParagraph"/>
+        <w:ind w:left="1416"/>
       </w:pPr>
     </w:p>
     <w:p>
       <w:pPr>
         <w:pStyle w:val="Heading1"/>
       </w:pPr>
+    </w:p>
+    <w:p>
+      <w:pPr>
+        <w:pStyle w:val="Heading1"/>
+      </w:pPr>
       <w:r>
         <w:t>BR [C].2</w:t>
+      </w:r>
+    </w:p>
+    <w:p>
+      <w:r>
+        <w:rPr>
+          <w:b/>
+          <w:color w:val="FF0000"/>
+        </w:rPr>
+        <w:t xml:space="preserve">&lt;&lt;Note: here X &amp; Y are actual </w:t>
+      </w:r>
+      <w:proofErr w:type="spellStart"/>
+      <w:r>
+        <w:rPr>
+          <w:b/>
+          <w:color w:val="FF0000"/>
+        </w:rPr>
+        <w:t>loadfactor</w:t>
+      </w:r>
+      <w:proofErr w:type="spellEnd"/>
+      <w:r>
+        <w:rPr>
+          <w:b/>
+          <w:color w:val="FF0000"/>
+        </w:rPr>
+        <w:t xml:space="preserve"> numbers you choose. Can be any number between 1 (default) and 100, which defines the weighted load to be applied to the member in question. &gt;&gt;</w:t>
       </w:r>
     </w:p>
     <w:p>
@@ -274,21 +347,7 @@
           <w:b/>
           <w:color w:val="FF0000"/>
         </w:rPr>
-        <w:t xml:space="preserve"> numbers you choose. </w:t>
-      </w:r>
-      <w:r>
-        <w:rPr>
-          <w:b/>
-          <w:color w:val="FF0000"/>
-        </w:rPr>
-        <w:t xml:space="preserve">Can be any number between 1 (default) and 100, which defines the weighted load to be applied to the member in question. </w:t>
-      </w:r>
-      <w:r>
-        <w:rPr>
-          <w:b/>
-          <w:color w:val="FF0000"/>
-        </w:rPr>
-        <w:t>&gt;&gt;</w:t>
+        <w:t xml:space="preserve"> numbers you choose. Can be any number between 1 (default) and 100, which defines the weighted load to be applied to the member in question. &gt;&gt;</w:t>
       </w:r>
     </w:p>
     <w:p>
@@ -296,6 +355,7 @@
         <w:pStyle w:val="Heading3"/>
       </w:pPr>
       <w:r>
+        <w:lastRenderedPageBreak/>
         <w:t xml:space="preserve">Here the </w:t>
       </w:r>
       <w:proofErr w:type="spellStart"/>
@@ -324,7 +384,6 @@
       <w:r>
         <w:t xml:space="preserve">Web-Server-A: </w:t>
       </w:r>
-      <w:bookmarkStart w:id="0" w:name="_GoBack"/>
       <w:r>
         <w:rPr>
           <w:color w:val="FF0000"/>
@@ -337,7 +396,6 @@
         </w:rPr>
         <w:t xml:space="preserve"> </w:t>
       </w:r>
-      <w:bookmarkEnd w:id="0"/>
     </w:p>
     <w:p>
       <w:pPr>
@@ -362,7 +420,6 @@
         <w:pStyle w:val="Heading3"/>
       </w:pPr>
       <w:r>
-        <w:lastRenderedPageBreak/>
         <w:t>We next tested the /load/io.php script (this script was run 3 times)</w:t>
       </w:r>
     </w:p>
@@ -488,7 +545,13 @@
         <w:pStyle w:val="Heading3"/>
       </w:pPr>
       <w:r>
-        <w:t>Based off this, the following results were received:</w:t>
+        <w:t xml:space="preserve">Based off </w:t>
+      </w:r>
+      <w:r>
+        <w:t>the above tests</w:t>
+      </w:r>
+      <w:r>
+        <w:t>, the following results were received:</w:t>
       </w:r>
     </w:p>
     <w:tbl>
@@ -1760,7 +1823,12 @@
         <w:pStyle w:val="Heading3"/>
       </w:pPr>
       <w:r>
-        <w:t>Based off this, the following results were received:</w:t>
+        <w:t>Based off the above tests, the following results were received</w:t>
+      </w:r>
+      <w:bookmarkStart w:id="0" w:name="_GoBack"/>
+      <w:bookmarkEnd w:id="0"/>
+      <w:r>
+        <w:t>:</w:t>
       </w:r>
     </w:p>
     <w:tbl>
@@ -2979,7 +3047,7 @@
           <w:rPr>
             <w:noProof/>
           </w:rPr>
-          <w:t>2</w:t>
+          <w:t>4</w:t>
         </w:r>
         <w:r>
           <w:rPr>
@@ -5882,6 +5950,141 @@
 </file>
 
 <file path=customXml/item1.xml><?xml version="1.0" encoding="utf-8"?>
+<p:properties xmlns:p="http://schemas.microsoft.com/office/2006/metadata/properties" xmlns:xsi="http://www.w3.org/2001/XMLSchema-instance" xmlns:pc="http://schemas.microsoft.com/office/infopath/2007/PartnerControls">
+  <documentManagement>
+    <APDescription xmlns="4873beb7-5857-4685-be1f-d57550cc96cc" xsi:nil="true"/>
+    <AssetExpire xmlns="4873beb7-5857-4685-be1f-d57550cc96cc">2029-01-01T08:00:00+00:00</AssetExpire>
+    <CampaignTagsTaxHTField0 xmlns="4873beb7-5857-4685-be1f-d57550cc96cc">
+      <Terms xmlns="http://schemas.microsoft.com/office/infopath/2007/PartnerControls"/>
+    </CampaignTagsTaxHTField0>
+    <IntlLangReviewDate xmlns="4873beb7-5857-4685-be1f-d57550cc96cc" xsi:nil="true"/>
+    <TPFriendlyName xmlns="4873beb7-5857-4685-be1f-d57550cc96cc" xsi:nil="true"/>
+    <IntlLangReview xmlns="4873beb7-5857-4685-be1f-d57550cc96cc">false</IntlLangReview>
+    <LocLastLocAttemptVersionLookup xmlns="4873beb7-5857-4685-be1f-d57550cc96cc">856581</LocLastLocAttemptVersionLookup>
+    <PolicheckWords xmlns="4873beb7-5857-4685-be1f-d57550cc96cc" xsi:nil="true"/>
+    <SubmitterId xmlns="4873beb7-5857-4685-be1f-d57550cc96cc" xsi:nil="true"/>
+    <AcquiredFrom xmlns="4873beb7-5857-4685-be1f-d57550cc96cc">Internal MS</AcquiredFrom>
+    <EditorialStatus xmlns="4873beb7-5857-4685-be1f-d57550cc96cc">Complete</EditorialStatus>
+    <Markets xmlns="4873beb7-5857-4685-be1f-d57550cc96cc"/>
+    <OriginAsset xmlns="4873beb7-5857-4685-be1f-d57550cc96cc" xsi:nil="true"/>
+    <AssetStart xmlns="4873beb7-5857-4685-be1f-d57550cc96cc">2012-09-19T07:42:00+00:00</AssetStart>
+    <FriendlyTitle xmlns="4873beb7-5857-4685-be1f-d57550cc96cc" xsi:nil="true"/>
+    <MarketSpecific xmlns="4873beb7-5857-4685-be1f-d57550cc96cc">false</MarketSpecific>
+    <TPNamespace xmlns="4873beb7-5857-4685-be1f-d57550cc96cc" xsi:nil="true"/>
+    <PublishStatusLookup xmlns="4873beb7-5857-4685-be1f-d57550cc96cc">
+      <Value>1622610</Value>
+    </PublishStatusLookup>
+    <APAuthor xmlns="4873beb7-5857-4685-be1f-d57550cc96cc">
+      <UserInfo>
+        <DisplayName>REDMOND\v-aptall</DisplayName>
+        <AccountId>2566</AccountId>
+        <AccountType/>
+      </UserInfo>
+    </APAuthor>
+    <TPCommandLine xmlns="4873beb7-5857-4685-be1f-d57550cc96cc" xsi:nil="true"/>
+    <IntlLangReviewer xmlns="4873beb7-5857-4685-be1f-d57550cc96cc" xsi:nil="true"/>
+    <OpenTemplate xmlns="4873beb7-5857-4685-be1f-d57550cc96cc">true</OpenTemplate>
+    <CSXSubmissionDate xmlns="4873beb7-5857-4685-be1f-d57550cc96cc" xsi:nil="true"/>
+    <TaxCatchAll xmlns="4873beb7-5857-4685-be1f-d57550cc96cc"/>
+    <Manager xmlns="4873beb7-5857-4685-be1f-d57550cc96cc" xsi:nil="true"/>
+    <NumericId xmlns="4873beb7-5857-4685-be1f-d57550cc96cc" xsi:nil="true"/>
+    <ParentAssetId xmlns="4873beb7-5857-4685-be1f-d57550cc96cc" xsi:nil="true"/>
+    <OriginalSourceMarket xmlns="4873beb7-5857-4685-be1f-d57550cc96cc" xsi:nil="true"/>
+    <ApprovalStatus xmlns="4873beb7-5857-4685-be1f-d57550cc96cc">InProgress</ApprovalStatus>
+    <TPComponent xmlns="4873beb7-5857-4685-be1f-d57550cc96cc" xsi:nil="true"/>
+    <EditorialTags xmlns="4873beb7-5857-4685-be1f-d57550cc96cc" xsi:nil="true"/>
+    <TPExecutable xmlns="4873beb7-5857-4685-be1f-d57550cc96cc" xsi:nil="true"/>
+    <TPLaunchHelpLink xmlns="4873beb7-5857-4685-be1f-d57550cc96cc" xsi:nil="true"/>
+    <LocComments xmlns="4873beb7-5857-4685-be1f-d57550cc96cc" xsi:nil="true"/>
+    <LocRecommendedHandoff xmlns="4873beb7-5857-4685-be1f-d57550cc96cc" xsi:nil="true"/>
+    <SourceTitle xmlns="4873beb7-5857-4685-be1f-d57550cc96cc" xsi:nil="true"/>
+    <CSXUpdate xmlns="4873beb7-5857-4685-be1f-d57550cc96cc">false</CSXUpdate>
+    <IntlLocPriority xmlns="4873beb7-5857-4685-be1f-d57550cc96cc" xsi:nil="true"/>
+    <UAProjectedTotalWords xmlns="4873beb7-5857-4685-be1f-d57550cc96cc" xsi:nil="true"/>
+    <AssetType xmlns="4873beb7-5857-4685-be1f-d57550cc96cc">TP</AssetType>
+    <MachineTranslated xmlns="4873beb7-5857-4685-be1f-d57550cc96cc">false</MachineTranslated>
+    <OutputCachingOn xmlns="4873beb7-5857-4685-be1f-d57550cc96cc">false</OutputCachingOn>
+    <TemplateStatus xmlns="4873beb7-5857-4685-be1f-d57550cc96cc">Complete</TemplateStatus>
+    <IsSearchable xmlns="4873beb7-5857-4685-be1f-d57550cc96cc">true</IsSearchable>
+    <ContentItem xmlns="4873beb7-5857-4685-be1f-d57550cc96cc" xsi:nil="true"/>
+    <HandoffToMSDN xmlns="4873beb7-5857-4685-be1f-d57550cc96cc" xsi:nil="true"/>
+    <ShowIn xmlns="4873beb7-5857-4685-be1f-d57550cc96cc">Show everywhere</ShowIn>
+    <ThumbnailAssetId xmlns="4873beb7-5857-4685-be1f-d57550cc96cc" xsi:nil="true"/>
+    <UALocComments xmlns="4873beb7-5857-4685-be1f-d57550cc96cc" xsi:nil="true"/>
+    <UALocRecommendation xmlns="4873beb7-5857-4685-be1f-d57550cc96cc">Localize</UALocRecommendation>
+    <LastModifiedDateTime xmlns="4873beb7-5857-4685-be1f-d57550cc96cc" xsi:nil="true"/>
+    <LegacyData xmlns="4873beb7-5857-4685-be1f-d57550cc96cc" xsi:nil="true"/>
+    <LocManualTestRequired xmlns="4873beb7-5857-4685-be1f-d57550cc96cc">false</LocManualTestRequired>
+    <LocMarketGroupTiers2 xmlns="4873beb7-5857-4685-be1f-d57550cc96cc" xsi:nil="true"/>
+    <ClipArtFilename xmlns="4873beb7-5857-4685-be1f-d57550cc96cc" xsi:nil="true"/>
+    <TPApplication xmlns="4873beb7-5857-4685-be1f-d57550cc96cc" xsi:nil="true"/>
+    <CSXHash xmlns="4873beb7-5857-4685-be1f-d57550cc96cc" xsi:nil="true"/>
+    <DirectSourceMarket xmlns="4873beb7-5857-4685-be1f-d57550cc96cc" xsi:nil="true"/>
+    <PrimaryImageGen xmlns="4873beb7-5857-4685-be1f-d57550cc96cc">true</PrimaryImageGen>
+    <PlannedPubDate xmlns="4873beb7-5857-4685-be1f-d57550cc96cc" xsi:nil="true"/>
+    <CSXSubmissionMarket xmlns="4873beb7-5857-4685-be1f-d57550cc96cc" xsi:nil="true"/>
+    <Downloads xmlns="4873beb7-5857-4685-be1f-d57550cc96cc">0</Downloads>
+    <ArtSampleDocs xmlns="4873beb7-5857-4685-be1f-d57550cc96cc" xsi:nil="true"/>
+    <TrustLevel xmlns="4873beb7-5857-4685-be1f-d57550cc96cc">1 Microsoft Managed Content</TrustLevel>
+    <BlockPublish xmlns="4873beb7-5857-4685-be1f-d57550cc96cc">false</BlockPublish>
+    <TPLaunchHelpLinkType xmlns="4873beb7-5857-4685-be1f-d57550cc96cc">Template</TPLaunchHelpLinkType>
+    <LocalizationTagsTaxHTField0 xmlns="4873beb7-5857-4685-be1f-d57550cc96cc">
+      <Terms xmlns="http://schemas.microsoft.com/office/infopath/2007/PartnerControls"/>
+    </LocalizationTagsTaxHTField0>
+    <BusinessGroup xmlns="4873beb7-5857-4685-be1f-d57550cc96cc" xsi:nil="true"/>
+    <Providers xmlns="4873beb7-5857-4685-be1f-d57550cc96cc" xsi:nil="true"/>
+    <TemplateTemplateType xmlns="4873beb7-5857-4685-be1f-d57550cc96cc">Word Document Template</TemplateTemplateType>
+    <TimesCloned xmlns="4873beb7-5857-4685-be1f-d57550cc96cc" xsi:nil="true"/>
+    <TPAppVersion xmlns="4873beb7-5857-4685-be1f-d57550cc96cc" xsi:nil="true"/>
+    <VoteCount xmlns="4873beb7-5857-4685-be1f-d57550cc96cc" xsi:nil="true"/>
+    <AverageRating xmlns="4873beb7-5857-4685-be1f-d57550cc96cc" xsi:nil="true"/>
+    <FeatureTagsTaxHTField0 xmlns="4873beb7-5857-4685-be1f-d57550cc96cc">
+      <Terms xmlns="http://schemas.microsoft.com/office/infopath/2007/PartnerControls"/>
+    </FeatureTagsTaxHTField0>
+    <Provider xmlns="4873beb7-5857-4685-be1f-d57550cc96cc" xsi:nil="true"/>
+    <UACurrentWords xmlns="4873beb7-5857-4685-be1f-d57550cc96cc" xsi:nil="true"/>
+    <AssetId xmlns="4873beb7-5857-4685-be1f-d57550cc96cc">TP103457714</AssetId>
+    <TPClientViewer xmlns="4873beb7-5857-4685-be1f-d57550cc96cc" xsi:nil="true"/>
+    <DSATActionTaken xmlns="4873beb7-5857-4685-be1f-d57550cc96cc" xsi:nil="true"/>
+    <APEditor xmlns="4873beb7-5857-4685-be1f-d57550cc96cc">
+      <UserInfo>
+        <DisplayName/>
+        <AccountId xsi:nil="true"/>
+        <AccountType/>
+      </UserInfo>
+    </APEditor>
+    <TPInstallLocation xmlns="4873beb7-5857-4685-be1f-d57550cc96cc" xsi:nil="true"/>
+    <OOCacheId xmlns="4873beb7-5857-4685-be1f-d57550cc96cc" xsi:nil="true"/>
+    <IsDeleted xmlns="4873beb7-5857-4685-be1f-d57550cc96cc">false</IsDeleted>
+    <PublishTargets xmlns="4873beb7-5857-4685-be1f-d57550cc96cc">OfficeOnlineVNext</PublishTargets>
+    <ApprovalLog xmlns="4873beb7-5857-4685-be1f-d57550cc96cc" xsi:nil="true"/>
+    <BugNumber xmlns="4873beb7-5857-4685-be1f-d57550cc96cc" xsi:nil="true"/>
+    <CrawlForDependencies xmlns="4873beb7-5857-4685-be1f-d57550cc96cc">false</CrawlForDependencies>
+    <InternalTagsTaxHTField0 xmlns="4873beb7-5857-4685-be1f-d57550cc96cc">
+      <Terms xmlns="http://schemas.microsoft.com/office/infopath/2007/PartnerControls"/>
+    </InternalTagsTaxHTField0>
+    <LastHandOff xmlns="4873beb7-5857-4685-be1f-d57550cc96cc" xsi:nil="true"/>
+    <Milestone xmlns="4873beb7-5857-4685-be1f-d57550cc96cc" xsi:nil="true"/>
+    <OriginalRelease xmlns="4873beb7-5857-4685-be1f-d57550cc96cc">15</OriginalRelease>
+    <RecommendationsModifier xmlns="4873beb7-5857-4685-be1f-d57550cc96cc" xsi:nil="true"/>
+    <ScenarioTagsTaxHTField0 xmlns="4873beb7-5857-4685-be1f-d57550cc96cc">
+      <Terms xmlns="http://schemas.microsoft.com/office/infopath/2007/PartnerControls"/>
+    </ScenarioTagsTaxHTField0>
+    <UANotes xmlns="4873beb7-5857-4685-be1f-d57550cc96cc" xsi:nil="true"/>
+  </documentManagement>
+</p:properties>
+</file>
+
+<file path=customXml/item2.xml><?xml version="1.0" encoding="utf-8"?>
+<?mso-contentType ?>
+<FormTemplates xmlns="http://schemas.microsoft.com/sharepoint/v3/contenttype/forms">
+  <Display>DocumentLibraryForm</Display>
+  <Edit>AssetEditForm</Edit>
+  <New>DocumentLibraryForm</New>
+</FormTemplates>
+</file>
+
+<file path=customXml/item3.xml><?xml version="1.0" encoding="utf-8"?>
 <ct:contentTypeSchema xmlns:ct="http://schemas.microsoft.com/office/2006/metadata/contentType" xmlns:ma="http://schemas.microsoft.com/office/2006/metadata/properties/metaAttributes" ct:_="" ma:_="" ma:contentTypeName="TemplateFile" ma:contentTypeID="0x0101006EDDDB5EE6D98C44930B742096920B300400F5B6D36B3EF94B4E9A635CDF2A18F5B8" ma:contentTypeVersion="72" ma:contentTypeDescription="Create a new document." ma:contentTypeScope="" ma:versionID="a23e56308344d904b51738559c3d67c9">
   <xsd:schema xmlns:xsd="http://www.w3.org/2001/XMLSchema" xmlns:xs="http://www.w3.org/2001/XMLSchema" xmlns:p="http://schemas.microsoft.com/office/2006/metadata/properties" xmlns:ns2="4873beb7-5857-4685-be1f-d57550cc96cc" targetNamespace="http://schemas.microsoft.com/office/2006/metadata/properties" ma:root="true" ma:fieldsID="cd0908cc4600e77bf5da051303e00c8d" ns2:_="">
     <xsd:import namespace="4873beb7-5857-4685-be1f-d57550cc96cc"/>
@@ -6921,142 +7124,25 @@
 </ct:contentTypeSchema>
 </file>
 
-<file path=customXml/item2.xml><?xml version="1.0" encoding="utf-8"?>
-<?mso-contentType ?>
-<FormTemplates xmlns="http://schemas.microsoft.com/sharepoint/v3/contenttype/forms">
-  <Display>DocumentLibraryForm</Display>
-  <Edit>AssetEditForm</Edit>
-  <New>DocumentLibraryForm</New>
-</FormTemplates>
+<file path=customXml/itemProps1.xml><?xml version="1.0" encoding="utf-8"?>
+<ds:datastoreItem xmlns:ds="http://schemas.openxmlformats.org/officeDocument/2006/customXml" ds:itemID="{63671810-3EF7-4C8E-BCBA-248ABE2BAB39}">
+  <ds:schemaRefs>
+    <ds:schemaRef ds:uri="http://schemas.microsoft.com/office/2006/metadata/properties"/>
+    <ds:schemaRef ds:uri="http://schemas.microsoft.com/office/infopath/2007/PartnerControls"/>
+    <ds:schemaRef ds:uri="4873beb7-5857-4685-be1f-d57550cc96cc"/>
+  </ds:schemaRefs>
+</ds:datastoreItem>
 </file>
 
-<file path=customXml/item3.xml><?xml version="1.0" encoding="utf-8"?>
-<p:properties xmlns:p="http://schemas.microsoft.com/office/2006/metadata/properties" xmlns:xsi="http://www.w3.org/2001/XMLSchema-instance" xmlns:pc="http://schemas.microsoft.com/office/infopath/2007/PartnerControls">
-  <documentManagement>
-    <APDescription xmlns="4873beb7-5857-4685-be1f-d57550cc96cc" xsi:nil="true"/>
-    <AssetExpire xmlns="4873beb7-5857-4685-be1f-d57550cc96cc">2029-01-01T08:00:00+00:00</AssetExpire>
-    <CampaignTagsTaxHTField0 xmlns="4873beb7-5857-4685-be1f-d57550cc96cc">
-      <Terms xmlns="http://schemas.microsoft.com/office/infopath/2007/PartnerControls"/>
-    </CampaignTagsTaxHTField0>
-    <IntlLangReviewDate xmlns="4873beb7-5857-4685-be1f-d57550cc96cc" xsi:nil="true"/>
-    <TPFriendlyName xmlns="4873beb7-5857-4685-be1f-d57550cc96cc" xsi:nil="true"/>
-    <IntlLangReview xmlns="4873beb7-5857-4685-be1f-d57550cc96cc">false</IntlLangReview>
-    <LocLastLocAttemptVersionLookup xmlns="4873beb7-5857-4685-be1f-d57550cc96cc">856581</LocLastLocAttemptVersionLookup>
-    <PolicheckWords xmlns="4873beb7-5857-4685-be1f-d57550cc96cc" xsi:nil="true"/>
-    <SubmitterId xmlns="4873beb7-5857-4685-be1f-d57550cc96cc" xsi:nil="true"/>
-    <AcquiredFrom xmlns="4873beb7-5857-4685-be1f-d57550cc96cc">Internal MS</AcquiredFrom>
-    <EditorialStatus xmlns="4873beb7-5857-4685-be1f-d57550cc96cc">Complete</EditorialStatus>
-    <Markets xmlns="4873beb7-5857-4685-be1f-d57550cc96cc"/>
-    <OriginAsset xmlns="4873beb7-5857-4685-be1f-d57550cc96cc" xsi:nil="true"/>
-    <AssetStart xmlns="4873beb7-5857-4685-be1f-d57550cc96cc">2012-09-19T07:42:00+00:00</AssetStart>
-    <FriendlyTitle xmlns="4873beb7-5857-4685-be1f-d57550cc96cc" xsi:nil="true"/>
-    <MarketSpecific xmlns="4873beb7-5857-4685-be1f-d57550cc96cc">false</MarketSpecific>
-    <TPNamespace xmlns="4873beb7-5857-4685-be1f-d57550cc96cc" xsi:nil="true"/>
-    <PublishStatusLookup xmlns="4873beb7-5857-4685-be1f-d57550cc96cc">
-      <Value>1622610</Value>
-    </PublishStatusLookup>
-    <APAuthor xmlns="4873beb7-5857-4685-be1f-d57550cc96cc">
-      <UserInfo>
-        <DisplayName>REDMOND\v-aptall</DisplayName>
-        <AccountId>2566</AccountId>
-        <AccountType/>
-      </UserInfo>
-    </APAuthor>
-    <TPCommandLine xmlns="4873beb7-5857-4685-be1f-d57550cc96cc" xsi:nil="true"/>
-    <IntlLangReviewer xmlns="4873beb7-5857-4685-be1f-d57550cc96cc" xsi:nil="true"/>
-    <OpenTemplate xmlns="4873beb7-5857-4685-be1f-d57550cc96cc">true</OpenTemplate>
-    <CSXSubmissionDate xmlns="4873beb7-5857-4685-be1f-d57550cc96cc" xsi:nil="true"/>
-    <TaxCatchAll xmlns="4873beb7-5857-4685-be1f-d57550cc96cc"/>
-    <Manager xmlns="4873beb7-5857-4685-be1f-d57550cc96cc" xsi:nil="true"/>
-    <NumericId xmlns="4873beb7-5857-4685-be1f-d57550cc96cc" xsi:nil="true"/>
-    <ParentAssetId xmlns="4873beb7-5857-4685-be1f-d57550cc96cc" xsi:nil="true"/>
-    <OriginalSourceMarket xmlns="4873beb7-5857-4685-be1f-d57550cc96cc" xsi:nil="true"/>
-    <ApprovalStatus xmlns="4873beb7-5857-4685-be1f-d57550cc96cc">InProgress</ApprovalStatus>
-    <TPComponent xmlns="4873beb7-5857-4685-be1f-d57550cc96cc" xsi:nil="true"/>
-    <EditorialTags xmlns="4873beb7-5857-4685-be1f-d57550cc96cc" xsi:nil="true"/>
-    <TPExecutable xmlns="4873beb7-5857-4685-be1f-d57550cc96cc" xsi:nil="true"/>
-    <TPLaunchHelpLink xmlns="4873beb7-5857-4685-be1f-d57550cc96cc" xsi:nil="true"/>
-    <LocComments xmlns="4873beb7-5857-4685-be1f-d57550cc96cc" xsi:nil="true"/>
-    <LocRecommendedHandoff xmlns="4873beb7-5857-4685-be1f-d57550cc96cc" xsi:nil="true"/>
-    <SourceTitle xmlns="4873beb7-5857-4685-be1f-d57550cc96cc" xsi:nil="true"/>
-    <CSXUpdate xmlns="4873beb7-5857-4685-be1f-d57550cc96cc">false</CSXUpdate>
-    <IntlLocPriority xmlns="4873beb7-5857-4685-be1f-d57550cc96cc" xsi:nil="true"/>
-    <UAProjectedTotalWords xmlns="4873beb7-5857-4685-be1f-d57550cc96cc" xsi:nil="true"/>
-    <AssetType xmlns="4873beb7-5857-4685-be1f-d57550cc96cc">TP</AssetType>
-    <MachineTranslated xmlns="4873beb7-5857-4685-be1f-d57550cc96cc">false</MachineTranslated>
-    <OutputCachingOn xmlns="4873beb7-5857-4685-be1f-d57550cc96cc">false</OutputCachingOn>
-    <TemplateStatus xmlns="4873beb7-5857-4685-be1f-d57550cc96cc">Complete</TemplateStatus>
-    <IsSearchable xmlns="4873beb7-5857-4685-be1f-d57550cc96cc">true</IsSearchable>
-    <ContentItem xmlns="4873beb7-5857-4685-be1f-d57550cc96cc" xsi:nil="true"/>
-    <HandoffToMSDN xmlns="4873beb7-5857-4685-be1f-d57550cc96cc" xsi:nil="true"/>
-    <ShowIn xmlns="4873beb7-5857-4685-be1f-d57550cc96cc">Show everywhere</ShowIn>
-    <ThumbnailAssetId xmlns="4873beb7-5857-4685-be1f-d57550cc96cc" xsi:nil="true"/>
-    <UALocComments xmlns="4873beb7-5857-4685-be1f-d57550cc96cc" xsi:nil="true"/>
-    <UALocRecommendation xmlns="4873beb7-5857-4685-be1f-d57550cc96cc">Localize</UALocRecommendation>
-    <LastModifiedDateTime xmlns="4873beb7-5857-4685-be1f-d57550cc96cc" xsi:nil="true"/>
-    <LegacyData xmlns="4873beb7-5857-4685-be1f-d57550cc96cc" xsi:nil="true"/>
-    <LocManualTestRequired xmlns="4873beb7-5857-4685-be1f-d57550cc96cc">false</LocManualTestRequired>
-    <LocMarketGroupTiers2 xmlns="4873beb7-5857-4685-be1f-d57550cc96cc" xsi:nil="true"/>
-    <ClipArtFilename xmlns="4873beb7-5857-4685-be1f-d57550cc96cc" xsi:nil="true"/>
-    <TPApplication xmlns="4873beb7-5857-4685-be1f-d57550cc96cc" xsi:nil="true"/>
-    <CSXHash xmlns="4873beb7-5857-4685-be1f-d57550cc96cc" xsi:nil="true"/>
-    <DirectSourceMarket xmlns="4873beb7-5857-4685-be1f-d57550cc96cc" xsi:nil="true"/>
-    <PrimaryImageGen xmlns="4873beb7-5857-4685-be1f-d57550cc96cc">true</PrimaryImageGen>
-    <PlannedPubDate xmlns="4873beb7-5857-4685-be1f-d57550cc96cc" xsi:nil="true"/>
-    <CSXSubmissionMarket xmlns="4873beb7-5857-4685-be1f-d57550cc96cc" xsi:nil="true"/>
-    <Downloads xmlns="4873beb7-5857-4685-be1f-d57550cc96cc">0</Downloads>
-    <ArtSampleDocs xmlns="4873beb7-5857-4685-be1f-d57550cc96cc" xsi:nil="true"/>
-    <TrustLevel xmlns="4873beb7-5857-4685-be1f-d57550cc96cc">1 Microsoft Managed Content</TrustLevel>
-    <BlockPublish xmlns="4873beb7-5857-4685-be1f-d57550cc96cc">false</BlockPublish>
-    <TPLaunchHelpLinkType xmlns="4873beb7-5857-4685-be1f-d57550cc96cc">Template</TPLaunchHelpLinkType>
-    <LocalizationTagsTaxHTField0 xmlns="4873beb7-5857-4685-be1f-d57550cc96cc">
-      <Terms xmlns="http://schemas.microsoft.com/office/infopath/2007/PartnerControls"/>
-    </LocalizationTagsTaxHTField0>
-    <BusinessGroup xmlns="4873beb7-5857-4685-be1f-d57550cc96cc" xsi:nil="true"/>
-    <Providers xmlns="4873beb7-5857-4685-be1f-d57550cc96cc" xsi:nil="true"/>
-    <TemplateTemplateType xmlns="4873beb7-5857-4685-be1f-d57550cc96cc">Word Document Template</TemplateTemplateType>
-    <TimesCloned xmlns="4873beb7-5857-4685-be1f-d57550cc96cc" xsi:nil="true"/>
-    <TPAppVersion xmlns="4873beb7-5857-4685-be1f-d57550cc96cc" xsi:nil="true"/>
-    <VoteCount xmlns="4873beb7-5857-4685-be1f-d57550cc96cc" xsi:nil="true"/>
-    <AverageRating xmlns="4873beb7-5857-4685-be1f-d57550cc96cc" xsi:nil="true"/>
-    <FeatureTagsTaxHTField0 xmlns="4873beb7-5857-4685-be1f-d57550cc96cc">
-      <Terms xmlns="http://schemas.microsoft.com/office/infopath/2007/PartnerControls"/>
-    </FeatureTagsTaxHTField0>
-    <Provider xmlns="4873beb7-5857-4685-be1f-d57550cc96cc" xsi:nil="true"/>
-    <UACurrentWords xmlns="4873beb7-5857-4685-be1f-d57550cc96cc" xsi:nil="true"/>
-    <AssetId xmlns="4873beb7-5857-4685-be1f-d57550cc96cc">TP103457714</AssetId>
-    <TPClientViewer xmlns="4873beb7-5857-4685-be1f-d57550cc96cc" xsi:nil="true"/>
-    <DSATActionTaken xmlns="4873beb7-5857-4685-be1f-d57550cc96cc" xsi:nil="true"/>
-    <APEditor xmlns="4873beb7-5857-4685-be1f-d57550cc96cc">
-      <UserInfo>
-        <DisplayName/>
-        <AccountId xsi:nil="true"/>
-        <AccountType/>
-      </UserInfo>
-    </APEditor>
-    <TPInstallLocation xmlns="4873beb7-5857-4685-be1f-d57550cc96cc" xsi:nil="true"/>
-    <OOCacheId xmlns="4873beb7-5857-4685-be1f-d57550cc96cc" xsi:nil="true"/>
-    <IsDeleted xmlns="4873beb7-5857-4685-be1f-d57550cc96cc">false</IsDeleted>
-    <PublishTargets xmlns="4873beb7-5857-4685-be1f-d57550cc96cc">OfficeOnlineVNext</PublishTargets>
-    <ApprovalLog xmlns="4873beb7-5857-4685-be1f-d57550cc96cc" xsi:nil="true"/>
-    <BugNumber xmlns="4873beb7-5857-4685-be1f-d57550cc96cc" xsi:nil="true"/>
-    <CrawlForDependencies xmlns="4873beb7-5857-4685-be1f-d57550cc96cc">false</CrawlForDependencies>
-    <InternalTagsTaxHTField0 xmlns="4873beb7-5857-4685-be1f-d57550cc96cc">
-      <Terms xmlns="http://schemas.microsoft.com/office/infopath/2007/PartnerControls"/>
-    </InternalTagsTaxHTField0>
-    <LastHandOff xmlns="4873beb7-5857-4685-be1f-d57550cc96cc" xsi:nil="true"/>
-    <Milestone xmlns="4873beb7-5857-4685-be1f-d57550cc96cc" xsi:nil="true"/>
-    <OriginalRelease xmlns="4873beb7-5857-4685-be1f-d57550cc96cc">15</OriginalRelease>
-    <RecommendationsModifier xmlns="4873beb7-5857-4685-be1f-d57550cc96cc" xsi:nil="true"/>
-    <ScenarioTagsTaxHTField0 xmlns="4873beb7-5857-4685-be1f-d57550cc96cc">
-      <Terms xmlns="http://schemas.microsoft.com/office/infopath/2007/PartnerControls"/>
-    </ScenarioTagsTaxHTField0>
-    <UANotes xmlns="4873beb7-5857-4685-be1f-d57550cc96cc" xsi:nil="true"/>
-  </documentManagement>
-</p:properties>
+<file path=customXml/itemProps2.xml><?xml version="1.0" encoding="utf-8"?>
+<ds:datastoreItem xmlns:ds="http://schemas.openxmlformats.org/officeDocument/2006/customXml" ds:itemID="{499EA1EC-B023-4266-9865-E1EDA122A8C9}">
+  <ds:schemaRefs>
+    <ds:schemaRef ds:uri="http://schemas.microsoft.com/sharepoint/v3/contenttype/forms"/>
+  </ds:schemaRefs>
+</ds:datastoreItem>
 </file>
 
-<file path=customXml/itemProps1.xml><?xml version="1.0" encoding="utf-8"?>
+<file path=customXml/itemProps3.xml><?xml version="1.0" encoding="utf-8"?>
 <ds:datastoreItem xmlns:ds="http://schemas.openxmlformats.org/officeDocument/2006/customXml" ds:itemID="{9332E30D-EFB4-40E8-AB8F-C2E02C2E75EB}">
   <ds:schemaRefs>
     <ds:schemaRef ds:uri="http://schemas.microsoft.com/office/2006/metadata/contentType"/>
@@ -7072,22 +7158,4 @@
     <ds:schemaRef ds:uri="http://schemas.microsoft.com/internal/obd"/>
   </ds:schemaRefs>
 </ds:datastoreItem>
-</file>
-
-<file path=customXml/itemProps2.xml><?xml version="1.0" encoding="utf-8"?>
-<ds:datastoreItem xmlns:ds="http://schemas.openxmlformats.org/officeDocument/2006/customXml" ds:itemID="{499EA1EC-B023-4266-9865-E1EDA122A8C9}">
-  <ds:schemaRefs>
-    <ds:schemaRef ds:uri="http://schemas.microsoft.com/sharepoint/v3/contenttype/forms"/>
-  </ds:schemaRefs>
-</ds:datastoreItem>
-</file>
-
-<file path=customXml/itemProps3.xml><?xml version="1.0" encoding="utf-8"?>
-<ds:datastoreItem xmlns:ds="http://schemas.openxmlformats.org/officeDocument/2006/customXml" ds:itemID="{63671810-3EF7-4C8E-BCBA-248ABE2BAB39}">
-  <ds:schemaRefs>
-    <ds:schemaRef ds:uri="http://schemas.microsoft.com/office/2006/metadata/properties"/>
-    <ds:schemaRef ds:uri="http://schemas.microsoft.com/office/infopath/2007/PartnerControls"/>
-    <ds:schemaRef ds:uri="4873beb7-5857-4685-be1f-d57550cc96cc"/>
-  </ds:schemaRefs>
-</ds:datastoreItem>
 </file>
</xml_diff>